<commit_message>
removed the file logging and kept the console
</commit_message>
<xml_diff>
--- a/docs/design-revised.docx
+++ b/docs/design-revised.docx
@@ -27,13 +27,9 @@
         <w:t>6.005 Project 2 – Design Document</w:t>
       </w:r>
     </w:p>
-    <w:p/>
-    <w:p>
-      <w:pPr>
-        <w:pStyle w:val="Subtitle"/>
-        <w:tabs>
-          <w:tab w:val="left" w:pos="2050"/>
-        </w:tabs>
+    <w:p>
+      <w:pPr>
+        <w:pStyle w:val="Heading1"/>
         <w:rPr>
           <w:rStyle w:val="IntenseEmphasis"/>
         </w:rPr>
@@ -71,15 +67,68 @@
       </w:pPr>
       <w:r>
         <w:rPr>
+          <w:rStyle w:val="Heading2Char"/>
+        </w:rPr>
+        <w:t>Line:</w:t>
+      </w:r>
+      <w:r>
+        <w:t xml:space="preserve"> This is an immutable datatype which represents a line drawn on the board. It consists of a stroke thickness, a color (specified by the alpha, red, green, and blue components), and two (x,y) pairs marking the endpoints of the line.</w:t>
+      </w:r>
+      <w:r>
+        <w:t xml:space="preserve"> The class also includes a toString() method which returns a string that can be used to send line data between client and server.</w:t>
+      </w:r>
+    </w:p>
+    <w:p>
+      <w:pPr>
+        <w:jc w:val="both"/>
+      </w:pPr>
+    </w:p>
+    <w:p>
+      <w:pPr>
+        <w:jc w:val="both"/>
+      </w:pPr>
+      <w:r>
+        <w:rPr>
+          <w:rStyle w:val="Heading2Char"/>
+        </w:rPr>
+        <w:t>User:</w:t>
+      </w:r>
+      <w:r>
+        <w:t xml:space="preserve"> This datatype encapsulates the two main aspects of a user – name and ID. The name is a string which reflects the “human-readable name” of the user (ex. Harihar, Zeke, Robert). The ID is an integer which is unique to every user (this uniqueness is ensured by the LobbyModel, which is responsible for creating users). The user’s ID is immutable, but the name can be changed if needed.</w:t>
+      </w:r>
+    </w:p>
+    <w:p>
+      <w:pPr>
+        <w:jc w:val="both"/>
+      </w:pPr>
+    </w:p>
+    <w:p>
+      <w:pPr>
+        <w:jc w:val="both"/>
+      </w:pPr>
+      <w:r>
+        <w:rPr>
+          <w:rStyle w:val="Heading2Char"/>
+        </w:rPr>
+        <w:t>Whiteboard:</w:t>
+      </w:r>
+      <w:r>
+        <w:rPr>
           <w:b/>
         </w:rPr>
-        <w:t>Line:</w:t>
-      </w:r>
-      <w:r>
-        <w:t xml:space="preserve"> This is an immutable datatype which represents a line drawn on the board. It consists of a stroke thickness, a color (specified by the alpha, red, green, and blue components), and two (x,y) pairs marking the endpoints of the line.</w:t>
-      </w:r>
-      <w:r>
-        <w:t xml:space="preserve"> The class also includes a toString() method which returns a string that can be used to send line data between client and server.</w:t>
+        <w:t xml:space="preserve"> </w:t>
+      </w:r>
+      <w:r>
+        <w:t xml:space="preserve">This datatype represents a whiteboard and its contents. Like the User class, it has a name field and an ID field. The name is the “human-readable name” of the board (ex. 6.005 planning, Lecture notes, Pictionary). The ID is an integer which is unique to every board (the uniqueness is ensured by the LobbyModel, which is responsible for creating whiteboards). Unlike a User object, however, a Whiteboard  object also has a List of Line objects (i.e. List&lt;Line&gt;)  which represent all the lines that have been drawn on the board. </w:t>
+      </w:r>
+      <w:r>
+        <w:t xml:space="preserve">The last Line in the list is the most recent one drawn. </w:t>
+      </w:r>
+      <w:r>
+        <w:t>It provides a method for adding lines and another method for clearing the board. Note that an in</w:t>
+      </w:r>
+      <w:r>
+        <w:t>dividual line cannot be deleted. This was done to simplify the process of managing lines.</w:t>
       </w:r>
     </w:p>
     <w:p>
@@ -93,54 +142,7 @@
       </w:pPr>
       <w:r>
         <w:rPr>
-          <w:b/>
-        </w:rPr>
-        <w:t>User:</w:t>
-      </w:r>
-      <w:r>
-        <w:t xml:space="preserve"> This datatype encapsulates the two main aspects of a user – name and ID. The name is a string which reflects the “human-readable name” of the user (ex. Harihar, Zeke, Robert). The ID is an integer which is unique to every user (this uniqueness is ensured by the LobbyModel, which is responsible for creating users). The user’s ID is immutable, but the name can be changed if needed.</w:t>
-      </w:r>
-    </w:p>
-    <w:p>
-      <w:pPr>
-        <w:jc w:val="both"/>
-      </w:pPr>
-    </w:p>
-    <w:p>
-      <w:pPr>
-        <w:jc w:val="both"/>
-      </w:pPr>
-      <w:r>
-        <w:rPr>
-          <w:b/>
-        </w:rPr>
-        <w:t xml:space="preserve">Whiteboard: </w:t>
-      </w:r>
-      <w:r>
-        <w:t xml:space="preserve">This datatype represents a whiteboard and its contents. Like the User class, it has a name field and an ID field. The name is the “human-readable name” of the board (ex. 6.005 planning, Lecture notes, Pictionary). The ID is an integer which is unique to every board (the uniqueness is ensured by the LobbyModel, which is responsible for creating whiteboards). Unlike a User object, however, a Whiteboard  object also has a List of Line objects (i.e. List&lt;Line&gt;)  which represent all the lines that have been drawn on the board. </w:t>
-      </w:r>
-      <w:r>
-        <w:t xml:space="preserve">The last Line in the list is the most recent one drawn. </w:t>
-      </w:r>
-      <w:r>
-        <w:t>It provides a method for adding lines and another method for clearing the board. Note that an in</w:t>
-      </w:r>
-      <w:r>
-        <w:t>dividual line cannot be deleted. This was done to simplify the process of managing lines.</w:t>
-      </w:r>
-    </w:p>
-    <w:p>
-      <w:pPr>
-        <w:jc w:val="both"/>
-      </w:pPr>
-    </w:p>
-    <w:p>
-      <w:pPr>
-        <w:jc w:val="both"/>
-      </w:pPr>
-      <w:r>
-        <w:rPr>
-          <w:b/>
+          <w:rStyle w:val="Heading2Char"/>
         </w:rPr>
         <w:t>LobbyModel:</w:t>
       </w:r>
@@ -223,6 +225,7 @@
         <w:jc w:val="both"/>
       </w:pPr>
       <w:r>
+        <w:lastRenderedPageBreak/>
         <w:t xml:space="preserve">Map&lt;Integer, Whiteboard&gt; boardForID </w:t>
       </w:r>
     </w:p>
@@ -232,7 +235,6 @@
         <w:jc w:val="both"/>
       </w:pPr>
       <w:r>
-        <w:lastRenderedPageBreak/>
         <w:t>(the key is an ID</w:t>
       </w:r>
       <w:r>
@@ -547,7 +549,7 @@
     </w:p>
     <w:p>
       <w:pPr>
-        <w:jc w:val="both"/>
+        <w:pStyle w:val="Heading1"/>
         <w:rPr>
           <w:rStyle w:val="IntenseEmphasis"/>
         </w:rPr>
@@ -589,147 +591,162 @@
       </w:pPr>
       <w:r>
         <w:rPr>
+          <w:rStyle w:val="Heading2Char"/>
+        </w:rPr>
+        <w:t>MessageHandler:</w:t>
+      </w:r>
+      <w:r>
+        <w:t xml:space="preserve"> </w:t>
+      </w:r>
+      <w:r>
+        <w:t>This class provides a single method</w:t>
+      </w:r>
+    </w:p>
+    <w:p>
+      <w:pPr>
+        <w:jc w:val="both"/>
+      </w:pPr>
+      <w:r>
+        <w:t xml:space="preserve"> handleMessage(String input, UserThread thread, </w:t>
+      </w:r>
+      <w:r>
+        <w:t>LobbyModel</w:t>
+      </w:r>
+      <w:r>
+        <w:t xml:space="preserve"> lobbyModel</w:t>
+      </w:r>
+      <w:r>
+        <w:t xml:space="preserve">), </w:t>
+      </w:r>
+    </w:p>
+    <w:p>
+      <w:pPr>
+        <w:jc w:val="both"/>
+      </w:pPr>
+      <w:r>
+        <w:t xml:space="preserve">which </w:t>
+      </w:r>
+      <w:r>
+        <w:t>takes</w:t>
+      </w:r>
+      <w:r>
+        <w:t xml:space="preserve"> the user</w:t>
+      </w:r>
+      <w:r>
+        <w:t xml:space="preserve">’s input, thread, and the </w:t>
+      </w:r>
+      <w:r>
+        <w:t>lo</w:t>
+      </w:r>
+      <w:r>
+        <w:t>bbyModel</w:t>
+      </w:r>
+      <w:r>
+        <w:t xml:space="preserve">. </w:t>
+      </w:r>
+      <w:r>
+        <w:t xml:space="preserve">The method processes the input, </w:t>
+      </w:r>
+      <w:r>
+        <w:t xml:space="preserve">calls the appropriate methods on the lobbyModel, and </w:t>
+      </w:r>
+      <w:r>
+        <w:t>outputs a response to the user thread.</w:t>
+      </w:r>
+      <w:r>
+        <w:t xml:space="preserve"> Along with the LobbyModel class, the MessageHandler </w:t>
+      </w:r>
+      <w:r>
+        <w:t>class is the main workhorse of the server.</w:t>
+      </w:r>
+    </w:p>
+    <w:p>
+      <w:pPr>
+        <w:jc w:val="both"/>
+      </w:pPr>
+    </w:p>
+    <w:p>
+      <w:pPr>
+        <w:jc w:val="both"/>
+      </w:pPr>
+      <w:r>
+        <w:rPr>
+          <w:rStyle w:val="Heading2Char"/>
+        </w:rPr>
+        <w:t>UserThread:</w:t>
+      </w:r>
+      <w:r>
+        <w:t xml:space="preserve"> </w:t>
+      </w:r>
+      <w:r>
+        <w:t xml:space="preserve">This class is responsible for handling the connection of a single user. </w:t>
+      </w:r>
+      <w:r>
+        <w:t>It serves only one purpose – to read the user’s input and pass it to the MessageHandler.</w:t>
+      </w:r>
+    </w:p>
+    <w:p>
+      <w:pPr>
+        <w:jc w:val="both"/>
+      </w:pPr>
+    </w:p>
+    <w:p>
+      <w:pPr>
+        <w:jc w:val="both"/>
+      </w:pPr>
+      <w:r>
+        <w:rPr>
+          <w:rStyle w:val="Heading2Char"/>
+        </w:rPr>
+        <w:t>WhiteboardServer:</w:t>
+      </w:r>
+      <w:r>
+        <w:t xml:space="preserve"> </w:t>
+      </w:r>
+      <w:r>
+        <w:t xml:space="preserve">This class is responsible for accepting </w:t>
+      </w:r>
+      <w:r>
+        <w:t xml:space="preserve">user who connect to the server and creating a UserThread for that user. </w:t>
+      </w:r>
+      <w:r>
+        <w:t xml:space="preserve">It also instantiates the SINGLE LobbyModel </w:t>
+      </w:r>
+      <w:r>
+        <w:t>object which is used throughout the program.</w:t>
+      </w:r>
+    </w:p>
+    <w:p>
+      <w:pPr>
+        <w:jc w:val="both"/>
+      </w:pPr>
+    </w:p>
+    <w:p>
+      <w:pPr>
+        <w:rPr>
+          <w:rStyle w:val="IntenseEmphasis"/>
+        </w:rPr>
+      </w:pPr>
+      <w:r>
+        <w:rPr>
+          <w:rStyle w:val="IntenseEmphasis"/>
+        </w:rPr>
+        <w:br w:type="page"/>
+      </w:r>
+    </w:p>
+    <w:p>
+      <w:pPr>
+        <w:pStyle w:val="Heading1"/>
+        <w:rPr>
+          <w:rStyle w:val="IntenseEmphasis"/>
           <w:b/>
         </w:rPr>
-        <w:t>MessageHandler:</w:t>
-      </w:r>
-      <w:r>
-        <w:t xml:space="preserve"> </w:t>
-      </w:r>
-      <w:r>
-        <w:t>This class provides a single method</w:t>
-      </w:r>
-    </w:p>
-    <w:p>
-      <w:pPr>
-        <w:jc w:val="both"/>
-      </w:pPr>
-      <w:r>
-        <w:t xml:space="preserve"> handleMessage(String input, UserThread thread, </w:t>
-      </w:r>
-      <w:r>
-        <w:t>LobbyModel</w:t>
-      </w:r>
-      <w:r>
-        <w:t xml:space="preserve"> lobbyModel</w:t>
-      </w:r>
-      <w:r>
-        <w:t xml:space="preserve">), </w:t>
-      </w:r>
-    </w:p>
-    <w:p>
-      <w:pPr>
-        <w:jc w:val="both"/>
-      </w:pPr>
-      <w:r>
-        <w:t xml:space="preserve">which </w:t>
-      </w:r>
-      <w:r>
-        <w:t>takes</w:t>
-      </w:r>
-      <w:r>
-        <w:t xml:space="preserve"> the user</w:t>
-      </w:r>
-      <w:r>
-        <w:t xml:space="preserve">’s input, thread, and the </w:t>
-      </w:r>
-      <w:r>
-        <w:t>lo</w:t>
-      </w:r>
-      <w:r>
-        <w:t>bbyModel</w:t>
-      </w:r>
-      <w:r>
-        <w:t xml:space="preserve">. </w:t>
-      </w:r>
-      <w:r>
-        <w:t xml:space="preserve">The method processes the input, </w:t>
-      </w:r>
-      <w:r>
-        <w:t xml:space="preserve">calls the appropriate methods on the lobbyModel, and </w:t>
-      </w:r>
-      <w:r>
-        <w:t>outputs a response to the user thread.</w:t>
-      </w:r>
-      <w:r>
-        <w:t xml:space="preserve"> Along with the LobbyModel class, the MessageHandler </w:t>
-      </w:r>
-      <w:r>
-        <w:t>class is the main workhorse of the server.</w:t>
-      </w:r>
-    </w:p>
-    <w:p>
-      <w:pPr>
-        <w:jc w:val="both"/>
-      </w:pPr>
-    </w:p>
-    <w:p>
-      <w:pPr>
-        <w:jc w:val="both"/>
-      </w:pPr>
-      <w:r>
-        <w:rPr>
-          <w:b/>
-        </w:rPr>
-        <w:t>UserThread:</w:t>
-      </w:r>
-      <w:r>
-        <w:t xml:space="preserve"> </w:t>
-      </w:r>
-      <w:r>
-        <w:t xml:space="preserve">This class is responsible for handling the connection of a single user. </w:t>
-      </w:r>
-      <w:r>
-        <w:t>It serves only one purpose – to read the user’s input and pass it to the MessageHandler.</w:t>
-      </w:r>
-    </w:p>
-    <w:p>
-      <w:pPr>
-        <w:jc w:val="both"/>
-      </w:pPr>
-    </w:p>
-    <w:p>
-      <w:pPr>
-        <w:jc w:val="both"/>
-      </w:pPr>
-      <w:r>
-        <w:rPr>
-          <w:b/>
-        </w:rPr>
-        <w:t>WhiteboardServer:</w:t>
-      </w:r>
-      <w:r>
-        <w:t xml:space="preserve"> </w:t>
-      </w:r>
-      <w:r>
-        <w:t xml:space="preserve">This class is responsible for accepting </w:t>
-      </w:r>
-      <w:r>
-        <w:t xml:space="preserve">user who connect to the server and creating a UserThread for that user. </w:t>
-      </w:r>
-      <w:r>
-        <w:t xml:space="preserve">It also instantiates the SINGLE LobbyModel </w:t>
-      </w:r>
-      <w:r>
-        <w:t>object which is used throughout the program.</w:t>
-      </w:r>
-    </w:p>
-    <w:p>
-      <w:pPr>
-        <w:jc w:val="both"/>
-      </w:pPr>
-    </w:p>
-    <w:p>
-      <w:pPr>
-        <w:rPr>
-          <w:rStyle w:val="IntenseEmphasis"/>
-          <w:b w:val="0"/>
-        </w:rPr>
-      </w:pPr>
-      <w:r>
-        <w:rPr>
-          <w:rStyle w:val="IntenseEmphasis"/>
-        </w:rPr>
+      </w:pPr>
+      <w:r>
+        <w:rPr>
+          <w:rStyle w:val="IntenseEmphasis"/>
+        </w:rPr>
+        <w:lastRenderedPageBreak/>
         <w:t>Protocol:</w:t>
       </w:r>
     </w:p>
@@ -778,15 +795,6 @@
         </w:rPr>
         <w:t>Resp: board_ids [id1] [id2] [id3]</w:t>
       </w:r>
-    </w:p>
-    <w:p>
-      <w:pPr>
-        <w:rPr>
-          <w:rFonts w:ascii="Times" w:eastAsia="Times New Roman" w:hAnsi="Times" w:cs="Times New Roman"/>
-          <w:sz w:val="20"/>
-          <w:szCs w:val="20"/>
-        </w:rPr>
-      </w:pPr>
       <w:r>
         <w:rPr>
           <w:rFonts w:ascii="Times" w:eastAsia="Times New Roman" w:hAnsi="Times" w:cs="Times New Roman"/>
@@ -849,15 +857,6 @@
         </w:rPr>
         <w:t>Resp (to users who made request): done</w:t>
       </w:r>
-    </w:p>
-    <w:p>
-      <w:pPr>
-        <w:rPr>
-          <w:rFonts w:ascii="Times" w:eastAsia="Times New Roman" w:hAnsi="Times" w:cs="Times New Roman"/>
-          <w:sz w:val="20"/>
-          <w:szCs w:val="20"/>
-        </w:rPr>
-      </w:pPr>
       <w:r>
         <w:rPr>
           <w:rFonts w:ascii="Times" w:eastAsia="Times New Roman" w:hAnsi="Times" w:cs="Times New Roman"/>
@@ -929,14 +928,6 @@
           <w:szCs w:val="20"/>
         </w:rPr>
       </w:pPr>
-      <w:r>
-        <w:rPr>
-          <w:rFonts w:ascii="Times" w:eastAsia="Times New Roman" w:hAnsi="Times" w:cs="Times New Roman"/>
-          <w:sz w:val="20"/>
-          <w:szCs w:val="20"/>
-        </w:rPr>
-        <w:br/>
-      </w:r>
     </w:p>
     <w:p>
       <w:pPr>
@@ -982,14 +973,6 @@
           <w:szCs w:val="20"/>
         </w:rPr>
       </w:pPr>
-      <w:r>
-        <w:rPr>
-          <w:rFonts w:ascii="Times" w:eastAsia="Times New Roman" w:hAnsi="Times" w:cs="Times New Roman"/>
-          <w:sz w:val="20"/>
-          <w:szCs w:val="20"/>
-        </w:rPr>
-        <w:br/>
-      </w:r>
     </w:p>
     <w:p>
       <w:pPr>
@@ -1035,14 +1018,6 @@
           <w:szCs w:val="20"/>
         </w:rPr>
       </w:pPr>
-      <w:r>
-        <w:rPr>
-          <w:rFonts w:ascii="Times" w:eastAsia="Times New Roman" w:hAnsi="Times" w:cs="Times New Roman"/>
-          <w:sz w:val="20"/>
-          <w:szCs w:val="20"/>
-        </w:rPr>
-        <w:br/>
-      </w:r>
     </w:p>
     <w:p>
       <w:pPr>
@@ -1097,22 +1072,12 @@
         </w:rPr>
         <w:t>Resp (to user who made request): board_lines [x1] [y1] [x2] [y2] [strokeThickness] [r] [g] [b] [a] [x1] [y1] [x2] [y2] [strokeThickness] [r] [g] [b] [a] [x1] [y1] [x2] [y2] [strokeThickness] [r] [g] [b] [a] [x1] [y1] [x2] [y2] [strokeThickness] [r] [g] [b] [a]...</w:t>
       </w:r>
-    </w:p>
-    <w:p>
-      <w:pPr>
+      <w:r>
         <w:rPr>
           <w:rFonts w:ascii="Times" w:eastAsia="Times New Roman" w:hAnsi="Times" w:cs="Times New Roman"/>
           <w:sz w:val="20"/>
           <w:szCs w:val="20"/>
         </w:rPr>
-      </w:pPr>
-      <w:r>
-        <w:rPr>
-          <w:rFonts w:ascii="Times" w:eastAsia="Times New Roman" w:hAnsi="Times" w:cs="Times New Roman"/>
-          <w:sz w:val="20"/>
-          <w:szCs w:val="20"/>
-        </w:rPr>
-        <w:lastRenderedPageBreak/>
         <w:br/>
       </w:r>
     </w:p>
@@ -1178,14 +1143,6 @@
           <w:szCs w:val="20"/>
         </w:rPr>
       </w:pPr>
-      <w:r>
-        <w:rPr>
-          <w:rFonts w:ascii="Times" w:eastAsia="Times New Roman" w:hAnsi="Times" w:cs="Times New Roman"/>
-          <w:sz w:val="20"/>
-          <w:szCs w:val="20"/>
-        </w:rPr>
-        <w:br/>
-      </w:r>
     </w:p>
     <w:p>
       <w:pPr>
@@ -1249,14 +1206,6 @@
           <w:szCs w:val="20"/>
         </w:rPr>
       </w:pPr>
-      <w:r>
-        <w:rPr>
-          <w:rFonts w:ascii="Times" w:eastAsia="Times New Roman" w:hAnsi="Times" w:cs="Times New Roman"/>
-          <w:sz w:val="20"/>
-          <w:szCs w:val="20"/>
-        </w:rPr>
-        <w:br/>
-      </w:r>
     </w:p>
     <w:p>
       <w:pPr>
@@ -1320,14 +1269,6 @@
           <w:szCs w:val="20"/>
         </w:rPr>
       </w:pPr>
-      <w:r>
-        <w:rPr>
-          <w:rFonts w:ascii="Times" w:eastAsia="Times New Roman" w:hAnsi="Times" w:cs="Times New Roman"/>
-          <w:sz w:val="20"/>
-          <w:szCs w:val="20"/>
-        </w:rPr>
-        <w:br/>
-      </w:r>
     </w:p>
     <w:p>
       <w:pPr>
@@ -1391,14 +1332,6 @@
           <w:szCs w:val="20"/>
         </w:rPr>
       </w:pPr>
-      <w:r>
-        <w:rPr>
-          <w:rFonts w:ascii="Times" w:eastAsia="Times New Roman" w:hAnsi="Times" w:cs="Times New Roman"/>
-          <w:sz w:val="20"/>
-          <w:szCs w:val="20"/>
-        </w:rPr>
-        <w:br/>
-      </w:r>
     </w:p>
     <w:p>
       <w:pPr>
@@ -1441,13 +1374,28 @@
       <w:pPr>
         <w:rPr>
           <w:rStyle w:val="IntenseEmphasis"/>
-          <w:b w:val="0"/>
-        </w:rPr>
-      </w:pPr>
-      <w:r>
-        <w:rPr>
-          <w:rStyle w:val="IntenseEmphasis"/>
-        </w:rPr>
+        </w:rPr>
+      </w:pPr>
+      <w:r>
+        <w:rPr>
+          <w:rStyle w:val="IntenseEmphasis"/>
+        </w:rPr>
+        <w:br w:type="page"/>
+      </w:r>
+    </w:p>
+    <w:p>
+      <w:pPr>
+        <w:pStyle w:val="Heading1"/>
+        <w:rPr>
+          <w:rStyle w:val="IntenseEmphasis"/>
+          <w:b/>
+        </w:rPr>
+      </w:pPr>
+      <w:r>
+        <w:rPr>
+          <w:rStyle w:val="IntenseEmphasis"/>
+        </w:rPr>
+        <w:lastRenderedPageBreak/>
         <w:t>Client Side:</w:t>
       </w:r>
     </w:p>
@@ -1475,7 +1423,7 @@
       </w:pPr>
       <w:r>
         <w:rPr>
-          <w:b/>
+          <w:rStyle w:val="Heading2Char"/>
         </w:rPr>
         <w:t>LobbyGUI:</w:t>
       </w:r>
@@ -1508,29 +1456,23 @@
     </w:p>
     <w:p>
       <w:pPr>
-        <w:ind w:firstLine="720"/>
-      </w:pPr>
-    </w:p>
-    <w:p>
-      <w:pPr>
-        <w:rPr>
-          <w:rStyle w:val="IntenseEmphasis"/>
-          <w:b w:val="0"/>
-        </w:rPr>
-      </w:pPr>
-      <w:r>
-        <w:rPr>
-          <w:bCs/>
-          <w:i/>
-          <w:iCs/>
+        <w:jc w:val="center"/>
+        <w:rPr>
+          <w:rStyle w:val="IntenseEmphasis"/>
+          <w:b w:val="0"/>
+        </w:rPr>
+      </w:pPr>
+      <w:r>
+        <w:rPr>
+          <w:rStyle w:val="IntenseEmphasis"/>
+          <w:b w:val="0"/>
           <w:noProof/>
-          <w:color w:val="4F81BD" w:themeColor="accent1"/>
         </w:rPr>
         <w:drawing>
-          <wp:inline distT="0" distB="0" distL="0" distR="0" wp14:anchorId="608165DA" wp14:editId="473E70BD">
-            <wp:extent cx="5435600" cy="1562100"/>
-            <wp:effectExtent l="0" t="0" r="0" b="12700"/>
-            <wp:docPr id="2" name="Picture 2" descr="Macintosh HD:Users:harihar:Desktop:LobbyGUI.png"/>
+          <wp:inline distT="0" distB="0" distL="0" distR="0" wp14:anchorId="6CED194A" wp14:editId="6A9FDBA5">
+            <wp:extent cx="3474720" cy="2109992"/>
+            <wp:effectExtent l="0" t="0" r="0" b="5080"/>
+            <wp:docPr id="3" name="Picture 3"/>
             <wp:cNvGraphicFramePr>
               <a:graphicFrameLocks xmlns:a="http://schemas.openxmlformats.org/drawingml/2006/main" noChangeAspect="1"/>
             </wp:cNvGraphicFramePr>
@@ -1538,7 +1480,7 @@
               <a:graphicData uri="http://schemas.openxmlformats.org/drawingml/2006/picture">
                 <pic:pic xmlns:pic="http://schemas.openxmlformats.org/drawingml/2006/picture">
                   <pic:nvPicPr>
-                    <pic:cNvPr id="0" name="Picture 1" descr="Macintosh HD:Users:harihar:Desktop:LobbyGUI.png"/>
+                    <pic:cNvPr id="0" name="Picture 1"/>
                     <pic:cNvPicPr>
                       <a:picLocks noChangeAspect="1" noChangeArrowheads="1"/>
                     </pic:cNvPicPr>
@@ -1559,7 +1501,7 @@
                   <pic:spPr bwMode="auto">
                     <a:xfrm>
                       <a:off x="0" y="0"/>
-                      <a:ext cx="5435600" cy="1562100"/>
+                      <a:ext cx="3484849" cy="2116143"/>
                     </a:xfrm>
                     <a:prstGeom prst="rect">
                       <a:avLst/>
@@ -1661,7 +1603,6 @@
         <w:jc w:val="both"/>
       </w:pPr>
       <w:r>
-        <w:lastRenderedPageBreak/>
         <w:t xml:space="preserve">This GUI is key to the client-side operation. It is an instance of a user controller coupled to a GUI to help the user interact with the Model, described before. </w:t>
       </w:r>
       <w:r>
@@ -1688,11 +1629,45 @@
     <w:p>
       <w:pPr>
         <w:jc w:val="both"/>
-      </w:pPr>
-      <w:r>
-        <w:rPr>
-          <w:b/>
-        </w:rPr>
+        <w:rPr>
+          <w:rStyle w:val="Heading2Char"/>
+        </w:rPr>
+      </w:pPr>
+      <w:r>
+        <w:rPr>
+          <w:rStyle w:val="Heading2Char"/>
+        </w:rPr>
+        <w:br/>
+      </w:r>
+      <w:r>
+        <w:rPr>
+          <w:rStyle w:val="Heading2Char"/>
+        </w:rPr>
+        <w:br/>
+      </w:r>
+    </w:p>
+    <w:p>
+      <w:pPr>
+        <w:rPr>
+          <w:rStyle w:val="Heading2Char"/>
+        </w:rPr>
+      </w:pPr>
+      <w:r>
+        <w:rPr>
+          <w:rStyle w:val="Heading2Char"/>
+        </w:rPr>
+        <w:br w:type="page"/>
+      </w:r>
+    </w:p>
+    <w:p>
+      <w:pPr>
+        <w:jc w:val="both"/>
+      </w:pPr>
+      <w:r>
+        <w:rPr>
+          <w:rStyle w:val="Heading2Char"/>
+        </w:rPr>
+        <w:lastRenderedPageBreak/>
         <w:t>Canvas:</w:t>
       </w:r>
       <w:r>
@@ -1801,19 +1776,7 @@
           <w:color w:val="auto"/>
         </w:rPr>
         <w:tab/>
-        <w:t xml:space="preserve">The left side of the Canvas contains the button layout which is just another portion of the Canvas itself. These buttons work when the mouse click listener is activated within their boundaries. The active users table is repainted any time a user leaves or enters the Whiteboard. The basic functionality of this Whiteboard is to draw </w:t>
-      </w:r>
-      <w:r>
-        <w:rPr>
-          <w:rStyle w:val="IntenseEmphasis"/>
-          <w:b w:val="0"/>
-          <w:bCs w:val="0"/>
-          <w:i w:val="0"/>
-          <w:iCs w:val="0"/>
-          <w:color w:val="auto"/>
-        </w:rPr>
-        <w:lastRenderedPageBreak/>
-        <w:t>freehand lines in one of three stroke sizes and one of 12 different colors, to erase using a large stroke line with white color, to clear the board entirely (this sends a request to the server to erase the Model’s Whiteboard’s list of Lines, and to leave the board and go back to the lobby.</w:t>
+        <w:t>The left side of the Canvas contains the button layout which is just another portion of the Canvas itself. These buttons work when the mouse click listener is activated within their boundaries. The active users table is repainted any time a user leaves or enters the Whiteboard. The basic functionality of this Whiteboard is to draw freehand lines in one of three stroke sizes and one of 12 different colors, to erase using a large stroke line with white color, to clear the board entirely (this sends a request to the server to erase the Model’s Whiteboard’s list of Lines, and to leave the board and go back to the lobby.</w:t>
       </w:r>
     </w:p>
     <w:p>
@@ -1873,8 +1836,1517 @@
           <w:iCs w:val="0"/>
           <w:color w:val="auto"/>
         </w:rPr>
-        <w:t>ess or extra button seamlessly; this includes both visually and practically since the boundaries of the new buttons are calculated automatically and a listener is as simple as one line additions to the mouseClick listener.</w:t>
-      </w:r>
+        <w:t xml:space="preserve">ess or extra button seamlessly; this includes both visually and practically since the boundaries of the new buttons are calculated </w:t>
+      </w:r>
+      <w:r>
+        <w:rPr>
+          <w:rStyle w:val="IntenseEmphasis"/>
+          <w:b w:val="0"/>
+          <w:bCs w:val="0"/>
+          <w:i w:val="0"/>
+          <w:iCs w:val="0"/>
+          <w:color w:val="auto"/>
+        </w:rPr>
+        <w:lastRenderedPageBreak/>
+        <w:t>automatically and a listener is as simple as one line additions to the mouseClick listener.</w:t>
+      </w:r>
+    </w:p>
+    <w:p>
+      <w:pPr>
+        <w:jc w:val="both"/>
+        <w:rPr>
+          <w:rStyle w:val="IntenseEmphasis"/>
+          <w:b w:val="0"/>
+          <w:bCs w:val="0"/>
+          <w:i w:val="0"/>
+          <w:iCs w:val="0"/>
+          <w:color w:val="auto"/>
+        </w:rPr>
+      </w:pPr>
+    </w:p>
+    <w:p>
+      <w:pPr>
+        <w:ind w:firstLine="720"/>
+        <w:jc w:val="both"/>
+        <w:rPr>
+          <w:rStyle w:val="IntenseEmphasis"/>
+          <w:b w:val="0"/>
+          <w:bCs w:val="0"/>
+          <w:i w:val="0"/>
+          <w:iCs w:val="0"/>
+          <w:color w:val="auto"/>
+        </w:rPr>
+      </w:pPr>
+      <w:r>
+        <w:rPr>
+          <w:rStyle w:val="IntenseEmphasis"/>
+          <w:b w:val="0"/>
+          <w:bCs w:val="0"/>
+          <w:i w:val="0"/>
+          <w:iCs w:val="0"/>
+          <w:color w:val="auto"/>
+        </w:rPr>
+        <w:t xml:space="preserve">A </w:t>
+      </w:r>
+      <w:r>
+        <w:rPr>
+          <w:rStyle w:val="IntenseEmphasis"/>
+          <w:b w:val="0"/>
+          <w:bCs w:val="0"/>
+          <w:i w:val="0"/>
+          <w:iCs w:val="0"/>
+          <w:color w:val="auto"/>
+        </w:rPr>
+        <w:t>listener ha</w:t>
+      </w:r>
+      <w:r>
+        <w:rPr>
+          <w:rStyle w:val="IntenseEmphasis"/>
+          <w:b w:val="0"/>
+          <w:bCs w:val="0"/>
+          <w:i w:val="0"/>
+          <w:iCs w:val="0"/>
+          <w:color w:val="auto"/>
+        </w:rPr>
+        <w:t>s been created to detect drags</w:t>
+      </w:r>
+      <w:r>
+        <w:rPr>
+          <w:rStyle w:val="IntenseEmphasis"/>
+          <w:b w:val="0"/>
+          <w:bCs w:val="0"/>
+          <w:i w:val="0"/>
+          <w:iCs w:val="0"/>
+          <w:color w:val="auto"/>
+        </w:rPr>
+        <w:t>.</w:t>
+      </w:r>
+      <w:r>
+        <w:rPr>
+          <w:rStyle w:val="IntenseEmphasis"/>
+          <w:b w:val="0"/>
+          <w:bCs w:val="0"/>
+          <w:i w:val="0"/>
+          <w:iCs w:val="0"/>
+          <w:color w:val="auto"/>
+        </w:rPr>
+        <w:t xml:space="preserve"> Dragging the </w:t>
+      </w:r>
+      <w:r>
+        <w:rPr>
+          <w:rStyle w:val="IntenseEmphasis"/>
+          <w:b w:val="0"/>
+          <w:bCs w:val="0"/>
+          <w:i w:val="0"/>
+          <w:iCs w:val="0"/>
+          <w:color w:val="auto"/>
+        </w:rPr>
+        <w:t>mouse creates li</w:t>
+      </w:r>
+      <w:r>
+        <w:rPr>
+          <w:rStyle w:val="IntenseEmphasis"/>
+          <w:b w:val="0"/>
+          <w:bCs w:val="0"/>
+          <w:i w:val="0"/>
+          <w:iCs w:val="0"/>
+          <w:color w:val="auto"/>
+        </w:rPr>
+        <w:t>nes, and these are turned into Line objects which are sent to the server</w:t>
+      </w:r>
+      <w:r>
+        <w:rPr>
+          <w:rStyle w:val="IntenseEmphasis"/>
+          <w:b w:val="0"/>
+          <w:bCs w:val="0"/>
+          <w:i w:val="0"/>
+          <w:iCs w:val="0"/>
+          <w:color w:val="auto"/>
+        </w:rPr>
+        <w:t xml:space="preserve"> (lines are not drawn locally but rather wait for a server broadcast)</w:t>
+      </w:r>
+      <w:r>
+        <w:rPr>
+          <w:rStyle w:val="IntenseEmphasis"/>
+          <w:b w:val="0"/>
+          <w:bCs w:val="0"/>
+          <w:i w:val="0"/>
+          <w:iCs w:val="0"/>
+          <w:color w:val="auto"/>
+        </w:rPr>
+        <w:t xml:space="preserve">. </w:t>
+      </w:r>
+      <w:r>
+        <w:rPr>
+          <w:rStyle w:val="IntenseEmphasis"/>
+          <w:b w:val="0"/>
+          <w:bCs w:val="0"/>
+          <w:i w:val="0"/>
+          <w:iCs w:val="0"/>
+          <w:color w:val="auto"/>
+        </w:rPr>
+        <w:t xml:space="preserve">The </w:t>
+      </w:r>
+      <w:r>
+        <w:rPr>
+          <w:rStyle w:val="IntenseEmphasis"/>
+          <w:b w:val="0"/>
+          <w:bCs w:val="0"/>
+          <w:i w:val="0"/>
+          <w:iCs w:val="0"/>
+          <w:color w:val="auto"/>
+        </w:rPr>
+        <w:t xml:space="preserve">server updates its model and then broadcasts </w:t>
+      </w:r>
+      <w:r>
+        <w:rPr>
+          <w:rStyle w:val="IntenseEmphasis"/>
+          <w:b w:val="0"/>
+          <w:bCs w:val="0"/>
+          <w:i w:val="0"/>
+          <w:iCs w:val="0"/>
+          <w:color w:val="auto"/>
+        </w:rPr>
+        <w:t>the Line object to all users in the board. When they receive the</w:t>
+      </w:r>
+      <w:r>
+        <w:rPr>
+          <w:rStyle w:val="IntenseEmphasis"/>
+          <w:b w:val="0"/>
+          <w:bCs w:val="0"/>
+          <w:i w:val="0"/>
+          <w:iCs w:val="0"/>
+          <w:color w:val="auto"/>
+        </w:rPr>
+        <w:t xml:space="preserve"> response (as in LobbyGUI, we create</w:t>
+      </w:r>
+      <w:r>
+        <w:rPr>
+          <w:rStyle w:val="IntenseEmphasis"/>
+          <w:b w:val="0"/>
+          <w:bCs w:val="0"/>
+          <w:i w:val="0"/>
+          <w:iCs w:val="0"/>
+          <w:color w:val="auto"/>
+        </w:rPr>
+        <w:t xml:space="preserve"> </w:t>
+      </w:r>
+      <w:r>
+        <w:rPr>
+          <w:rStyle w:val="IntenseEmphasis"/>
+          <w:b w:val="0"/>
+          <w:bCs w:val="0"/>
+          <w:i w:val="0"/>
+          <w:iCs w:val="0"/>
+          <w:color w:val="auto"/>
+        </w:rPr>
+        <w:t xml:space="preserve">a </w:t>
+      </w:r>
+      <w:r>
+        <w:rPr>
+          <w:rStyle w:val="IntenseEmphasis"/>
+          <w:b w:val="0"/>
+          <w:bCs w:val="0"/>
+          <w:i w:val="0"/>
+          <w:iCs w:val="0"/>
+          <w:color w:val="auto"/>
+        </w:rPr>
+        <w:t xml:space="preserve">separate thread to monitor the input stream </w:t>
+      </w:r>
+      <w:r>
+        <w:rPr>
+          <w:rStyle w:val="IntenseEmphasis"/>
+          <w:b w:val="0"/>
+          <w:bCs w:val="0"/>
+          <w:i w:val="0"/>
+          <w:iCs w:val="0"/>
+          <w:color w:val="auto"/>
+        </w:rPr>
+        <w:t>from the server</w:t>
+      </w:r>
+      <w:r>
+        <w:rPr>
+          <w:rStyle w:val="IntenseEmphasis"/>
+          <w:b w:val="0"/>
+          <w:bCs w:val="0"/>
+          <w:i w:val="0"/>
+          <w:iCs w:val="0"/>
+          <w:color w:val="auto"/>
+        </w:rPr>
+        <w:t xml:space="preserve"> and update the UI when responses arrive</w:t>
+      </w:r>
+      <w:r>
+        <w:rPr>
+          <w:rStyle w:val="IntenseEmphasis"/>
+          <w:b w:val="0"/>
+          <w:bCs w:val="0"/>
+          <w:i w:val="0"/>
+          <w:iCs w:val="0"/>
+          <w:color w:val="auto"/>
+        </w:rPr>
+        <w:t>)</w:t>
+      </w:r>
+      <w:r>
+        <w:rPr>
+          <w:rStyle w:val="IntenseEmphasis"/>
+          <w:b w:val="0"/>
+          <w:bCs w:val="0"/>
+          <w:i w:val="0"/>
+          <w:iCs w:val="0"/>
+          <w:color w:val="auto"/>
+        </w:rPr>
+        <w:t xml:space="preserve">, </w:t>
+      </w:r>
+      <w:r>
+        <w:rPr>
+          <w:rStyle w:val="IntenseEmphasis"/>
+          <w:b w:val="0"/>
+          <w:bCs w:val="0"/>
+          <w:i w:val="0"/>
+          <w:iCs w:val="0"/>
+          <w:color w:val="auto"/>
+        </w:rPr>
+        <w:t>they draw the line on the screen.</w:t>
+      </w:r>
+    </w:p>
+    <w:p>
+      <w:pPr>
+        <w:ind w:firstLine="720"/>
+        <w:jc w:val="both"/>
+        <w:rPr>
+          <w:rStyle w:val="IntenseEmphasis"/>
+          <w:b w:val="0"/>
+          <w:bCs w:val="0"/>
+          <w:i w:val="0"/>
+          <w:iCs w:val="0"/>
+          <w:color w:val="auto"/>
+        </w:rPr>
+      </w:pPr>
+    </w:p>
+    <w:p>
+      <w:pPr>
+        <w:ind w:firstLine="720"/>
+        <w:jc w:val="both"/>
+        <w:rPr>
+          <w:rStyle w:val="IntenseEmphasis"/>
+          <w:b w:val="0"/>
+          <w:bCs w:val="0"/>
+          <w:i w:val="0"/>
+          <w:iCs w:val="0"/>
+          <w:color w:val="auto"/>
+        </w:rPr>
+      </w:pPr>
+      <w:r>
+        <w:rPr>
+          <w:rStyle w:val="IntenseEmphasis"/>
+          <w:b w:val="0"/>
+          <w:bCs w:val="0"/>
+          <w:i w:val="0"/>
+          <w:iCs w:val="0"/>
+          <w:color w:val="auto"/>
+        </w:rPr>
+        <w:t xml:space="preserve">When joining a pre-existing Whiteboard, the user receives the Whiteboard’s list of actions </w:t>
+      </w:r>
+      <w:r>
+        <w:rPr>
+          <w:rStyle w:val="IntenseEmphasis"/>
+          <w:b w:val="0"/>
+          <w:bCs w:val="0"/>
+          <w:i w:val="0"/>
+          <w:iCs w:val="0"/>
+          <w:color w:val="auto"/>
+        </w:rPr>
+        <w:t xml:space="preserve">from the Model, </w:t>
+      </w:r>
+      <w:r>
+        <w:rPr>
+          <w:rStyle w:val="IntenseEmphasis"/>
+          <w:b w:val="0"/>
+          <w:bCs w:val="0"/>
+          <w:i w:val="0"/>
+          <w:iCs w:val="0"/>
+          <w:color w:val="auto"/>
+        </w:rPr>
+        <w:t xml:space="preserve">which are </w:t>
+      </w:r>
+      <w:r>
+        <w:rPr>
+          <w:rStyle w:val="IntenseEmphasis"/>
+          <w:b w:val="0"/>
+          <w:bCs w:val="0"/>
+          <w:i w:val="0"/>
+          <w:iCs w:val="0"/>
+          <w:color w:val="auto"/>
+        </w:rPr>
+        <w:t xml:space="preserve">then </w:t>
+      </w:r>
+      <w:r>
+        <w:rPr>
+          <w:rStyle w:val="IntenseEmphasis"/>
+          <w:b w:val="0"/>
+          <w:bCs w:val="0"/>
+          <w:i w:val="0"/>
+          <w:iCs w:val="0"/>
+          <w:color w:val="auto"/>
+        </w:rPr>
+        <w:t xml:space="preserve">drawn </w:t>
+      </w:r>
+      <w:r>
+        <w:rPr>
+          <w:rStyle w:val="IntenseEmphasis"/>
+          <w:b w:val="0"/>
+          <w:bCs w:val="0"/>
+          <w:i w:val="0"/>
+          <w:iCs w:val="0"/>
+          <w:color w:val="auto"/>
+        </w:rPr>
+        <w:t>to their local Canvas.</w:t>
+      </w:r>
+    </w:p>
+    <w:p>
+      <w:pPr>
+        <w:jc w:val="both"/>
+        <w:rPr>
+          <w:rStyle w:val="IntenseEmphasis"/>
+          <w:b w:val="0"/>
+          <w:bCs w:val="0"/>
+          <w:i w:val="0"/>
+          <w:iCs w:val="0"/>
+          <w:color w:val="auto"/>
+        </w:rPr>
+      </w:pPr>
+    </w:p>
+    <w:p>
+      <w:pPr>
+        <w:rPr>
+          <w:rStyle w:val="IntenseEmphasis"/>
+        </w:rPr>
+      </w:pPr>
+      <w:r>
+        <w:rPr>
+          <w:rStyle w:val="IntenseEmphasis"/>
+        </w:rPr>
+        <w:br w:type="page"/>
+      </w:r>
+    </w:p>
+    <w:p>
+      <w:pPr>
+        <w:pStyle w:val="Heading1"/>
+        <w:rPr>
+          <w:rStyle w:val="IntenseEmphasis"/>
+          <w:b/>
+          <w:bCs/>
+          <w:i w:val="0"/>
+          <w:iCs w:val="0"/>
+          <w:color w:val="345A8A" w:themeColor="accent1" w:themeShade="B5"/>
+        </w:rPr>
+      </w:pPr>
+      <w:r>
+        <w:rPr>
+          <w:rStyle w:val="IntenseEmphasis"/>
+          <w:b/>
+          <w:bCs/>
+          <w:i w:val="0"/>
+          <w:iCs w:val="0"/>
+          <w:color w:val="345A8A" w:themeColor="accent1" w:themeShade="B5"/>
+        </w:rPr>
+        <w:lastRenderedPageBreak/>
+        <w:t>Concurrency</w:t>
+      </w:r>
+      <w:r>
+        <w:rPr>
+          <w:rStyle w:val="IntenseEmphasis"/>
+          <w:b/>
+          <w:bCs/>
+          <w:i w:val="0"/>
+          <w:iCs w:val="0"/>
+          <w:color w:val="345A8A" w:themeColor="accent1" w:themeShade="B5"/>
+        </w:rPr>
+        <w:t xml:space="preserve"> </w:t>
+      </w:r>
+      <w:r>
+        <w:rPr>
+          <w:rStyle w:val="IntenseEmphasis"/>
+          <w:b/>
+          <w:bCs/>
+          <w:i w:val="0"/>
+          <w:iCs w:val="0"/>
+          <w:color w:val="345A8A" w:themeColor="accent1" w:themeShade="B5"/>
+        </w:rPr>
+        <w:t>Strategy</w:t>
+      </w:r>
+      <w:r>
+        <w:rPr>
+          <w:rStyle w:val="IntenseEmphasis"/>
+          <w:b/>
+          <w:bCs/>
+          <w:i w:val="0"/>
+          <w:iCs w:val="0"/>
+          <w:color w:val="345A8A" w:themeColor="accent1" w:themeShade="B5"/>
+        </w:rPr>
+        <w:t>:</w:t>
+      </w:r>
+    </w:p>
+    <w:p>
+      <w:pPr>
+        <w:ind w:firstLine="720"/>
+        <w:jc w:val="both"/>
+        <w:rPr>
+          <w:rStyle w:val="IntenseEmphasis"/>
+          <w:b w:val="0"/>
+          <w:bCs w:val="0"/>
+          <w:i w:val="0"/>
+          <w:iCs w:val="0"/>
+          <w:color w:val="auto"/>
+        </w:rPr>
+      </w:pPr>
+      <w:r>
+        <w:rPr>
+          <w:rStyle w:val="IntenseEmphasis"/>
+          <w:b w:val="0"/>
+          <w:bCs w:val="0"/>
+          <w:i w:val="0"/>
+          <w:iCs w:val="0"/>
+          <w:color w:val="auto"/>
+        </w:rPr>
+        <w:t xml:space="preserve">We </w:t>
+      </w:r>
+      <w:r>
+        <w:rPr>
+          <w:rStyle w:val="IntenseEmphasis"/>
+          <w:b w:val="0"/>
+          <w:bCs w:val="0"/>
+          <w:i w:val="0"/>
+          <w:iCs w:val="0"/>
+          <w:color w:val="auto"/>
+        </w:rPr>
+        <w:t xml:space="preserve">consider the server side first. Recall that </w:t>
+      </w:r>
+      <w:r>
+        <w:rPr>
+          <w:rStyle w:val="IntenseEmphasis"/>
+          <w:b w:val="0"/>
+          <w:bCs w:val="0"/>
+          <w:i w:val="0"/>
+          <w:iCs w:val="0"/>
+          <w:color w:val="auto"/>
+        </w:rPr>
+        <w:t xml:space="preserve">the server side behavior is encapsulated into three classes. </w:t>
+      </w:r>
+      <w:r>
+        <w:rPr>
+          <w:rStyle w:val="IntenseEmphasis"/>
+          <w:b w:val="0"/>
+          <w:bCs w:val="0"/>
+          <w:i w:val="0"/>
+          <w:iCs w:val="0"/>
+          <w:color w:val="auto"/>
+        </w:rPr>
+        <w:t>The</w:t>
+      </w:r>
+      <w:r>
+        <w:rPr>
+          <w:rStyle w:val="IntenseEmphasis"/>
+          <w:b w:val="0"/>
+          <w:bCs w:val="0"/>
+          <w:i w:val="0"/>
+          <w:iCs w:val="0"/>
+          <w:color w:val="auto"/>
+        </w:rPr>
+        <w:t xml:space="preserve"> </w:t>
+      </w:r>
+      <w:r>
+        <w:rPr>
+          <w:rStyle w:val="IntenseEmphasis"/>
+          <w:b w:val="0"/>
+          <w:bCs w:val="0"/>
+          <w:i w:val="0"/>
+          <w:iCs w:val="0"/>
+          <w:color w:val="auto"/>
+        </w:rPr>
+        <w:t xml:space="preserve">WhiteboardServer </w:t>
+      </w:r>
+      <w:r>
+        <w:rPr>
+          <w:rStyle w:val="IntenseEmphasis"/>
+          <w:b w:val="0"/>
+          <w:bCs w:val="0"/>
+          <w:i w:val="0"/>
+          <w:iCs w:val="0"/>
+          <w:color w:val="auto"/>
+        </w:rPr>
+        <w:t xml:space="preserve">class </w:t>
+      </w:r>
+      <w:r>
+        <w:rPr>
+          <w:rStyle w:val="IntenseEmphasis"/>
+          <w:b w:val="0"/>
+          <w:bCs w:val="0"/>
+          <w:i w:val="0"/>
+          <w:iCs w:val="0"/>
+          <w:color w:val="auto"/>
+        </w:rPr>
+        <w:t xml:space="preserve">waits for users to connect and then gives them a UserThread. </w:t>
+      </w:r>
+      <w:r>
+        <w:rPr>
+          <w:rStyle w:val="IntenseEmphasis"/>
+          <w:b w:val="0"/>
+          <w:bCs w:val="0"/>
+          <w:i w:val="0"/>
+          <w:iCs w:val="0"/>
+          <w:color w:val="auto"/>
+        </w:rPr>
+        <w:t>The UserThread</w:t>
+      </w:r>
+      <w:r>
+        <w:rPr>
+          <w:rStyle w:val="IntenseEmphasis"/>
+          <w:b w:val="0"/>
+          <w:bCs w:val="0"/>
+          <w:i w:val="0"/>
+          <w:iCs w:val="0"/>
+          <w:color w:val="auto"/>
+        </w:rPr>
+        <w:t xml:space="preserve"> </w:t>
+      </w:r>
+      <w:r>
+        <w:rPr>
+          <w:rStyle w:val="IntenseEmphasis"/>
+          <w:b w:val="0"/>
+          <w:bCs w:val="0"/>
+          <w:i w:val="0"/>
+          <w:iCs w:val="0"/>
+          <w:color w:val="auto"/>
+        </w:rPr>
+        <w:t xml:space="preserve">class </w:t>
+      </w:r>
+      <w:r>
+        <w:rPr>
+          <w:rStyle w:val="IntenseEmphasis"/>
+          <w:b w:val="0"/>
+          <w:bCs w:val="0"/>
+          <w:i w:val="0"/>
+          <w:iCs w:val="0"/>
+          <w:color w:val="auto"/>
+        </w:rPr>
+        <w:t xml:space="preserve">is responsible for </w:t>
+      </w:r>
+      <w:r>
+        <w:rPr>
+          <w:rStyle w:val="IntenseEmphasis"/>
+          <w:b w:val="0"/>
+          <w:bCs w:val="0"/>
+          <w:i w:val="0"/>
+          <w:iCs w:val="0"/>
+          <w:color w:val="auto"/>
+        </w:rPr>
+        <w:t>reading user input and passin</w:t>
+      </w:r>
+      <w:r>
+        <w:rPr>
+          <w:rStyle w:val="IntenseEmphasis"/>
+          <w:b w:val="0"/>
+          <w:bCs w:val="0"/>
+          <w:i w:val="0"/>
+          <w:iCs w:val="0"/>
+          <w:color w:val="auto"/>
+        </w:rPr>
+        <w:t>g it off to the MessageHandler.</w:t>
+      </w:r>
+      <w:r>
+        <w:rPr>
+          <w:rStyle w:val="IntenseEmphasis"/>
+          <w:b w:val="0"/>
+          <w:bCs w:val="0"/>
+          <w:i w:val="0"/>
+          <w:iCs w:val="0"/>
+          <w:color w:val="auto"/>
+        </w:rPr>
+        <w:t xml:space="preserve"> </w:t>
+      </w:r>
+      <w:r>
+        <w:rPr>
+          <w:rStyle w:val="IntenseEmphasis"/>
+          <w:b w:val="0"/>
+          <w:bCs w:val="0"/>
+          <w:i w:val="0"/>
+          <w:iCs w:val="0"/>
+          <w:color w:val="auto"/>
+        </w:rPr>
+        <w:t xml:space="preserve">The MessageHandler then </w:t>
+      </w:r>
+      <w:r>
+        <w:rPr>
+          <w:rStyle w:val="IntenseEmphasis"/>
+          <w:b w:val="0"/>
+          <w:bCs w:val="0"/>
+          <w:i w:val="0"/>
+          <w:iCs w:val="0"/>
+          <w:color w:val="auto"/>
+        </w:rPr>
+        <w:t>uses the Lobby</w:t>
+      </w:r>
+      <w:r>
+        <w:rPr>
+          <w:rStyle w:val="IntenseEmphasis"/>
+          <w:b w:val="0"/>
+          <w:bCs w:val="0"/>
+          <w:i w:val="0"/>
+          <w:iCs w:val="0"/>
+          <w:color w:val="auto"/>
+        </w:rPr>
+        <w:t xml:space="preserve">Model </w:t>
+      </w:r>
+      <w:r>
+        <w:rPr>
+          <w:rStyle w:val="IntenseEmphasis"/>
+          <w:b w:val="0"/>
+          <w:bCs w:val="0"/>
+          <w:i w:val="0"/>
+          <w:iCs w:val="0"/>
+          <w:color w:val="auto"/>
+        </w:rPr>
+        <w:t>to</w:t>
+      </w:r>
+      <w:r>
+        <w:rPr>
+          <w:rStyle w:val="IntenseEmphasis"/>
+          <w:b w:val="0"/>
+          <w:bCs w:val="0"/>
+          <w:i w:val="0"/>
+          <w:iCs w:val="0"/>
+          <w:color w:val="auto"/>
+        </w:rPr>
+        <w:t xml:space="preserve"> processes that input</w:t>
+      </w:r>
+      <w:r>
+        <w:rPr>
+          <w:rStyle w:val="IntenseEmphasis"/>
+          <w:b w:val="0"/>
+          <w:bCs w:val="0"/>
+          <w:i w:val="0"/>
+          <w:iCs w:val="0"/>
+          <w:color w:val="auto"/>
+        </w:rPr>
+        <w:t xml:space="preserve"> and sends the response using the output stream of the UserThread</w:t>
+      </w:r>
+      <w:r>
+        <w:rPr>
+          <w:rStyle w:val="IntenseEmphasis"/>
+          <w:b w:val="0"/>
+          <w:bCs w:val="0"/>
+          <w:i w:val="0"/>
+          <w:iCs w:val="0"/>
+          <w:color w:val="auto"/>
+        </w:rPr>
+        <w:t xml:space="preserve">s. </w:t>
+      </w:r>
+      <w:r>
+        <w:rPr>
+          <w:rStyle w:val="IntenseEmphasis"/>
+          <w:b w:val="0"/>
+          <w:bCs w:val="0"/>
+          <w:i w:val="0"/>
+          <w:iCs w:val="0"/>
+          <w:color w:val="auto"/>
+        </w:rPr>
+        <w:t xml:space="preserve">To ensure that race conditions do not jeopardize the program, we put a lock on </w:t>
+      </w:r>
+      <w:r>
+        <w:rPr>
+          <w:rStyle w:val="IntenseEmphasis"/>
+          <w:b w:val="0"/>
+          <w:bCs w:val="0"/>
+          <w:i w:val="0"/>
+          <w:iCs w:val="0"/>
+          <w:color w:val="auto"/>
+        </w:rPr>
+        <w:t>the MessageHandler’s handleMessage</w:t>
+      </w:r>
+      <w:r>
+        <w:rPr>
+          <w:rStyle w:val="IntenseEmphasis"/>
+          <w:b w:val="0"/>
+          <w:bCs w:val="0"/>
+          <w:i w:val="0"/>
+          <w:iCs w:val="0"/>
+          <w:color w:val="auto"/>
+        </w:rPr>
+        <w:t>(String message)</w:t>
+      </w:r>
+      <w:r>
+        <w:rPr>
+          <w:rStyle w:val="IntenseEmphasis"/>
+          <w:b w:val="0"/>
+          <w:bCs w:val="0"/>
+          <w:i w:val="0"/>
+          <w:iCs w:val="0"/>
+          <w:color w:val="auto"/>
+        </w:rPr>
+        <w:t xml:space="preserve">method. This way, </w:t>
+      </w:r>
+      <w:r>
+        <w:rPr>
+          <w:rStyle w:val="IntenseEmphasis"/>
+          <w:b w:val="0"/>
+          <w:bCs w:val="0"/>
+          <w:i w:val="0"/>
+          <w:iCs w:val="0"/>
+          <w:color w:val="auto"/>
+        </w:rPr>
+        <w:t xml:space="preserve">multiple requests do not interleave and corrupt </w:t>
+      </w:r>
+      <w:r>
+        <w:rPr>
+          <w:rStyle w:val="IntenseEmphasis"/>
+          <w:b w:val="0"/>
+          <w:bCs w:val="0"/>
+          <w:i w:val="0"/>
+          <w:iCs w:val="0"/>
+          <w:color w:val="auto"/>
+        </w:rPr>
+        <w:t xml:space="preserve">the LobbyModel. </w:t>
+      </w:r>
+      <w:r>
+        <w:rPr>
+          <w:rStyle w:val="IntenseEmphasis"/>
+          <w:b w:val="0"/>
+          <w:bCs w:val="0"/>
+          <w:i w:val="0"/>
+          <w:iCs w:val="0"/>
+          <w:color w:val="auto"/>
+        </w:rPr>
+        <w:t xml:space="preserve">Secondly, </w:t>
+      </w:r>
+      <w:r>
+        <w:rPr>
+          <w:rStyle w:val="IntenseEmphasis"/>
+          <w:b w:val="0"/>
+          <w:bCs w:val="0"/>
+          <w:i w:val="0"/>
+          <w:iCs w:val="0"/>
+          <w:color w:val="auto"/>
+        </w:rPr>
+        <w:t xml:space="preserve">we </w:t>
+      </w:r>
+      <w:r>
+        <w:rPr>
+          <w:rStyle w:val="IntenseEmphasis"/>
+          <w:b w:val="0"/>
+          <w:bCs w:val="0"/>
+          <w:i w:val="0"/>
+          <w:iCs w:val="0"/>
+          <w:color w:val="auto"/>
+        </w:rPr>
+        <w:t xml:space="preserve">put a lock on </w:t>
+      </w:r>
+      <w:r>
+        <w:rPr>
+          <w:rStyle w:val="IntenseEmphasis"/>
+          <w:b w:val="0"/>
+          <w:bCs w:val="0"/>
+          <w:i w:val="0"/>
+          <w:iCs w:val="0"/>
+          <w:color w:val="auto"/>
+        </w:rPr>
+        <w:t>the UserThread’s output</w:t>
+      </w:r>
+      <w:r>
+        <w:rPr>
+          <w:rStyle w:val="IntenseEmphasis"/>
+          <w:b w:val="0"/>
+          <w:bCs w:val="0"/>
+          <w:i w:val="0"/>
+          <w:iCs w:val="0"/>
+          <w:color w:val="auto"/>
+        </w:rPr>
+        <w:t>(</w:t>
+      </w:r>
+      <w:r>
+        <w:rPr>
+          <w:rStyle w:val="IntenseEmphasis"/>
+          <w:b w:val="0"/>
+          <w:bCs w:val="0"/>
+          <w:i w:val="0"/>
+          <w:iCs w:val="0"/>
+          <w:color w:val="auto"/>
+        </w:rPr>
+        <w:t>String message</w:t>
+      </w:r>
+      <w:r>
+        <w:rPr>
+          <w:rStyle w:val="IntenseEmphasis"/>
+          <w:b w:val="0"/>
+          <w:bCs w:val="0"/>
+          <w:i w:val="0"/>
+          <w:iCs w:val="0"/>
+          <w:color w:val="auto"/>
+        </w:rPr>
+        <w:t>) method</w:t>
+      </w:r>
+      <w:r>
+        <w:rPr>
+          <w:rStyle w:val="IntenseEmphasis"/>
+          <w:b w:val="0"/>
+          <w:bCs w:val="0"/>
+          <w:i w:val="0"/>
+          <w:iCs w:val="0"/>
+          <w:color w:val="auto"/>
+        </w:rPr>
+        <w:t xml:space="preserve">. This way, </w:t>
+      </w:r>
+      <w:r>
+        <w:rPr>
+          <w:rStyle w:val="IntenseEmphasis"/>
+          <w:b w:val="0"/>
+          <w:bCs w:val="0"/>
+          <w:i w:val="0"/>
+          <w:iCs w:val="0"/>
+          <w:color w:val="auto"/>
+        </w:rPr>
+        <w:t>a UserThread can only output a message after it’s finished outputting its previous message.</w:t>
+      </w:r>
+      <w:r>
+        <w:rPr>
+          <w:rStyle w:val="IntenseEmphasis"/>
+          <w:b w:val="0"/>
+          <w:bCs w:val="0"/>
+          <w:i w:val="0"/>
+          <w:iCs w:val="0"/>
+          <w:color w:val="auto"/>
+        </w:rPr>
+        <w:t xml:space="preserve"> We also use immutability wherever possible</w:t>
+      </w:r>
+      <w:r>
+        <w:rPr>
+          <w:rStyle w:val="IntenseEmphasis"/>
+          <w:b w:val="0"/>
+          <w:bCs w:val="0"/>
+          <w:i w:val="0"/>
+          <w:iCs w:val="0"/>
+          <w:color w:val="auto"/>
+        </w:rPr>
+        <w:t xml:space="preserve"> (ex. Line objects are immutable, </w:t>
+      </w:r>
+      <w:r>
+        <w:rPr>
+          <w:rStyle w:val="IntenseEmphasis"/>
+          <w:b w:val="0"/>
+          <w:bCs w:val="0"/>
+          <w:i w:val="0"/>
+          <w:iCs w:val="0"/>
+          <w:color w:val="auto"/>
+        </w:rPr>
+        <w:t xml:space="preserve">all IDs are immutable, </w:t>
+      </w:r>
+      <w:r>
+        <w:rPr>
+          <w:rStyle w:val="IntenseEmphasis"/>
+          <w:b w:val="0"/>
+          <w:bCs w:val="0"/>
+          <w:i w:val="0"/>
+          <w:iCs w:val="0"/>
+          <w:color w:val="auto"/>
+        </w:rPr>
+        <w:t xml:space="preserve">etc.). </w:t>
+      </w:r>
+      <w:r>
+        <w:rPr>
+          <w:rStyle w:val="IntenseEmphasis"/>
+          <w:b w:val="0"/>
+          <w:bCs w:val="0"/>
+          <w:i w:val="0"/>
+          <w:iCs w:val="0"/>
+          <w:color w:val="auto"/>
+        </w:rPr>
+        <w:t xml:space="preserve">We also use confinement and access data structures with a “dedicated thread” whenever possible (ex. the thread </w:t>
+      </w:r>
+      <w:r>
+        <w:rPr>
+          <w:rStyle w:val="IntenseEmphasis"/>
+          <w:b w:val="0"/>
+          <w:bCs w:val="0"/>
+          <w:i w:val="0"/>
+          <w:iCs w:val="0"/>
+          <w:color w:val="auto"/>
+        </w:rPr>
+        <w:t>in which</w:t>
+      </w:r>
+      <w:r>
+        <w:rPr>
+          <w:rStyle w:val="IntenseEmphasis"/>
+          <w:b w:val="0"/>
+          <w:bCs w:val="0"/>
+          <w:i w:val="0"/>
+          <w:iCs w:val="0"/>
+          <w:color w:val="auto"/>
+        </w:rPr>
+        <w:t xml:space="preserve"> the MessageHandler is located </w:t>
+      </w:r>
+      <w:r>
+        <w:rPr>
+          <w:rStyle w:val="IntenseEmphasis"/>
+          <w:b w:val="0"/>
+          <w:bCs w:val="0"/>
+          <w:i w:val="0"/>
+          <w:iCs w:val="0"/>
+          <w:color w:val="auto"/>
+        </w:rPr>
+        <w:t xml:space="preserve">is the only thread that can </w:t>
+      </w:r>
+      <w:r>
+        <w:rPr>
+          <w:rStyle w:val="IntenseEmphasis"/>
+          <w:b w:val="0"/>
+          <w:bCs w:val="0"/>
+          <w:i w:val="0"/>
+          <w:iCs w:val="0"/>
+          <w:color w:val="auto"/>
+        </w:rPr>
+        <w:t xml:space="preserve">change the LobbyModel). </w:t>
+      </w:r>
+    </w:p>
+    <w:p>
+      <w:pPr>
+        <w:ind w:firstLine="720"/>
+        <w:jc w:val="both"/>
+        <w:rPr>
+          <w:rStyle w:val="IntenseEmphasis"/>
+          <w:b w:val="0"/>
+          <w:bCs w:val="0"/>
+          <w:i w:val="0"/>
+          <w:iCs w:val="0"/>
+          <w:color w:val="auto"/>
+        </w:rPr>
+      </w:pPr>
+      <w:r>
+        <w:rPr>
+          <w:rStyle w:val="IntenseEmphasis"/>
+          <w:b w:val="0"/>
+          <w:bCs w:val="0"/>
+          <w:i w:val="0"/>
+          <w:iCs w:val="0"/>
+          <w:color w:val="auto"/>
+        </w:rPr>
+        <w:t>Finally</w:t>
+      </w:r>
+      <w:r>
+        <w:rPr>
+          <w:rStyle w:val="IntenseEmphasis"/>
+          <w:b w:val="0"/>
+          <w:bCs w:val="0"/>
+          <w:i w:val="0"/>
+          <w:iCs w:val="0"/>
+          <w:color w:val="auto"/>
+        </w:rPr>
+        <w:t>, on the client side, we have one dedicated thread for receivin</w:t>
+      </w:r>
+      <w:r>
+        <w:rPr>
+          <w:rStyle w:val="IntenseEmphasis"/>
+          <w:b w:val="0"/>
+          <w:bCs w:val="0"/>
+          <w:i w:val="0"/>
+          <w:iCs w:val="0"/>
+          <w:color w:val="auto"/>
+        </w:rPr>
+        <w:t>g messages and updating the UI – other threads cannot do that.</w:t>
+      </w:r>
+      <w:r>
+        <w:rPr>
+          <w:rStyle w:val="IntenseEmphasis"/>
+          <w:b w:val="0"/>
+          <w:bCs w:val="0"/>
+          <w:i w:val="0"/>
+          <w:iCs w:val="0"/>
+          <w:color w:val="auto"/>
+        </w:rPr>
+        <w:t xml:space="preserve"> Each client is able to send Line drawing requests from their Canvas to the server and, given the Model is thread-safe, it will broadcast </w:t>
+      </w:r>
+      <w:r>
+        <w:rPr>
+          <w:rStyle w:val="IntenseEmphasis"/>
+          <w:b w:val="0"/>
+          <w:bCs w:val="0"/>
+          <w:i w:val="0"/>
+          <w:iCs w:val="0"/>
+          <w:color w:val="auto"/>
+        </w:rPr>
+        <w:t xml:space="preserve">the action </w:t>
+      </w:r>
+      <w:r>
+        <w:rPr>
+          <w:rStyle w:val="IntenseEmphasis"/>
+          <w:b w:val="0"/>
+          <w:bCs w:val="0"/>
+          <w:i w:val="0"/>
+          <w:iCs w:val="0"/>
+          <w:color w:val="auto"/>
+        </w:rPr>
+        <w:t xml:space="preserve">to every client in </w:t>
+      </w:r>
+      <w:r>
+        <w:rPr>
+          <w:rStyle w:val="IntenseEmphasis"/>
+          <w:b w:val="0"/>
+          <w:bCs w:val="0"/>
+          <w:i w:val="0"/>
+          <w:iCs w:val="0"/>
+          <w:color w:val="auto"/>
+        </w:rPr>
+        <w:t xml:space="preserve">the same Whiteboard. Only now does anything get drawn. This way we eliminate concurrency bugs; ie. local Canvases are </w:t>
+      </w:r>
+      <w:r>
+        <w:rPr>
+          <w:rStyle w:val="IntenseEmphasis"/>
+          <w:b w:val="0"/>
+          <w:bCs w:val="0"/>
+          <w:i w:val="0"/>
+          <w:iCs w:val="0"/>
+          <w:color w:val="auto"/>
+        </w:rPr>
+        <w:t>showing real-time images of the “master Canvas” in the thread-safe Model.</w:t>
+      </w:r>
+    </w:p>
+    <w:p>
+      <w:pPr>
+        <w:ind w:firstLine="720"/>
+        <w:jc w:val="both"/>
+        <w:rPr>
+          <w:rStyle w:val="IntenseEmphasis"/>
+          <w:b w:val="0"/>
+          <w:bCs w:val="0"/>
+          <w:i w:val="0"/>
+          <w:iCs w:val="0"/>
+          <w:color w:val="auto"/>
+        </w:rPr>
+      </w:pPr>
+    </w:p>
+    <w:p>
+      <w:pPr>
+        <w:rPr>
+          <w:rStyle w:val="IntenseEmphasis"/>
+          <w:b w:val="0"/>
+          <w:bCs w:val="0"/>
+          <w:i w:val="0"/>
+          <w:iCs w:val="0"/>
+          <w:color w:val="auto"/>
+        </w:rPr>
+      </w:pPr>
+      <w:r>
+        <w:rPr>
+          <w:rStyle w:val="IntenseEmphasis"/>
+          <w:b w:val="0"/>
+          <w:bCs w:val="0"/>
+          <w:i w:val="0"/>
+          <w:iCs w:val="0"/>
+          <w:color w:val="auto"/>
+        </w:rPr>
+        <w:t xml:space="preserve"> </w:t>
+      </w:r>
+      <w:r>
+        <w:rPr>
+          <w:rStyle w:val="IntenseEmphasis"/>
+          <w:b w:val="0"/>
+          <w:bCs w:val="0"/>
+          <w:i w:val="0"/>
+          <w:iCs w:val="0"/>
+          <w:color w:val="auto"/>
+        </w:rPr>
+        <w:br/>
+      </w:r>
+    </w:p>
+    <w:p>
+      <w:pPr>
+        <w:rPr>
+          <w:rStyle w:val="IntenseEmphasis"/>
+          <w:b w:val="0"/>
+          <w:bCs w:val="0"/>
+          <w:i w:val="0"/>
+          <w:iCs w:val="0"/>
+          <w:color w:val="auto"/>
+        </w:rPr>
+      </w:pPr>
+      <w:r>
+        <w:rPr>
+          <w:rStyle w:val="IntenseEmphasis"/>
+          <w:b w:val="0"/>
+          <w:bCs w:val="0"/>
+          <w:i w:val="0"/>
+          <w:iCs w:val="0"/>
+          <w:color w:val="auto"/>
+        </w:rPr>
+        <w:br w:type="page"/>
+      </w:r>
+    </w:p>
+    <w:p>
+      <w:pPr>
+        <w:pStyle w:val="Heading1"/>
+        <w:rPr>
+          <w:rStyle w:val="IntenseEmphasis"/>
+        </w:rPr>
+      </w:pPr>
+      <w:r>
+        <w:rPr>
+          <w:rStyle w:val="IntenseEmphasis"/>
+        </w:rPr>
+        <w:lastRenderedPageBreak/>
+        <w:t>Testing</w:t>
+      </w:r>
+      <w:r>
+        <w:rPr>
+          <w:rStyle w:val="IntenseEmphasis"/>
+        </w:rPr>
+        <w:t xml:space="preserve"> Strategy:</w:t>
+      </w:r>
+    </w:p>
+    <w:p>
+      <w:pPr>
+        <w:ind w:firstLine="720"/>
+        <w:jc w:val="both"/>
+        <w:rPr>
+          <w:rStyle w:val="IntenseEmphasis"/>
+          <w:b w:val="0"/>
+          <w:bCs w:val="0"/>
+          <w:i w:val="0"/>
+          <w:iCs w:val="0"/>
+          <w:color w:val="auto"/>
+        </w:rPr>
+      </w:pPr>
+      <w:r>
+        <w:rPr>
+          <w:rStyle w:val="IntenseEmphasis"/>
+          <w:b w:val="0"/>
+          <w:bCs w:val="0"/>
+          <w:i w:val="0"/>
+          <w:iCs w:val="0"/>
+          <w:color w:val="auto"/>
+        </w:rPr>
+        <w:t xml:space="preserve">We aim to do as much testing as possible. </w:t>
+      </w:r>
+      <w:r>
+        <w:rPr>
+          <w:rStyle w:val="IntenseEmphasis"/>
+          <w:b w:val="0"/>
+          <w:bCs w:val="0"/>
+          <w:i w:val="0"/>
+          <w:iCs w:val="0"/>
+          <w:color w:val="auto"/>
+        </w:rPr>
+        <w:t>For instance, we will</w:t>
+      </w:r>
+      <w:r>
+        <w:rPr>
+          <w:rStyle w:val="IntenseEmphasis"/>
+          <w:b w:val="0"/>
+          <w:bCs w:val="0"/>
+          <w:i w:val="0"/>
+          <w:iCs w:val="0"/>
+          <w:color w:val="auto"/>
+        </w:rPr>
+        <w:t xml:space="preserve"> </w:t>
+      </w:r>
+      <w:r>
+        <w:rPr>
+          <w:rStyle w:val="IntenseEmphasis"/>
+          <w:b w:val="0"/>
+          <w:bCs w:val="0"/>
+          <w:i w:val="0"/>
+          <w:iCs w:val="0"/>
+          <w:color w:val="auto"/>
+        </w:rPr>
+        <w:t>w</w:t>
+      </w:r>
+      <w:r>
+        <w:rPr>
+          <w:rStyle w:val="IntenseEmphasis"/>
+          <w:b w:val="0"/>
+          <w:bCs w:val="0"/>
+          <w:i w:val="0"/>
+          <w:iCs w:val="0"/>
+          <w:color w:val="auto"/>
+        </w:rPr>
+        <w:t>rite tests</w:t>
+      </w:r>
+      <w:r>
+        <w:rPr>
+          <w:rStyle w:val="IntenseEmphasis"/>
+          <w:b w:val="0"/>
+          <w:bCs w:val="0"/>
+          <w:i w:val="0"/>
+          <w:iCs w:val="0"/>
+          <w:color w:val="auto"/>
+        </w:rPr>
+        <w:t xml:space="preserve"> </w:t>
+      </w:r>
+      <w:r>
+        <w:rPr>
+          <w:rStyle w:val="IntenseEmphasis"/>
+          <w:b w:val="0"/>
+          <w:bCs w:val="0"/>
+          <w:i w:val="0"/>
+          <w:iCs w:val="0"/>
+          <w:color w:val="auto"/>
+        </w:rPr>
+        <w:t xml:space="preserve">for the </w:t>
+      </w:r>
+      <w:r>
+        <w:rPr>
+          <w:rStyle w:val="IntenseEmphasis"/>
+          <w:b w:val="0"/>
+          <w:bCs w:val="0"/>
+          <w:i w:val="0"/>
+          <w:iCs w:val="0"/>
+          <w:color w:val="auto"/>
+        </w:rPr>
+        <w:t xml:space="preserve">MessageHandler which test every </w:t>
+      </w:r>
+      <w:r>
+        <w:rPr>
+          <w:rStyle w:val="IntenseEmphasis"/>
+          <w:b w:val="0"/>
+          <w:bCs w:val="0"/>
+          <w:i w:val="0"/>
+          <w:iCs w:val="0"/>
+          <w:color w:val="auto"/>
+        </w:rPr>
+        <w:t xml:space="preserve">message in the protocol and ensure that they return the correct responses. We will also </w:t>
+      </w:r>
+      <w:r>
+        <w:rPr>
+          <w:rStyle w:val="IntenseEmphasis"/>
+          <w:b w:val="0"/>
+          <w:bCs w:val="0"/>
+          <w:i w:val="0"/>
+          <w:iCs w:val="0"/>
+          <w:color w:val="auto"/>
+        </w:rPr>
+        <w:t xml:space="preserve">test every method of each of our ADTs </w:t>
+      </w:r>
+      <w:r>
+        <w:rPr>
+          <w:rStyle w:val="IntenseEmphasis"/>
+          <w:b w:val="0"/>
+          <w:bCs w:val="0"/>
+          <w:i w:val="0"/>
+          <w:iCs w:val="0"/>
+          <w:color w:val="auto"/>
+        </w:rPr>
+        <w:t>–</w:t>
+      </w:r>
+      <w:r>
+        <w:rPr>
+          <w:rStyle w:val="IntenseEmphasis"/>
+          <w:b w:val="0"/>
+          <w:bCs w:val="0"/>
+          <w:i w:val="0"/>
+          <w:iCs w:val="0"/>
+          <w:color w:val="auto"/>
+        </w:rPr>
+        <w:t xml:space="preserve"> </w:t>
+      </w:r>
+      <w:r>
+        <w:rPr>
+          <w:rStyle w:val="IntenseEmphasis"/>
+          <w:b w:val="0"/>
+          <w:bCs w:val="0"/>
+          <w:i w:val="0"/>
+          <w:iCs w:val="0"/>
+          <w:color w:val="auto"/>
+        </w:rPr>
+        <w:t>Line, User,</w:t>
+      </w:r>
+      <w:r>
+        <w:rPr>
+          <w:rStyle w:val="IntenseEmphasis"/>
+          <w:b w:val="0"/>
+          <w:bCs w:val="0"/>
+          <w:i w:val="0"/>
+          <w:iCs w:val="0"/>
+          <w:color w:val="auto"/>
+        </w:rPr>
+        <w:t xml:space="preserve"> Whiteboard, </w:t>
+      </w:r>
+      <w:r>
+        <w:rPr>
+          <w:rStyle w:val="IntenseEmphasis"/>
+          <w:b w:val="0"/>
+          <w:bCs w:val="0"/>
+          <w:i w:val="0"/>
+          <w:iCs w:val="0"/>
+          <w:color w:val="auto"/>
+        </w:rPr>
+        <w:t xml:space="preserve">and </w:t>
+      </w:r>
+      <w:r>
+        <w:rPr>
+          <w:rStyle w:val="IntenseEmphasis"/>
+          <w:b w:val="0"/>
+          <w:bCs w:val="0"/>
+          <w:i w:val="0"/>
+          <w:iCs w:val="0"/>
+          <w:color w:val="auto"/>
+        </w:rPr>
+        <w:t>LobbyModel.</w:t>
+      </w:r>
+      <w:r>
+        <w:rPr>
+          <w:rStyle w:val="IntenseEmphasis"/>
+          <w:b w:val="0"/>
+          <w:bCs w:val="0"/>
+          <w:i w:val="0"/>
+          <w:iCs w:val="0"/>
+          <w:color w:val="auto"/>
+        </w:rPr>
+        <w:t xml:space="preserve"> </w:t>
+      </w:r>
+    </w:p>
+    <w:p>
+      <w:pPr>
+        <w:ind w:firstLine="720"/>
+        <w:jc w:val="both"/>
+        <w:rPr>
+          <w:noProof/>
+        </w:rPr>
+      </w:pPr>
+      <w:r>
+        <w:rPr>
+          <w:rStyle w:val="IntenseEmphasis"/>
+          <w:b w:val="0"/>
+          <w:bCs w:val="0"/>
+          <w:i w:val="0"/>
+          <w:iCs w:val="0"/>
+          <w:color w:val="auto"/>
+        </w:rPr>
+        <w:t xml:space="preserve">Finally, we will </w:t>
+      </w:r>
+      <w:r>
+        <w:rPr>
+          <w:rStyle w:val="IntenseEmphasis"/>
+          <w:b w:val="0"/>
+          <w:bCs w:val="0"/>
+          <w:i w:val="0"/>
+          <w:iCs w:val="0"/>
+          <w:color w:val="auto"/>
+        </w:rPr>
+        <w:t>perform manual tests of the U</w:t>
+      </w:r>
+      <w:r>
+        <w:rPr>
+          <w:rStyle w:val="IntenseEmphasis"/>
+          <w:b w:val="0"/>
+          <w:bCs w:val="0"/>
+          <w:i w:val="0"/>
+          <w:iCs w:val="0"/>
+          <w:color w:val="auto"/>
+        </w:rPr>
+        <w:t>I, and document them thoroughly.</w:t>
+      </w:r>
+      <w:r>
+        <w:rPr>
+          <w:rStyle w:val="IntenseEmphasis"/>
+          <w:b w:val="0"/>
+          <w:bCs w:val="0"/>
+          <w:i w:val="0"/>
+          <w:iCs w:val="0"/>
+          <w:color w:val="auto"/>
+        </w:rPr>
+        <w:t xml:space="preserve"> This includes the Canvas’ functionality such as the different types of drawings and the real-time addition of users to the Canvas. The lobbyGUI is also tested thoroughly as this is the most active View. It must be able to respond to every message previously tested in the MessageHandler. For this reason, this is the last set of tests ran. Proper activity is defined as every Controller</w:t>
+      </w:r>
+      <w:r>
+        <w:rPr>
+          <w:rStyle w:val="IntenseEmphasis"/>
+          <w:b w:val="0"/>
+          <w:bCs w:val="0"/>
+          <w:i w:val="0"/>
+          <w:iCs w:val="0"/>
+          <w:color w:val="auto"/>
+        </w:rPr>
+        <w:t xml:space="preserve">, LobbyGUI, (which is </w:t>
+      </w:r>
+      <w:r>
+        <w:rPr>
+          <w:rStyle w:val="IntenseEmphasis"/>
+          <w:b w:val="0"/>
+          <w:bCs w:val="0"/>
+          <w:i w:val="0"/>
+          <w:iCs w:val="0"/>
+          <w:color w:val="auto"/>
+        </w:rPr>
+        <w:t>connected to the running instance of the Model</w:t>
+      </w:r>
+      <w:r>
+        <w:rPr>
+          <w:rStyle w:val="IntenseEmphasis"/>
+          <w:b w:val="0"/>
+          <w:bCs w:val="0"/>
+          <w:i w:val="0"/>
+          <w:iCs w:val="0"/>
+          <w:color w:val="auto"/>
+        </w:rPr>
+        <w:t>)</w:t>
+      </w:r>
+      <w:r>
+        <w:rPr>
+          <w:rStyle w:val="IntenseEmphasis"/>
+          <w:b w:val="0"/>
+          <w:bCs w:val="0"/>
+          <w:i w:val="0"/>
+          <w:iCs w:val="0"/>
+          <w:color w:val="auto"/>
+        </w:rPr>
+        <w:t xml:space="preserve"> being able to </w:t>
+      </w:r>
+      <w:r>
+        <w:rPr>
+          <w:rStyle w:val="IntenseEmphasis"/>
+          <w:b w:val="0"/>
+          <w:bCs w:val="0"/>
+          <w:i w:val="0"/>
+          <w:iCs w:val="0"/>
+          <w:color w:val="auto"/>
+        </w:rPr>
+        <w:t>broadcast and receive messages, accurately display them to the View, LobbyGUI.</w:t>
+      </w:r>
+      <w:r>
+        <w:rPr>
+          <w:noProof/>
+        </w:rPr>
+        <w:t xml:space="preserve"> </w:t>
+      </w:r>
+    </w:p>
+    <w:p>
+      <w:pPr>
+        <w:jc w:val="both"/>
+        <w:rPr>
+          <w:noProof/>
+        </w:rPr>
+      </w:pPr>
+    </w:p>
+    <w:p>
+      <w:pPr>
+        <w:pStyle w:val="Heading2"/>
+        <w:rPr>
+          <w:rStyle w:val="IntenseEmphasis"/>
+          <w:b/>
+          <w:bCs/>
+          <w:i w:val="0"/>
+          <w:iCs w:val="0"/>
+        </w:rPr>
+      </w:pPr>
+      <w:r>
+        <w:rPr>
+          <w:rStyle w:val="IntenseEmphasis"/>
+          <w:b/>
+          <w:bCs/>
+          <w:i w:val="0"/>
+          <w:iCs w:val="0"/>
+        </w:rPr>
+        <w:t>Manual Client Tests:</w:t>
+      </w:r>
+    </w:p>
+    <w:p>
       <w:bookmarkStart w:id="0" w:name="_GoBack"/>
       <w:bookmarkEnd w:id="0"/>
     </w:p>
@@ -1890,1387 +3362,6 @@
           <w:color w:val="auto"/>
         </w:rPr>
       </w:pPr>
-    </w:p>
-    <w:p>
-      <w:pPr>
-        <w:ind w:firstLine="720"/>
-        <w:jc w:val="both"/>
-        <w:rPr>
-          <w:rStyle w:val="IntenseEmphasis"/>
-          <w:b w:val="0"/>
-          <w:bCs w:val="0"/>
-          <w:i w:val="0"/>
-          <w:iCs w:val="0"/>
-          <w:color w:val="auto"/>
-        </w:rPr>
-      </w:pPr>
-      <w:r>
-        <w:rPr>
-          <w:rStyle w:val="IntenseEmphasis"/>
-          <w:b w:val="0"/>
-          <w:bCs w:val="0"/>
-          <w:i w:val="0"/>
-          <w:iCs w:val="0"/>
-          <w:color w:val="auto"/>
-        </w:rPr>
-        <w:t xml:space="preserve">A </w:t>
-      </w:r>
-      <w:r>
-        <w:rPr>
-          <w:rStyle w:val="IntenseEmphasis"/>
-          <w:b w:val="0"/>
-          <w:bCs w:val="0"/>
-          <w:i w:val="0"/>
-          <w:iCs w:val="0"/>
-          <w:color w:val="auto"/>
-        </w:rPr>
-        <w:t>listener ha</w:t>
-      </w:r>
-      <w:r>
-        <w:rPr>
-          <w:rStyle w:val="IntenseEmphasis"/>
-          <w:b w:val="0"/>
-          <w:bCs w:val="0"/>
-          <w:i w:val="0"/>
-          <w:iCs w:val="0"/>
-          <w:color w:val="auto"/>
-        </w:rPr>
-        <w:t>s been created to detect drags</w:t>
-      </w:r>
-      <w:r>
-        <w:rPr>
-          <w:rStyle w:val="IntenseEmphasis"/>
-          <w:b w:val="0"/>
-          <w:bCs w:val="0"/>
-          <w:i w:val="0"/>
-          <w:iCs w:val="0"/>
-          <w:color w:val="auto"/>
-        </w:rPr>
-        <w:t>.</w:t>
-      </w:r>
-      <w:r>
-        <w:rPr>
-          <w:rStyle w:val="IntenseEmphasis"/>
-          <w:b w:val="0"/>
-          <w:bCs w:val="0"/>
-          <w:i w:val="0"/>
-          <w:iCs w:val="0"/>
-          <w:color w:val="auto"/>
-        </w:rPr>
-        <w:t xml:space="preserve"> Dragging the </w:t>
-      </w:r>
-      <w:r>
-        <w:rPr>
-          <w:rStyle w:val="IntenseEmphasis"/>
-          <w:b w:val="0"/>
-          <w:bCs w:val="0"/>
-          <w:i w:val="0"/>
-          <w:iCs w:val="0"/>
-          <w:color w:val="auto"/>
-        </w:rPr>
-        <w:t>mouse creates li</w:t>
-      </w:r>
-      <w:r>
-        <w:rPr>
-          <w:rStyle w:val="IntenseEmphasis"/>
-          <w:b w:val="0"/>
-          <w:bCs w:val="0"/>
-          <w:i w:val="0"/>
-          <w:iCs w:val="0"/>
-          <w:color w:val="auto"/>
-        </w:rPr>
-        <w:t>nes, and these are turned into Line objects which are sent to the server</w:t>
-      </w:r>
-      <w:r>
-        <w:rPr>
-          <w:rStyle w:val="IntenseEmphasis"/>
-          <w:b w:val="0"/>
-          <w:bCs w:val="0"/>
-          <w:i w:val="0"/>
-          <w:iCs w:val="0"/>
-          <w:color w:val="auto"/>
-        </w:rPr>
-        <w:t xml:space="preserve"> (lines are not drawn locally but rather wait for a server broadcast)</w:t>
-      </w:r>
-      <w:r>
-        <w:rPr>
-          <w:rStyle w:val="IntenseEmphasis"/>
-          <w:b w:val="0"/>
-          <w:bCs w:val="0"/>
-          <w:i w:val="0"/>
-          <w:iCs w:val="0"/>
-          <w:color w:val="auto"/>
-        </w:rPr>
-        <w:t xml:space="preserve">. </w:t>
-      </w:r>
-      <w:r>
-        <w:rPr>
-          <w:rStyle w:val="IntenseEmphasis"/>
-          <w:b w:val="0"/>
-          <w:bCs w:val="0"/>
-          <w:i w:val="0"/>
-          <w:iCs w:val="0"/>
-          <w:color w:val="auto"/>
-        </w:rPr>
-        <w:t xml:space="preserve">The </w:t>
-      </w:r>
-      <w:r>
-        <w:rPr>
-          <w:rStyle w:val="IntenseEmphasis"/>
-          <w:b w:val="0"/>
-          <w:bCs w:val="0"/>
-          <w:i w:val="0"/>
-          <w:iCs w:val="0"/>
-          <w:color w:val="auto"/>
-        </w:rPr>
-        <w:t xml:space="preserve">server updates its model and then broadcasts </w:t>
-      </w:r>
-      <w:r>
-        <w:rPr>
-          <w:rStyle w:val="IntenseEmphasis"/>
-          <w:b w:val="0"/>
-          <w:bCs w:val="0"/>
-          <w:i w:val="0"/>
-          <w:iCs w:val="0"/>
-          <w:color w:val="auto"/>
-        </w:rPr>
-        <w:t>the Line object to all users in the board. When they receive the</w:t>
-      </w:r>
-      <w:r>
-        <w:rPr>
-          <w:rStyle w:val="IntenseEmphasis"/>
-          <w:b w:val="0"/>
-          <w:bCs w:val="0"/>
-          <w:i w:val="0"/>
-          <w:iCs w:val="0"/>
-          <w:color w:val="auto"/>
-        </w:rPr>
-        <w:t xml:space="preserve"> response (as in LobbyGUI, we create</w:t>
-      </w:r>
-      <w:r>
-        <w:rPr>
-          <w:rStyle w:val="IntenseEmphasis"/>
-          <w:b w:val="0"/>
-          <w:bCs w:val="0"/>
-          <w:i w:val="0"/>
-          <w:iCs w:val="0"/>
-          <w:color w:val="auto"/>
-        </w:rPr>
-        <w:t xml:space="preserve"> </w:t>
-      </w:r>
-      <w:r>
-        <w:rPr>
-          <w:rStyle w:val="IntenseEmphasis"/>
-          <w:b w:val="0"/>
-          <w:bCs w:val="0"/>
-          <w:i w:val="0"/>
-          <w:iCs w:val="0"/>
-          <w:color w:val="auto"/>
-        </w:rPr>
-        <w:t xml:space="preserve">a </w:t>
-      </w:r>
-      <w:r>
-        <w:rPr>
-          <w:rStyle w:val="IntenseEmphasis"/>
-          <w:b w:val="0"/>
-          <w:bCs w:val="0"/>
-          <w:i w:val="0"/>
-          <w:iCs w:val="0"/>
-          <w:color w:val="auto"/>
-        </w:rPr>
-        <w:t xml:space="preserve">separate thread to monitor the input stream </w:t>
-      </w:r>
-      <w:r>
-        <w:rPr>
-          <w:rStyle w:val="IntenseEmphasis"/>
-          <w:b w:val="0"/>
-          <w:bCs w:val="0"/>
-          <w:i w:val="0"/>
-          <w:iCs w:val="0"/>
-          <w:color w:val="auto"/>
-        </w:rPr>
-        <w:t>from the server</w:t>
-      </w:r>
-      <w:r>
-        <w:rPr>
-          <w:rStyle w:val="IntenseEmphasis"/>
-          <w:b w:val="0"/>
-          <w:bCs w:val="0"/>
-          <w:i w:val="0"/>
-          <w:iCs w:val="0"/>
-          <w:color w:val="auto"/>
-        </w:rPr>
-        <w:t xml:space="preserve"> and update the UI when responses arrive</w:t>
-      </w:r>
-      <w:r>
-        <w:rPr>
-          <w:rStyle w:val="IntenseEmphasis"/>
-          <w:b w:val="0"/>
-          <w:bCs w:val="0"/>
-          <w:i w:val="0"/>
-          <w:iCs w:val="0"/>
-          <w:color w:val="auto"/>
-        </w:rPr>
-        <w:t>)</w:t>
-      </w:r>
-      <w:r>
-        <w:rPr>
-          <w:rStyle w:val="IntenseEmphasis"/>
-          <w:b w:val="0"/>
-          <w:bCs w:val="0"/>
-          <w:i w:val="0"/>
-          <w:iCs w:val="0"/>
-          <w:color w:val="auto"/>
-        </w:rPr>
-        <w:t xml:space="preserve">, </w:t>
-      </w:r>
-      <w:r>
-        <w:rPr>
-          <w:rStyle w:val="IntenseEmphasis"/>
-          <w:b w:val="0"/>
-          <w:bCs w:val="0"/>
-          <w:i w:val="0"/>
-          <w:iCs w:val="0"/>
-          <w:color w:val="auto"/>
-        </w:rPr>
-        <w:t>they draw the line on the screen.</w:t>
-      </w:r>
-    </w:p>
-    <w:p>
-      <w:pPr>
-        <w:ind w:firstLine="720"/>
-        <w:jc w:val="both"/>
-        <w:rPr>
-          <w:rStyle w:val="IntenseEmphasis"/>
-          <w:b w:val="0"/>
-          <w:bCs w:val="0"/>
-          <w:i w:val="0"/>
-          <w:iCs w:val="0"/>
-          <w:color w:val="auto"/>
-        </w:rPr>
-      </w:pPr>
-    </w:p>
-    <w:p>
-      <w:pPr>
-        <w:ind w:firstLine="720"/>
-        <w:jc w:val="both"/>
-        <w:rPr>
-          <w:rStyle w:val="IntenseEmphasis"/>
-          <w:b w:val="0"/>
-          <w:bCs w:val="0"/>
-          <w:i w:val="0"/>
-          <w:iCs w:val="0"/>
-          <w:color w:val="auto"/>
-        </w:rPr>
-      </w:pPr>
-      <w:r>
-        <w:rPr>
-          <w:rStyle w:val="IntenseEmphasis"/>
-          <w:b w:val="0"/>
-          <w:bCs w:val="0"/>
-          <w:i w:val="0"/>
-          <w:iCs w:val="0"/>
-          <w:color w:val="auto"/>
-        </w:rPr>
-        <w:t xml:space="preserve">When joining a pre-existing Whiteboard, the user receives the Whiteboard’s list of actions </w:t>
-      </w:r>
-      <w:r>
-        <w:rPr>
-          <w:rStyle w:val="IntenseEmphasis"/>
-          <w:b w:val="0"/>
-          <w:bCs w:val="0"/>
-          <w:i w:val="0"/>
-          <w:iCs w:val="0"/>
-          <w:color w:val="auto"/>
-        </w:rPr>
-        <w:t xml:space="preserve">from the Model, </w:t>
-      </w:r>
-      <w:r>
-        <w:rPr>
-          <w:rStyle w:val="IntenseEmphasis"/>
-          <w:b w:val="0"/>
-          <w:bCs w:val="0"/>
-          <w:i w:val="0"/>
-          <w:iCs w:val="0"/>
-          <w:color w:val="auto"/>
-        </w:rPr>
-        <w:t xml:space="preserve">which are </w:t>
-      </w:r>
-      <w:r>
-        <w:rPr>
-          <w:rStyle w:val="IntenseEmphasis"/>
-          <w:b w:val="0"/>
-          <w:bCs w:val="0"/>
-          <w:i w:val="0"/>
-          <w:iCs w:val="0"/>
-          <w:color w:val="auto"/>
-        </w:rPr>
-        <w:t xml:space="preserve">then </w:t>
-      </w:r>
-      <w:r>
-        <w:rPr>
-          <w:rStyle w:val="IntenseEmphasis"/>
-          <w:b w:val="0"/>
-          <w:bCs w:val="0"/>
-          <w:i w:val="0"/>
-          <w:iCs w:val="0"/>
-          <w:color w:val="auto"/>
-        </w:rPr>
-        <w:t xml:space="preserve">drawn </w:t>
-      </w:r>
-      <w:r>
-        <w:rPr>
-          <w:rStyle w:val="IntenseEmphasis"/>
-          <w:b w:val="0"/>
-          <w:bCs w:val="0"/>
-          <w:i w:val="0"/>
-          <w:iCs w:val="0"/>
-          <w:color w:val="auto"/>
-        </w:rPr>
-        <w:t>to their local Canvas.</w:t>
-      </w:r>
-    </w:p>
-    <w:p>
-      <w:pPr>
-        <w:jc w:val="both"/>
-        <w:rPr>
-          <w:rStyle w:val="IntenseEmphasis"/>
-          <w:b w:val="0"/>
-          <w:bCs w:val="0"/>
-          <w:i w:val="0"/>
-          <w:iCs w:val="0"/>
-          <w:color w:val="auto"/>
-        </w:rPr>
-      </w:pPr>
-    </w:p>
-    <w:p>
-      <w:pPr>
-        <w:rPr>
-          <w:rStyle w:val="IntenseEmphasis"/>
-        </w:rPr>
-      </w:pPr>
-      <w:r>
-        <w:rPr>
-          <w:rStyle w:val="IntenseEmphasis"/>
-        </w:rPr>
-        <w:t>Concurrency</w:t>
-      </w:r>
-      <w:r>
-        <w:rPr>
-          <w:rStyle w:val="IntenseEmphasis"/>
-        </w:rPr>
-        <w:t xml:space="preserve"> </w:t>
-      </w:r>
-      <w:r>
-        <w:rPr>
-          <w:rStyle w:val="IntenseEmphasis"/>
-        </w:rPr>
-        <w:t>Strategy</w:t>
-      </w:r>
-      <w:r>
-        <w:rPr>
-          <w:rStyle w:val="IntenseEmphasis"/>
-        </w:rPr>
-        <w:t>:</w:t>
-      </w:r>
-    </w:p>
-    <w:p>
-      <w:pPr>
-        <w:ind w:firstLine="720"/>
-        <w:jc w:val="both"/>
-        <w:rPr>
-          <w:rStyle w:val="IntenseEmphasis"/>
-          <w:b w:val="0"/>
-          <w:bCs w:val="0"/>
-          <w:i w:val="0"/>
-          <w:iCs w:val="0"/>
-          <w:color w:val="auto"/>
-        </w:rPr>
-      </w:pPr>
-      <w:r>
-        <w:rPr>
-          <w:rStyle w:val="IntenseEmphasis"/>
-          <w:b w:val="0"/>
-          <w:bCs w:val="0"/>
-          <w:i w:val="0"/>
-          <w:iCs w:val="0"/>
-          <w:color w:val="auto"/>
-        </w:rPr>
-        <w:t xml:space="preserve">We </w:t>
-      </w:r>
-      <w:r>
-        <w:rPr>
-          <w:rStyle w:val="IntenseEmphasis"/>
-          <w:b w:val="0"/>
-          <w:bCs w:val="0"/>
-          <w:i w:val="0"/>
-          <w:iCs w:val="0"/>
-          <w:color w:val="auto"/>
-        </w:rPr>
-        <w:t xml:space="preserve">consider the server side first. Recall that </w:t>
-      </w:r>
-      <w:r>
-        <w:rPr>
-          <w:rStyle w:val="IntenseEmphasis"/>
-          <w:b w:val="0"/>
-          <w:bCs w:val="0"/>
-          <w:i w:val="0"/>
-          <w:iCs w:val="0"/>
-          <w:color w:val="auto"/>
-        </w:rPr>
-        <w:t xml:space="preserve">the server side behavior is encapsulated into three classes. </w:t>
-      </w:r>
-      <w:r>
-        <w:rPr>
-          <w:rStyle w:val="IntenseEmphasis"/>
-          <w:b w:val="0"/>
-          <w:bCs w:val="0"/>
-          <w:i w:val="0"/>
-          <w:iCs w:val="0"/>
-          <w:color w:val="auto"/>
-        </w:rPr>
-        <w:t>The</w:t>
-      </w:r>
-      <w:r>
-        <w:rPr>
-          <w:rStyle w:val="IntenseEmphasis"/>
-          <w:b w:val="0"/>
-          <w:bCs w:val="0"/>
-          <w:i w:val="0"/>
-          <w:iCs w:val="0"/>
-          <w:color w:val="auto"/>
-        </w:rPr>
-        <w:t xml:space="preserve"> </w:t>
-      </w:r>
-      <w:r>
-        <w:rPr>
-          <w:rStyle w:val="IntenseEmphasis"/>
-          <w:b w:val="0"/>
-          <w:bCs w:val="0"/>
-          <w:i w:val="0"/>
-          <w:iCs w:val="0"/>
-          <w:color w:val="auto"/>
-        </w:rPr>
-        <w:t xml:space="preserve">WhiteboardServer </w:t>
-      </w:r>
-      <w:r>
-        <w:rPr>
-          <w:rStyle w:val="IntenseEmphasis"/>
-          <w:b w:val="0"/>
-          <w:bCs w:val="0"/>
-          <w:i w:val="0"/>
-          <w:iCs w:val="0"/>
-          <w:color w:val="auto"/>
-        </w:rPr>
-        <w:t xml:space="preserve">class </w:t>
-      </w:r>
-      <w:r>
-        <w:rPr>
-          <w:rStyle w:val="IntenseEmphasis"/>
-          <w:b w:val="0"/>
-          <w:bCs w:val="0"/>
-          <w:i w:val="0"/>
-          <w:iCs w:val="0"/>
-          <w:color w:val="auto"/>
-        </w:rPr>
-        <w:t xml:space="preserve">waits for users to connect and then gives them a UserThread. </w:t>
-      </w:r>
-      <w:r>
-        <w:rPr>
-          <w:rStyle w:val="IntenseEmphasis"/>
-          <w:b w:val="0"/>
-          <w:bCs w:val="0"/>
-          <w:i w:val="0"/>
-          <w:iCs w:val="0"/>
-          <w:color w:val="auto"/>
-        </w:rPr>
-        <w:t>The UserThread</w:t>
-      </w:r>
-      <w:r>
-        <w:rPr>
-          <w:rStyle w:val="IntenseEmphasis"/>
-          <w:b w:val="0"/>
-          <w:bCs w:val="0"/>
-          <w:i w:val="0"/>
-          <w:iCs w:val="0"/>
-          <w:color w:val="auto"/>
-        </w:rPr>
-        <w:t xml:space="preserve"> </w:t>
-      </w:r>
-      <w:r>
-        <w:rPr>
-          <w:rStyle w:val="IntenseEmphasis"/>
-          <w:b w:val="0"/>
-          <w:bCs w:val="0"/>
-          <w:i w:val="0"/>
-          <w:iCs w:val="0"/>
-          <w:color w:val="auto"/>
-        </w:rPr>
-        <w:t xml:space="preserve">class </w:t>
-      </w:r>
-      <w:r>
-        <w:rPr>
-          <w:rStyle w:val="IntenseEmphasis"/>
-          <w:b w:val="0"/>
-          <w:bCs w:val="0"/>
-          <w:i w:val="0"/>
-          <w:iCs w:val="0"/>
-          <w:color w:val="auto"/>
-        </w:rPr>
-        <w:t xml:space="preserve">is responsible for </w:t>
-      </w:r>
-      <w:r>
-        <w:rPr>
-          <w:rStyle w:val="IntenseEmphasis"/>
-          <w:b w:val="0"/>
-          <w:bCs w:val="0"/>
-          <w:i w:val="0"/>
-          <w:iCs w:val="0"/>
-          <w:color w:val="auto"/>
-        </w:rPr>
-        <w:t>reading user input and passin</w:t>
-      </w:r>
-      <w:r>
-        <w:rPr>
-          <w:rStyle w:val="IntenseEmphasis"/>
-          <w:b w:val="0"/>
-          <w:bCs w:val="0"/>
-          <w:i w:val="0"/>
-          <w:iCs w:val="0"/>
-          <w:color w:val="auto"/>
-        </w:rPr>
-        <w:t>g it off to the MessageHandler.</w:t>
-      </w:r>
-      <w:r>
-        <w:rPr>
-          <w:rStyle w:val="IntenseEmphasis"/>
-          <w:b w:val="0"/>
-          <w:bCs w:val="0"/>
-          <w:i w:val="0"/>
-          <w:iCs w:val="0"/>
-          <w:color w:val="auto"/>
-        </w:rPr>
-        <w:t xml:space="preserve"> </w:t>
-      </w:r>
-      <w:r>
-        <w:rPr>
-          <w:rStyle w:val="IntenseEmphasis"/>
-          <w:b w:val="0"/>
-          <w:bCs w:val="0"/>
-          <w:i w:val="0"/>
-          <w:iCs w:val="0"/>
-          <w:color w:val="auto"/>
-        </w:rPr>
-        <w:t xml:space="preserve">The MessageHandler then </w:t>
-      </w:r>
-      <w:r>
-        <w:rPr>
-          <w:rStyle w:val="IntenseEmphasis"/>
-          <w:b w:val="0"/>
-          <w:bCs w:val="0"/>
-          <w:i w:val="0"/>
-          <w:iCs w:val="0"/>
-          <w:color w:val="auto"/>
-        </w:rPr>
-        <w:t>uses the Lobby</w:t>
-      </w:r>
-      <w:r>
-        <w:rPr>
-          <w:rStyle w:val="IntenseEmphasis"/>
-          <w:b w:val="0"/>
-          <w:bCs w:val="0"/>
-          <w:i w:val="0"/>
-          <w:iCs w:val="0"/>
-          <w:color w:val="auto"/>
-        </w:rPr>
-        <w:t xml:space="preserve">Model </w:t>
-      </w:r>
-      <w:r>
-        <w:rPr>
-          <w:rStyle w:val="IntenseEmphasis"/>
-          <w:b w:val="0"/>
-          <w:bCs w:val="0"/>
-          <w:i w:val="0"/>
-          <w:iCs w:val="0"/>
-          <w:color w:val="auto"/>
-        </w:rPr>
-        <w:t>to</w:t>
-      </w:r>
-      <w:r>
-        <w:rPr>
-          <w:rStyle w:val="IntenseEmphasis"/>
-          <w:b w:val="0"/>
-          <w:bCs w:val="0"/>
-          <w:i w:val="0"/>
-          <w:iCs w:val="0"/>
-          <w:color w:val="auto"/>
-        </w:rPr>
-        <w:t xml:space="preserve"> processes that input</w:t>
-      </w:r>
-      <w:r>
-        <w:rPr>
-          <w:rStyle w:val="IntenseEmphasis"/>
-          <w:b w:val="0"/>
-          <w:bCs w:val="0"/>
-          <w:i w:val="0"/>
-          <w:iCs w:val="0"/>
-          <w:color w:val="auto"/>
-        </w:rPr>
-        <w:t xml:space="preserve"> and sends the response using the output stream of the UserThread</w:t>
-      </w:r>
-      <w:r>
-        <w:rPr>
-          <w:rStyle w:val="IntenseEmphasis"/>
-          <w:b w:val="0"/>
-          <w:bCs w:val="0"/>
-          <w:i w:val="0"/>
-          <w:iCs w:val="0"/>
-          <w:color w:val="auto"/>
-        </w:rPr>
-        <w:t xml:space="preserve">s. </w:t>
-      </w:r>
-      <w:r>
-        <w:rPr>
-          <w:rStyle w:val="IntenseEmphasis"/>
-          <w:b w:val="0"/>
-          <w:bCs w:val="0"/>
-          <w:i w:val="0"/>
-          <w:iCs w:val="0"/>
-          <w:color w:val="auto"/>
-        </w:rPr>
-        <w:t xml:space="preserve">To ensure that race conditions do not jeopardize the program, we put a lock on </w:t>
-      </w:r>
-      <w:r>
-        <w:rPr>
-          <w:rStyle w:val="IntenseEmphasis"/>
-          <w:b w:val="0"/>
-          <w:bCs w:val="0"/>
-          <w:i w:val="0"/>
-          <w:iCs w:val="0"/>
-          <w:color w:val="auto"/>
-        </w:rPr>
-        <w:t>the MessageHandler’s handleMessage</w:t>
-      </w:r>
-      <w:r>
-        <w:rPr>
-          <w:rStyle w:val="IntenseEmphasis"/>
-          <w:b w:val="0"/>
-          <w:bCs w:val="0"/>
-          <w:i w:val="0"/>
-          <w:iCs w:val="0"/>
-          <w:color w:val="auto"/>
-        </w:rPr>
-        <w:t>(String message)</w:t>
-      </w:r>
-      <w:r>
-        <w:rPr>
-          <w:rStyle w:val="IntenseEmphasis"/>
-          <w:b w:val="0"/>
-          <w:bCs w:val="0"/>
-          <w:i w:val="0"/>
-          <w:iCs w:val="0"/>
-          <w:color w:val="auto"/>
-        </w:rPr>
-        <w:t xml:space="preserve">method. This way, </w:t>
-      </w:r>
-      <w:r>
-        <w:rPr>
-          <w:rStyle w:val="IntenseEmphasis"/>
-          <w:b w:val="0"/>
-          <w:bCs w:val="0"/>
-          <w:i w:val="0"/>
-          <w:iCs w:val="0"/>
-          <w:color w:val="auto"/>
-        </w:rPr>
-        <w:t xml:space="preserve">multiple requests do not interleave and corrupt </w:t>
-      </w:r>
-      <w:r>
-        <w:rPr>
-          <w:rStyle w:val="IntenseEmphasis"/>
-          <w:b w:val="0"/>
-          <w:bCs w:val="0"/>
-          <w:i w:val="0"/>
-          <w:iCs w:val="0"/>
-          <w:color w:val="auto"/>
-        </w:rPr>
-        <w:t xml:space="preserve">the LobbyModel. </w:t>
-      </w:r>
-      <w:r>
-        <w:rPr>
-          <w:rStyle w:val="IntenseEmphasis"/>
-          <w:b w:val="0"/>
-          <w:bCs w:val="0"/>
-          <w:i w:val="0"/>
-          <w:iCs w:val="0"/>
-          <w:color w:val="auto"/>
-        </w:rPr>
-        <w:t xml:space="preserve">Secondly, </w:t>
-      </w:r>
-      <w:r>
-        <w:rPr>
-          <w:rStyle w:val="IntenseEmphasis"/>
-          <w:b w:val="0"/>
-          <w:bCs w:val="0"/>
-          <w:i w:val="0"/>
-          <w:iCs w:val="0"/>
-          <w:color w:val="auto"/>
-        </w:rPr>
-        <w:t xml:space="preserve">we </w:t>
-      </w:r>
-      <w:r>
-        <w:rPr>
-          <w:rStyle w:val="IntenseEmphasis"/>
-          <w:b w:val="0"/>
-          <w:bCs w:val="0"/>
-          <w:i w:val="0"/>
-          <w:iCs w:val="0"/>
-          <w:color w:val="auto"/>
-        </w:rPr>
-        <w:t xml:space="preserve">put a lock on </w:t>
-      </w:r>
-      <w:r>
-        <w:rPr>
-          <w:rStyle w:val="IntenseEmphasis"/>
-          <w:b w:val="0"/>
-          <w:bCs w:val="0"/>
-          <w:i w:val="0"/>
-          <w:iCs w:val="0"/>
-          <w:color w:val="auto"/>
-        </w:rPr>
-        <w:t>the UserThread’s output</w:t>
-      </w:r>
-      <w:r>
-        <w:rPr>
-          <w:rStyle w:val="IntenseEmphasis"/>
-          <w:b w:val="0"/>
-          <w:bCs w:val="0"/>
-          <w:i w:val="0"/>
-          <w:iCs w:val="0"/>
-          <w:color w:val="auto"/>
-        </w:rPr>
-        <w:t>(</w:t>
-      </w:r>
-      <w:r>
-        <w:rPr>
-          <w:rStyle w:val="IntenseEmphasis"/>
-          <w:b w:val="0"/>
-          <w:bCs w:val="0"/>
-          <w:i w:val="0"/>
-          <w:iCs w:val="0"/>
-          <w:color w:val="auto"/>
-        </w:rPr>
-        <w:t>String message</w:t>
-      </w:r>
-      <w:r>
-        <w:rPr>
-          <w:rStyle w:val="IntenseEmphasis"/>
-          <w:b w:val="0"/>
-          <w:bCs w:val="0"/>
-          <w:i w:val="0"/>
-          <w:iCs w:val="0"/>
-          <w:color w:val="auto"/>
-        </w:rPr>
-        <w:t>) method</w:t>
-      </w:r>
-      <w:r>
-        <w:rPr>
-          <w:rStyle w:val="IntenseEmphasis"/>
-          <w:b w:val="0"/>
-          <w:bCs w:val="0"/>
-          <w:i w:val="0"/>
-          <w:iCs w:val="0"/>
-          <w:color w:val="auto"/>
-        </w:rPr>
-        <w:t xml:space="preserve">. This way, </w:t>
-      </w:r>
-      <w:r>
-        <w:rPr>
-          <w:rStyle w:val="IntenseEmphasis"/>
-          <w:b w:val="0"/>
-          <w:bCs w:val="0"/>
-          <w:i w:val="0"/>
-          <w:iCs w:val="0"/>
-          <w:color w:val="auto"/>
-        </w:rPr>
-        <w:t>a UserThread can only output a message after it’s finished outputting its previous message.</w:t>
-      </w:r>
-      <w:r>
-        <w:rPr>
-          <w:rStyle w:val="IntenseEmphasis"/>
-          <w:b w:val="0"/>
-          <w:bCs w:val="0"/>
-          <w:i w:val="0"/>
-          <w:iCs w:val="0"/>
-          <w:color w:val="auto"/>
-        </w:rPr>
-        <w:t xml:space="preserve"> We also use immutability wherever possible</w:t>
-      </w:r>
-      <w:r>
-        <w:rPr>
-          <w:rStyle w:val="IntenseEmphasis"/>
-          <w:b w:val="0"/>
-          <w:bCs w:val="0"/>
-          <w:i w:val="0"/>
-          <w:iCs w:val="0"/>
-          <w:color w:val="auto"/>
-        </w:rPr>
-        <w:t xml:space="preserve"> (ex. Line objects are immutable, </w:t>
-      </w:r>
-      <w:r>
-        <w:rPr>
-          <w:rStyle w:val="IntenseEmphasis"/>
-          <w:b w:val="0"/>
-          <w:bCs w:val="0"/>
-          <w:i w:val="0"/>
-          <w:iCs w:val="0"/>
-          <w:color w:val="auto"/>
-        </w:rPr>
-        <w:t xml:space="preserve">all IDs are immutable, </w:t>
-      </w:r>
-      <w:r>
-        <w:rPr>
-          <w:rStyle w:val="IntenseEmphasis"/>
-          <w:b w:val="0"/>
-          <w:bCs w:val="0"/>
-          <w:i w:val="0"/>
-          <w:iCs w:val="0"/>
-          <w:color w:val="auto"/>
-        </w:rPr>
-        <w:t xml:space="preserve">etc.). </w:t>
-      </w:r>
-      <w:r>
-        <w:rPr>
-          <w:rStyle w:val="IntenseEmphasis"/>
-          <w:b w:val="0"/>
-          <w:bCs w:val="0"/>
-          <w:i w:val="0"/>
-          <w:iCs w:val="0"/>
-          <w:color w:val="auto"/>
-        </w:rPr>
-        <w:t xml:space="preserve">We also use confinement and access data structures with a “dedicated thread” whenever possible (ex. the thread </w:t>
-      </w:r>
-      <w:r>
-        <w:rPr>
-          <w:rStyle w:val="IntenseEmphasis"/>
-          <w:b w:val="0"/>
-          <w:bCs w:val="0"/>
-          <w:i w:val="0"/>
-          <w:iCs w:val="0"/>
-          <w:color w:val="auto"/>
-        </w:rPr>
-        <w:t>in which</w:t>
-      </w:r>
-      <w:r>
-        <w:rPr>
-          <w:rStyle w:val="IntenseEmphasis"/>
-          <w:b w:val="0"/>
-          <w:bCs w:val="0"/>
-          <w:i w:val="0"/>
-          <w:iCs w:val="0"/>
-          <w:color w:val="auto"/>
-        </w:rPr>
-        <w:t xml:space="preserve"> the MessageHandler is located </w:t>
-      </w:r>
-      <w:r>
-        <w:rPr>
-          <w:rStyle w:val="IntenseEmphasis"/>
-          <w:b w:val="0"/>
-          <w:bCs w:val="0"/>
-          <w:i w:val="0"/>
-          <w:iCs w:val="0"/>
-          <w:color w:val="auto"/>
-        </w:rPr>
-        <w:t xml:space="preserve">is the only thread that can </w:t>
-      </w:r>
-      <w:r>
-        <w:rPr>
-          <w:rStyle w:val="IntenseEmphasis"/>
-          <w:b w:val="0"/>
-          <w:bCs w:val="0"/>
-          <w:i w:val="0"/>
-          <w:iCs w:val="0"/>
-          <w:color w:val="auto"/>
-        </w:rPr>
-        <w:t xml:space="preserve">change the LobbyModel). </w:t>
-      </w:r>
-    </w:p>
-    <w:p>
-      <w:pPr>
-        <w:ind w:firstLine="720"/>
-        <w:jc w:val="both"/>
-        <w:rPr>
-          <w:rStyle w:val="IntenseEmphasis"/>
-          <w:b w:val="0"/>
-          <w:bCs w:val="0"/>
-          <w:i w:val="0"/>
-          <w:iCs w:val="0"/>
-          <w:color w:val="auto"/>
-        </w:rPr>
-      </w:pPr>
-      <w:r>
-        <w:rPr>
-          <w:rStyle w:val="IntenseEmphasis"/>
-          <w:b w:val="0"/>
-          <w:bCs w:val="0"/>
-          <w:i w:val="0"/>
-          <w:iCs w:val="0"/>
-          <w:color w:val="auto"/>
-        </w:rPr>
-        <w:t>Finally</w:t>
-      </w:r>
-      <w:r>
-        <w:rPr>
-          <w:rStyle w:val="IntenseEmphasis"/>
-          <w:b w:val="0"/>
-          <w:bCs w:val="0"/>
-          <w:i w:val="0"/>
-          <w:iCs w:val="0"/>
-          <w:color w:val="auto"/>
-        </w:rPr>
-        <w:t>, on the client side, we have one dedicated thread for receivin</w:t>
-      </w:r>
-      <w:r>
-        <w:rPr>
-          <w:rStyle w:val="IntenseEmphasis"/>
-          <w:b w:val="0"/>
-          <w:bCs w:val="0"/>
-          <w:i w:val="0"/>
-          <w:iCs w:val="0"/>
-          <w:color w:val="auto"/>
-        </w:rPr>
-        <w:t>g messages and updating the UI – other threads cannot do that.</w:t>
-      </w:r>
-      <w:r>
-        <w:rPr>
-          <w:rStyle w:val="IntenseEmphasis"/>
-          <w:b w:val="0"/>
-          <w:bCs w:val="0"/>
-          <w:i w:val="0"/>
-          <w:iCs w:val="0"/>
-          <w:color w:val="auto"/>
-        </w:rPr>
-        <w:t xml:space="preserve"> Each client is able to send Line drawing requests from their Canvas to the server and, given the Model is thread-safe, it will broadcast </w:t>
-      </w:r>
-      <w:r>
-        <w:rPr>
-          <w:rStyle w:val="IntenseEmphasis"/>
-          <w:b w:val="0"/>
-          <w:bCs w:val="0"/>
-          <w:i w:val="0"/>
-          <w:iCs w:val="0"/>
-          <w:color w:val="auto"/>
-        </w:rPr>
-        <w:t xml:space="preserve">the action </w:t>
-      </w:r>
-      <w:r>
-        <w:rPr>
-          <w:rStyle w:val="IntenseEmphasis"/>
-          <w:b w:val="0"/>
-          <w:bCs w:val="0"/>
-          <w:i w:val="0"/>
-          <w:iCs w:val="0"/>
-          <w:color w:val="auto"/>
-        </w:rPr>
-        <w:t xml:space="preserve">to every client in </w:t>
-      </w:r>
-      <w:r>
-        <w:rPr>
-          <w:rStyle w:val="IntenseEmphasis"/>
-          <w:b w:val="0"/>
-          <w:bCs w:val="0"/>
-          <w:i w:val="0"/>
-          <w:iCs w:val="0"/>
-          <w:color w:val="auto"/>
-        </w:rPr>
-        <w:t xml:space="preserve">the same Whiteboard. Only </w:t>
-      </w:r>
-      <w:r>
-        <w:rPr>
-          <w:rStyle w:val="IntenseEmphasis"/>
-          <w:b w:val="0"/>
-          <w:bCs w:val="0"/>
-          <w:i w:val="0"/>
-          <w:iCs w:val="0"/>
-          <w:color w:val="auto"/>
-        </w:rPr>
-        <w:lastRenderedPageBreak/>
-        <w:t xml:space="preserve">now does anything get drawn. This way we eliminate concurrency bugs; ie. local Canvases are </w:t>
-      </w:r>
-      <w:r>
-        <w:rPr>
-          <w:rStyle w:val="IntenseEmphasis"/>
-          <w:b w:val="0"/>
-          <w:bCs w:val="0"/>
-          <w:i w:val="0"/>
-          <w:iCs w:val="0"/>
-          <w:color w:val="auto"/>
-        </w:rPr>
-        <w:t>showing real-time images of the “master Canvas” in the thread-safe Model.</w:t>
-      </w:r>
-    </w:p>
-    <w:p>
-      <w:pPr>
-        <w:ind w:firstLine="720"/>
-        <w:jc w:val="both"/>
-        <w:rPr>
-          <w:rStyle w:val="IntenseEmphasis"/>
-          <w:b w:val="0"/>
-          <w:bCs w:val="0"/>
-          <w:i w:val="0"/>
-          <w:iCs w:val="0"/>
-          <w:color w:val="auto"/>
-        </w:rPr>
-      </w:pPr>
-    </w:p>
-    <w:p>
-      <w:pPr>
-        <w:rPr>
-          <w:rStyle w:val="IntenseEmphasis"/>
-        </w:rPr>
-      </w:pPr>
-      <w:r>
-        <w:rPr>
-          <w:rStyle w:val="IntenseEmphasis"/>
-          <w:b w:val="0"/>
-          <w:bCs w:val="0"/>
-          <w:i w:val="0"/>
-          <w:iCs w:val="0"/>
-          <w:color w:val="auto"/>
-        </w:rPr>
-        <w:t xml:space="preserve"> </w:t>
-      </w:r>
-      <w:r>
-        <w:rPr>
-          <w:rStyle w:val="IntenseEmphasis"/>
-        </w:rPr>
-        <w:t>Testing</w:t>
-      </w:r>
-      <w:r>
-        <w:rPr>
-          <w:rStyle w:val="IntenseEmphasis"/>
-        </w:rPr>
-        <w:t xml:space="preserve"> Strategy:</w:t>
-      </w:r>
-    </w:p>
-    <w:p>
-      <w:pPr>
-        <w:ind w:firstLine="720"/>
-        <w:jc w:val="both"/>
-        <w:rPr>
-          <w:rStyle w:val="IntenseEmphasis"/>
-          <w:b w:val="0"/>
-          <w:bCs w:val="0"/>
-          <w:i w:val="0"/>
-          <w:iCs w:val="0"/>
-          <w:color w:val="auto"/>
-        </w:rPr>
-      </w:pPr>
-      <w:r>
-        <w:rPr>
-          <w:rStyle w:val="IntenseEmphasis"/>
-          <w:b w:val="0"/>
-          <w:bCs w:val="0"/>
-          <w:i w:val="0"/>
-          <w:iCs w:val="0"/>
-          <w:color w:val="auto"/>
-        </w:rPr>
-        <w:t xml:space="preserve">We aim to do as much testing as possible. </w:t>
-      </w:r>
-      <w:r>
-        <w:rPr>
-          <w:rStyle w:val="IntenseEmphasis"/>
-          <w:b w:val="0"/>
-          <w:bCs w:val="0"/>
-          <w:i w:val="0"/>
-          <w:iCs w:val="0"/>
-          <w:color w:val="auto"/>
-        </w:rPr>
-        <w:t>For instance, we will</w:t>
-      </w:r>
-      <w:r>
-        <w:rPr>
-          <w:rStyle w:val="IntenseEmphasis"/>
-          <w:b w:val="0"/>
-          <w:bCs w:val="0"/>
-          <w:i w:val="0"/>
-          <w:iCs w:val="0"/>
-          <w:color w:val="auto"/>
-        </w:rPr>
-        <w:t xml:space="preserve"> </w:t>
-      </w:r>
-      <w:r>
-        <w:rPr>
-          <w:rStyle w:val="IntenseEmphasis"/>
-          <w:b w:val="0"/>
-          <w:bCs w:val="0"/>
-          <w:i w:val="0"/>
-          <w:iCs w:val="0"/>
-          <w:color w:val="auto"/>
-        </w:rPr>
-        <w:t>w</w:t>
-      </w:r>
-      <w:r>
-        <w:rPr>
-          <w:rStyle w:val="IntenseEmphasis"/>
-          <w:b w:val="0"/>
-          <w:bCs w:val="0"/>
-          <w:i w:val="0"/>
-          <w:iCs w:val="0"/>
-          <w:color w:val="auto"/>
-        </w:rPr>
-        <w:t>rite tests</w:t>
-      </w:r>
-      <w:r>
-        <w:rPr>
-          <w:rStyle w:val="IntenseEmphasis"/>
-          <w:b w:val="0"/>
-          <w:bCs w:val="0"/>
-          <w:i w:val="0"/>
-          <w:iCs w:val="0"/>
-          <w:color w:val="auto"/>
-        </w:rPr>
-        <w:t xml:space="preserve"> </w:t>
-      </w:r>
-      <w:r>
-        <w:rPr>
-          <w:rStyle w:val="IntenseEmphasis"/>
-          <w:b w:val="0"/>
-          <w:bCs w:val="0"/>
-          <w:i w:val="0"/>
-          <w:iCs w:val="0"/>
-          <w:color w:val="auto"/>
-        </w:rPr>
-        <w:t xml:space="preserve">for the </w:t>
-      </w:r>
-      <w:r>
-        <w:rPr>
-          <w:rStyle w:val="IntenseEmphasis"/>
-          <w:b w:val="0"/>
-          <w:bCs w:val="0"/>
-          <w:i w:val="0"/>
-          <w:iCs w:val="0"/>
-          <w:color w:val="auto"/>
-        </w:rPr>
-        <w:t xml:space="preserve">MessageHandler which test every </w:t>
-      </w:r>
-      <w:r>
-        <w:rPr>
-          <w:rStyle w:val="IntenseEmphasis"/>
-          <w:b w:val="0"/>
-          <w:bCs w:val="0"/>
-          <w:i w:val="0"/>
-          <w:iCs w:val="0"/>
-          <w:color w:val="auto"/>
-        </w:rPr>
-        <w:t xml:space="preserve">message in the protocol and ensure that they return the correct responses. We will also </w:t>
-      </w:r>
-      <w:r>
-        <w:rPr>
-          <w:rStyle w:val="IntenseEmphasis"/>
-          <w:b w:val="0"/>
-          <w:bCs w:val="0"/>
-          <w:i w:val="0"/>
-          <w:iCs w:val="0"/>
-          <w:color w:val="auto"/>
-        </w:rPr>
-        <w:t xml:space="preserve">test every method of each of our ADTs </w:t>
-      </w:r>
-      <w:r>
-        <w:rPr>
-          <w:rStyle w:val="IntenseEmphasis"/>
-          <w:b w:val="0"/>
-          <w:bCs w:val="0"/>
-          <w:i w:val="0"/>
-          <w:iCs w:val="0"/>
-          <w:color w:val="auto"/>
-        </w:rPr>
-        <w:t>–</w:t>
-      </w:r>
-      <w:r>
-        <w:rPr>
-          <w:rStyle w:val="IntenseEmphasis"/>
-          <w:b w:val="0"/>
-          <w:bCs w:val="0"/>
-          <w:i w:val="0"/>
-          <w:iCs w:val="0"/>
-          <w:color w:val="auto"/>
-        </w:rPr>
-        <w:t xml:space="preserve"> </w:t>
-      </w:r>
-      <w:r>
-        <w:rPr>
-          <w:rStyle w:val="IntenseEmphasis"/>
-          <w:b w:val="0"/>
-          <w:bCs w:val="0"/>
-          <w:i w:val="0"/>
-          <w:iCs w:val="0"/>
-          <w:color w:val="auto"/>
-        </w:rPr>
-        <w:t>Line, User,</w:t>
-      </w:r>
-      <w:r>
-        <w:rPr>
-          <w:rStyle w:val="IntenseEmphasis"/>
-          <w:b w:val="0"/>
-          <w:bCs w:val="0"/>
-          <w:i w:val="0"/>
-          <w:iCs w:val="0"/>
-          <w:color w:val="auto"/>
-        </w:rPr>
-        <w:t xml:space="preserve"> Whiteboard, </w:t>
-      </w:r>
-      <w:r>
-        <w:rPr>
-          <w:rStyle w:val="IntenseEmphasis"/>
-          <w:b w:val="0"/>
-          <w:bCs w:val="0"/>
-          <w:i w:val="0"/>
-          <w:iCs w:val="0"/>
-          <w:color w:val="auto"/>
-        </w:rPr>
-        <w:t xml:space="preserve">and </w:t>
-      </w:r>
-      <w:r>
-        <w:rPr>
-          <w:rStyle w:val="IntenseEmphasis"/>
-          <w:b w:val="0"/>
-          <w:bCs w:val="0"/>
-          <w:i w:val="0"/>
-          <w:iCs w:val="0"/>
-          <w:color w:val="auto"/>
-        </w:rPr>
-        <w:t>LobbyModel.</w:t>
-      </w:r>
-      <w:r>
-        <w:rPr>
-          <w:rStyle w:val="IntenseEmphasis"/>
-          <w:b w:val="0"/>
-          <w:bCs w:val="0"/>
-          <w:i w:val="0"/>
-          <w:iCs w:val="0"/>
-          <w:color w:val="auto"/>
-        </w:rPr>
-        <w:t xml:space="preserve"> </w:t>
-      </w:r>
-    </w:p>
-    <w:p>
-      <w:pPr>
-        <w:ind w:firstLine="720"/>
-        <w:jc w:val="both"/>
-        <w:rPr>
-          <w:rStyle w:val="IntenseEmphasis"/>
-          <w:b w:val="0"/>
-          <w:bCs w:val="0"/>
-          <w:i w:val="0"/>
-          <w:iCs w:val="0"/>
-          <w:color w:val="auto"/>
-        </w:rPr>
-      </w:pPr>
-      <w:r>
-        <w:rPr>
-          <w:rStyle w:val="IntenseEmphasis"/>
-          <w:b w:val="0"/>
-          <w:bCs w:val="0"/>
-          <w:i w:val="0"/>
-          <w:iCs w:val="0"/>
-          <w:color w:val="auto"/>
-        </w:rPr>
-        <w:t xml:space="preserve">Finally, we will </w:t>
-      </w:r>
-      <w:r>
-        <w:rPr>
-          <w:rStyle w:val="IntenseEmphasis"/>
-          <w:b w:val="0"/>
-          <w:bCs w:val="0"/>
-          <w:i w:val="0"/>
-          <w:iCs w:val="0"/>
-          <w:color w:val="auto"/>
-        </w:rPr>
-        <w:t>perform manual tests of the U</w:t>
-      </w:r>
-      <w:r>
-        <w:rPr>
-          <w:rStyle w:val="IntenseEmphasis"/>
-          <w:b w:val="0"/>
-          <w:bCs w:val="0"/>
-          <w:i w:val="0"/>
-          <w:iCs w:val="0"/>
-          <w:color w:val="auto"/>
-        </w:rPr>
-        <w:t>I, and document them thoroughly.</w:t>
-      </w:r>
-      <w:r>
-        <w:rPr>
-          <w:rStyle w:val="IntenseEmphasis"/>
-          <w:b w:val="0"/>
-          <w:bCs w:val="0"/>
-          <w:i w:val="0"/>
-          <w:iCs w:val="0"/>
-          <w:color w:val="auto"/>
-        </w:rPr>
-        <w:t xml:space="preserve"> This includes the Canvas’ functionality such as the different types of drawings and the real-time addition of users to the Canvas. The lobbyGUI is also tested thoroughly as this is the most active View. It must be able to respond to every message previously tested in the MessageHandler. For this reason, this is the last set of tests ran. Proper activity is defined as every Controller</w:t>
-      </w:r>
-      <w:r>
-        <w:rPr>
-          <w:rStyle w:val="IntenseEmphasis"/>
-          <w:b w:val="0"/>
-          <w:bCs w:val="0"/>
-          <w:i w:val="0"/>
-          <w:iCs w:val="0"/>
-          <w:color w:val="auto"/>
-        </w:rPr>
-        <w:t xml:space="preserve">, LobbyGUI, (which is </w:t>
-      </w:r>
-      <w:r>
-        <w:rPr>
-          <w:rStyle w:val="IntenseEmphasis"/>
-          <w:b w:val="0"/>
-          <w:bCs w:val="0"/>
-          <w:i w:val="0"/>
-          <w:iCs w:val="0"/>
-          <w:color w:val="auto"/>
-        </w:rPr>
-        <w:t>connected to the running instance of the Model</w:t>
-      </w:r>
-      <w:r>
-        <w:rPr>
-          <w:rStyle w:val="IntenseEmphasis"/>
-          <w:b w:val="0"/>
-          <w:bCs w:val="0"/>
-          <w:i w:val="0"/>
-          <w:iCs w:val="0"/>
-          <w:color w:val="auto"/>
-        </w:rPr>
-        <w:t>)</w:t>
-      </w:r>
-      <w:r>
-        <w:rPr>
-          <w:rStyle w:val="IntenseEmphasis"/>
-          <w:b w:val="0"/>
-          <w:bCs w:val="0"/>
-          <w:i w:val="0"/>
-          <w:iCs w:val="0"/>
-          <w:color w:val="auto"/>
-        </w:rPr>
-        <w:t xml:space="preserve"> being able to </w:t>
-      </w:r>
-      <w:r>
-        <w:rPr>
-          <w:rStyle w:val="IntenseEmphasis"/>
-          <w:b w:val="0"/>
-          <w:bCs w:val="0"/>
-          <w:i w:val="0"/>
-          <w:iCs w:val="0"/>
-          <w:color w:val="auto"/>
-        </w:rPr>
-        <w:t>broadcast and receive messages, accurately display them to the View, LobbyGUI.</w:t>
-      </w:r>
-      <w:r>
-        <w:rPr>
-          <w:noProof/>
-        </w:rPr>
-        <w:t xml:space="preserve"> </w:t>
-      </w:r>
     </w:p>
     <w:sectPr>
       <w:pgSz w:w="12240" w:h="15840"/>
@@ -5002,41 +5093,41 @@
     </dgm:pt>
   </dgm:ptLst>
   <dgm:cxnLst>
-    <dgm:cxn modelId="{F626CF61-F97A-4E87-B9D8-28157451312D}" type="presOf" srcId="{B26310AA-EC3E-A542-8505-0B613715C015}" destId="{612EB908-D9D9-B848-9DBF-3D9AE8509901}" srcOrd="0" destOrd="0" presId="urn:microsoft.com/office/officeart/2009/layout/CirclePictureHierarchy"/>
+    <dgm:cxn modelId="{6B4EB75D-6FA1-4F57-81FB-2C44A2634679}" type="presOf" srcId="{4C074AE8-1B8B-D340-BC37-E721547C3304}" destId="{FF0FF5D5-4878-B949-A02F-A20E59C52D62}" srcOrd="0" destOrd="0" presId="urn:microsoft.com/office/officeart/2009/layout/CirclePictureHierarchy"/>
+    <dgm:cxn modelId="{4B3E26DB-39CB-4FCF-ABFB-E7794ADFF930}" type="presOf" srcId="{54C54C8C-DA19-0245-B161-B251A6AEAF8C}" destId="{D7500795-A7B4-9F4E-B8BA-6474E50D0319}" srcOrd="0" destOrd="0" presId="urn:microsoft.com/office/officeart/2009/layout/CirclePictureHierarchy"/>
+    <dgm:cxn modelId="{3F1ECFA3-2619-4514-BAB2-4F99931CA6CA}" type="presOf" srcId="{EE7787CD-AB43-3143-B32C-CC5E491E9EEA}" destId="{D30D3209-90F4-3C4A-8104-AA954316C8F1}" srcOrd="0" destOrd="0" presId="urn:microsoft.com/office/officeart/2009/layout/CirclePictureHierarchy"/>
+    <dgm:cxn modelId="{4444801D-7A66-3C40-9EFF-DA1AC48DCEDA}" srcId="{F876F55B-2EC7-F949-BD67-D3EA3D8D8A42}" destId="{33EBA326-897C-C749-8222-63CFE4338950}" srcOrd="1" destOrd="0" parTransId="{A6C72691-F255-2E49-B2B0-7915C0A07F66}" sibTransId="{0D543C0D-5275-F843-AAA9-B0E1544F62AA}"/>
+    <dgm:cxn modelId="{597F9B91-4E91-475A-95B9-B725CD56F078}" type="presOf" srcId="{F876F55B-2EC7-F949-BD67-D3EA3D8D8A42}" destId="{9B16414E-45B2-3E45-A795-61E71B8870B0}" srcOrd="0" destOrd="0" presId="urn:microsoft.com/office/officeart/2009/layout/CirclePictureHierarchy"/>
+    <dgm:cxn modelId="{4F9D3CBE-B1CA-457D-9F47-1F3FE2982ECE}" type="presOf" srcId="{A6C72691-F255-2E49-B2B0-7915C0A07F66}" destId="{2FF95DA7-72F9-1A43-9F5E-80FBA96CD482}" srcOrd="0" destOrd="0" presId="urn:microsoft.com/office/officeart/2009/layout/CirclePictureHierarchy"/>
+    <dgm:cxn modelId="{6F6941F4-96AD-44B2-BD7D-E3D5A095DE94}" type="presOf" srcId="{B26310AA-EC3E-A542-8505-0B613715C015}" destId="{612EB908-D9D9-B848-9DBF-3D9AE8509901}" srcOrd="0" destOrd="0" presId="urn:microsoft.com/office/officeart/2009/layout/CirclePictureHierarchy"/>
+    <dgm:cxn modelId="{AAB95A14-AAA2-D440-B230-5E668BE411B7}" srcId="{B26310AA-EC3E-A542-8505-0B613715C015}" destId="{F876F55B-2EC7-F949-BD67-D3EA3D8D8A42}" srcOrd="0" destOrd="0" parTransId="{E1547581-25F0-C048-83B7-CE9D4F92055C}" sibTransId="{E98F19A2-01C7-8E4B-AF10-3F73C302D44C}"/>
+    <dgm:cxn modelId="{7C90DBCC-0819-4C17-80D0-74A337411BE9}" type="presOf" srcId="{A636C1B5-B350-2942-BA52-76293218CC9E}" destId="{016A116D-47B1-3B46-B27D-A2C935C1055E}" srcOrd="0" destOrd="0" presId="urn:microsoft.com/office/officeart/2009/layout/CirclePictureHierarchy"/>
+    <dgm:cxn modelId="{F326136A-EB30-449F-975F-56A0A4E2D16A}" type="presOf" srcId="{33EBA326-897C-C749-8222-63CFE4338950}" destId="{D4B88A17-B652-C14D-9057-64B84A1A460F}" srcOrd="0" destOrd="0" presId="urn:microsoft.com/office/officeart/2009/layout/CirclePictureHierarchy"/>
     <dgm:cxn modelId="{16DA4A09-33BF-2143-9C67-AC8E70CFAE84}" srcId="{33EBA326-897C-C749-8222-63CFE4338950}" destId="{4C074AE8-1B8B-D340-BC37-E721547C3304}" srcOrd="0" destOrd="0" parTransId="{54C54C8C-DA19-0245-B161-B251A6AEAF8C}" sibTransId="{52E9FFFD-71C0-1849-A9C0-4ED217EF3859}"/>
-    <dgm:cxn modelId="{DFDBE4BB-8DE9-4255-B53D-0DA20EC5ED81}" type="presOf" srcId="{4C074AE8-1B8B-D340-BC37-E721547C3304}" destId="{FF0FF5D5-4878-B949-A02F-A20E59C52D62}" srcOrd="0" destOrd="0" presId="urn:microsoft.com/office/officeart/2009/layout/CirclePictureHierarchy"/>
-    <dgm:cxn modelId="{C201986A-E9DB-4847-87D9-500624F20AB0}" type="presOf" srcId="{A636C1B5-B350-2942-BA52-76293218CC9E}" destId="{016A116D-47B1-3B46-B27D-A2C935C1055E}" srcOrd="0" destOrd="0" presId="urn:microsoft.com/office/officeart/2009/layout/CirclePictureHierarchy"/>
-    <dgm:cxn modelId="{7C0E8CAF-F6E2-46C9-A112-01EC76AB3721}" type="presOf" srcId="{A6C72691-F255-2E49-B2B0-7915C0A07F66}" destId="{2FF95DA7-72F9-1A43-9F5E-80FBA96CD482}" srcOrd="0" destOrd="0" presId="urn:microsoft.com/office/officeart/2009/layout/CirclePictureHierarchy"/>
-    <dgm:cxn modelId="{4444801D-7A66-3C40-9EFF-DA1AC48DCEDA}" srcId="{F876F55B-2EC7-F949-BD67-D3EA3D8D8A42}" destId="{33EBA326-897C-C749-8222-63CFE4338950}" srcOrd="1" destOrd="0" parTransId="{A6C72691-F255-2E49-B2B0-7915C0A07F66}" sibTransId="{0D543C0D-5275-F843-AAA9-B0E1544F62AA}"/>
-    <dgm:cxn modelId="{AAB95A14-AAA2-D440-B230-5E668BE411B7}" srcId="{B26310AA-EC3E-A542-8505-0B613715C015}" destId="{F876F55B-2EC7-F949-BD67-D3EA3D8D8A42}" srcOrd="0" destOrd="0" parTransId="{E1547581-25F0-C048-83B7-CE9D4F92055C}" sibTransId="{E98F19A2-01C7-8E4B-AF10-3F73C302D44C}"/>
-    <dgm:cxn modelId="{113715D6-EE09-4AD4-8CF5-602522584DC1}" type="presOf" srcId="{54C54C8C-DA19-0245-B161-B251A6AEAF8C}" destId="{D7500795-A7B4-9F4E-B8BA-6474E50D0319}" srcOrd="0" destOrd="0" presId="urn:microsoft.com/office/officeart/2009/layout/CirclePictureHierarchy"/>
-    <dgm:cxn modelId="{ED65D3D8-6A96-4EFE-B70B-9EA1611A6A22}" type="presOf" srcId="{33EBA326-897C-C749-8222-63CFE4338950}" destId="{D4B88A17-B652-C14D-9057-64B84A1A460F}" srcOrd="0" destOrd="0" presId="urn:microsoft.com/office/officeart/2009/layout/CirclePictureHierarchy"/>
-    <dgm:cxn modelId="{9127942D-8C25-45BF-B64F-9E21E5BF1985}" type="presOf" srcId="{EE7787CD-AB43-3143-B32C-CC5E491E9EEA}" destId="{D30D3209-90F4-3C4A-8104-AA954316C8F1}" srcOrd="0" destOrd="0" presId="urn:microsoft.com/office/officeart/2009/layout/CirclePictureHierarchy"/>
     <dgm:cxn modelId="{E553BAED-D42E-9C4D-8B15-DAE1F6F67C03}" srcId="{F876F55B-2EC7-F949-BD67-D3EA3D8D8A42}" destId="{EE7787CD-AB43-3143-B32C-CC5E491E9EEA}" srcOrd="0" destOrd="0" parTransId="{A636C1B5-B350-2942-BA52-76293218CC9E}" sibTransId="{32FAD56D-9141-B643-B5C8-1C09C5E87BA0}"/>
-    <dgm:cxn modelId="{F292531D-B866-4514-9522-06A13E6A17A8}" type="presOf" srcId="{F876F55B-2EC7-F949-BD67-D3EA3D8D8A42}" destId="{9B16414E-45B2-3E45-A795-61E71B8870B0}" srcOrd="0" destOrd="0" presId="urn:microsoft.com/office/officeart/2009/layout/CirclePictureHierarchy"/>
-    <dgm:cxn modelId="{6BA4EBEA-80DA-4256-8FA1-D8591A96F922}" type="presParOf" srcId="{612EB908-D9D9-B848-9DBF-3D9AE8509901}" destId="{C43AE6DD-9EB4-7248-9F02-9A4306BE3467}" srcOrd="0" destOrd="0" presId="urn:microsoft.com/office/officeart/2009/layout/CirclePictureHierarchy"/>
-    <dgm:cxn modelId="{EE16FF7D-3819-43D4-AB38-21A52F1BF718}" type="presParOf" srcId="{C43AE6DD-9EB4-7248-9F02-9A4306BE3467}" destId="{A8F001F0-DFE4-1A4E-A54A-4D26D503ED6C}" srcOrd="0" destOrd="0" presId="urn:microsoft.com/office/officeart/2009/layout/CirclePictureHierarchy"/>
-    <dgm:cxn modelId="{2ADE1D11-399F-4797-A57F-BE0505382699}" type="presParOf" srcId="{A8F001F0-DFE4-1A4E-A54A-4D26D503ED6C}" destId="{C0154E98-98E5-A746-87CF-8AD1BE5DE1B2}" srcOrd="0" destOrd="0" presId="urn:microsoft.com/office/officeart/2009/layout/CirclePictureHierarchy"/>
-    <dgm:cxn modelId="{9351A57C-71CD-40B2-8168-D84BE9B8ABB1}" type="presParOf" srcId="{A8F001F0-DFE4-1A4E-A54A-4D26D503ED6C}" destId="{9B16414E-45B2-3E45-A795-61E71B8870B0}" srcOrd="1" destOrd="0" presId="urn:microsoft.com/office/officeart/2009/layout/CirclePictureHierarchy"/>
-    <dgm:cxn modelId="{94A4E9F1-5513-48E9-B38B-68453A3334C1}" type="presParOf" srcId="{C43AE6DD-9EB4-7248-9F02-9A4306BE3467}" destId="{7D0E1727-9216-3445-818E-80E211046C15}" srcOrd="1" destOrd="0" presId="urn:microsoft.com/office/officeart/2009/layout/CirclePictureHierarchy"/>
-    <dgm:cxn modelId="{436319E9-A02B-4DD2-976A-E7FDE0C09644}" type="presParOf" srcId="{7D0E1727-9216-3445-818E-80E211046C15}" destId="{016A116D-47B1-3B46-B27D-A2C935C1055E}" srcOrd="0" destOrd="0" presId="urn:microsoft.com/office/officeart/2009/layout/CirclePictureHierarchy"/>
-    <dgm:cxn modelId="{9C80AB95-B27D-4E30-9959-38160908466B}" type="presParOf" srcId="{7D0E1727-9216-3445-818E-80E211046C15}" destId="{6AB470B2-B496-C94C-A757-92C1BA655AC5}" srcOrd="1" destOrd="0" presId="urn:microsoft.com/office/officeart/2009/layout/CirclePictureHierarchy"/>
-    <dgm:cxn modelId="{D5255DA4-DF17-4EAF-962B-F3186841AEE5}" type="presParOf" srcId="{6AB470B2-B496-C94C-A757-92C1BA655AC5}" destId="{8E06502C-1370-E842-B35E-10002848B2DA}" srcOrd="0" destOrd="0" presId="urn:microsoft.com/office/officeart/2009/layout/CirclePictureHierarchy"/>
-    <dgm:cxn modelId="{4360733A-CD95-4A37-B550-4BA53B1823D4}" type="presParOf" srcId="{8E06502C-1370-E842-B35E-10002848B2DA}" destId="{D4D69B3C-0DA3-2D4F-9E5E-11E8848DE2E5}" srcOrd="0" destOrd="0" presId="urn:microsoft.com/office/officeart/2009/layout/CirclePictureHierarchy"/>
-    <dgm:cxn modelId="{5C90A8CE-95F1-4233-946A-F62E543DAAEF}" type="presParOf" srcId="{8E06502C-1370-E842-B35E-10002848B2DA}" destId="{D30D3209-90F4-3C4A-8104-AA954316C8F1}" srcOrd="1" destOrd="0" presId="urn:microsoft.com/office/officeart/2009/layout/CirclePictureHierarchy"/>
-    <dgm:cxn modelId="{6FA2F6AA-14D2-4A9F-B6F7-2BD70C5E8FAF}" type="presParOf" srcId="{6AB470B2-B496-C94C-A757-92C1BA655AC5}" destId="{39B68B7C-1975-7140-9DB8-2928F2F63B6F}" srcOrd="1" destOrd="0" presId="urn:microsoft.com/office/officeart/2009/layout/CirclePictureHierarchy"/>
-    <dgm:cxn modelId="{DDD2AB0D-5F44-45AB-8B63-15560BC5DC93}" type="presParOf" srcId="{7D0E1727-9216-3445-818E-80E211046C15}" destId="{2FF95DA7-72F9-1A43-9F5E-80FBA96CD482}" srcOrd="2" destOrd="0" presId="urn:microsoft.com/office/officeart/2009/layout/CirclePictureHierarchy"/>
-    <dgm:cxn modelId="{7E6560AB-0141-4AA6-9955-DCB514D9FE63}" type="presParOf" srcId="{7D0E1727-9216-3445-818E-80E211046C15}" destId="{FA66B28E-62CF-D140-836F-4429D2ADAFCB}" srcOrd="3" destOrd="0" presId="urn:microsoft.com/office/officeart/2009/layout/CirclePictureHierarchy"/>
-    <dgm:cxn modelId="{12A309D6-96B7-40EF-9D2A-02ECC5FF17CA}" type="presParOf" srcId="{FA66B28E-62CF-D140-836F-4429D2ADAFCB}" destId="{0D56951D-4B88-BD42-B807-0E44BBFF856F}" srcOrd="0" destOrd="0" presId="urn:microsoft.com/office/officeart/2009/layout/CirclePictureHierarchy"/>
-    <dgm:cxn modelId="{A1D8FF8C-ED6D-4063-983E-18EF60F77526}" type="presParOf" srcId="{0D56951D-4B88-BD42-B807-0E44BBFF856F}" destId="{C72D1D74-287F-F749-BC77-99380F54D781}" srcOrd="0" destOrd="0" presId="urn:microsoft.com/office/officeart/2009/layout/CirclePictureHierarchy"/>
-    <dgm:cxn modelId="{29EC6099-AA98-454E-BB3B-3ECE67C51A9B}" type="presParOf" srcId="{0D56951D-4B88-BD42-B807-0E44BBFF856F}" destId="{D4B88A17-B652-C14D-9057-64B84A1A460F}" srcOrd="1" destOrd="0" presId="urn:microsoft.com/office/officeart/2009/layout/CirclePictureHierarchy"/>
-    <dgm:cxn modelId="{F240A5AC-9076-4F15-884A-EA7E72E28388}" type="presParOf" srcId="{FA66B28E-62CF-D140-836F-4429D2ADAFCB}" destId="{EB2F29CB-16D9-2447-80A1-82980CC34AD6}" srcOrd="1" destOrd="0" presId="urn:microsoft.com/office/officeart/2009/layout/CirclePictureHierarchy"/>
-    <dgm:cxn modelId="{3B8A9C8E-9948-4CAA-B5CE-CC15ECC28594}" type="presParOf" srcId="{EB2F29CB-16D9-2447-80A1-82980CC34AD6}" destId="{D7500795-A7B4-9F4E-B8BA-6474E50D0319}" srcOrd="0" destOrd="0" presId="urn:microsoft.com/office/officeart/2009/layout/CirclePictureHierarchy"/>
-    <dgm:cxn modelId="{4B9E1466-16C0-494F-A7EA-6EF3FD86DDC0}" type="presParOf" srcId="{EB2F29CB-16D9-2447-80A1-82980CC34AD6}" destId="{3F67E0B3-B715-EE42-87A1-3E4046DD01EF}" srcOrd="1" destOrd="0" presId="urn:microsoft.com/office/officeart/2009/layout/CirclePictureHierarchy"/>
-    <dgm:cxn modelId="{496836AE-237C-404D-AF45-6832FF25B163}" type="presParOf" srcId="{3F67E0B3-B715-EE42-87A1-3E4046DD01EF}" destId="{9F26DF26-4C2D-8E48-965A-860EE6C994D5}" srcOrd="0" destOrd="0" presId="urn:microsoft.com/office/officeart/2009/layout/CirclePictureHierarchy"/>
-    <dgm:cxn modelId="{32714CBB-33A8-410A-81EA-112628CF5780}" type="presParOf" srcId="{9F26DF26-4C2D-8E48-965A-860EE6C994D5}" destId="{82B25CE1-DF82-E44B-BD69-190CD7321A84}" srcOrd="0" destOrd="0" presId="urn:microsoft.com/office/officeart/2009/layout/CirclePictureHierarchy"/>
-    <dgm:cxn modelId="{717631D5-B51C-4CE0-93C4-01D091C09E08}" type="presParOf" srcId="{9F26DF26-4C2D-8E48-965A-860EE6C994D5}" destId="{FF0FF5D5-4878-B949-A02F-A20E59C52D62}" srcOrd="1" destOrd="0" presId="urn:microsoft.com/office/officeart/2009/layout/CirclePictureHierarchy"/>
-    <dgm:cxn modelId="{4DF57B00-2365-4626-BD0D-3EB056668CAA}" type="presParOf" srcId="{3F67E0B3-B715-EE42-87A1-3E4046DD01EF}" destId="{CE8B3E29-BD3E-E246-B90A-A53E3379C16C}" srcOrd="1" destOrd="0" presId="urn:microsoft.com/office/officeart/2009/layout/CirclePictureHierarchy"/>
+    <dgm:cxn modelId="{524BE513-C3FA-4608-889B-C5A050504BCD}" type="presParOf" srcId="{612EB908-D9D9-B848-9DBF-3D9AE8509901}" destId="{C43AE6DD-9EB4-7248-9F02-9A4306BE3467}" srcOrd="0" destOrd="0" presId="urn:microsoft.com/office/officeart/2009/layout/CirclePictureHierarchy"/>
+    <dgm:cxn modelId="{7A730AB2-1299-4AD0-801B-7240949F278F}" type="presParOf" srcId="{C43AE6DD-9EB4-7248-9F02-9A4306BE3467}" destId="{A8F001F0-DFE4-1A4E-A54A-4D26D503ED6C}" srcOrd="0" destOrd="0" presId="urn:microsoft.com/office/officeart/2009/layout/CirclePictureHierarchy"/>
+    <dgm:cxn modelId="{0EE6FAC9-1A49-45EF-AA32-9671D72E13D4}" type="presParOf" srcId="{A8F001F0-DFE4-1A4E-A54A-4D26D503ED6C}" destId="{C0154E98-98E5-A746-87CF-8AD1BE5DE1B2}" srcOrd="0" destOrd="0" presId="urn:microsoft.com/office/officeart/2009/layout/CirclePictureHierarchy"/>
+    <dgm:cxn modelId="{23A9D978-2EA7-4078-ADF6-41D7C59672E7}" type="presParOf" srcId="{A8F001F0-DFE4-1A4E-A54A-4D26D503ED6C}" destId="{9B16414E-45B2-3E45-A795-61E71B8870B0}" srcOrd="1" destOrd="0" presId="urn:microsoft.com/office/officeart/2009/layout/CirclePictureHierarchy"/>
+    <dgm:cxn modelId="{FA2282AB-3A50-446A-81BA-0B951841829E}" type="presParOf" srcId="{C43AE6DD-9EB4-7248-9F02-9A4306BE3467}" destId="{7D0E1727-9216-3445-818E-80E211046C15}" srcOrd="1" destOrd="0" presId="urn:microsoft.com/office/officeart/2009/layout/CirclePictureHierarchy"/>
+    <dgm:cxn modelId="{97E08D53-42C0-47DA-89DB-1CC5D1E72324}" type="presParOf" srcId="{7D0E1727-9216-3445-818E-80E211046C15}" destId="{016A116D-47B1-3B46-B27D-A2C935C1055E}" srcOrd="0" destOrd="0" presId="urn:microsoft.com/office/officeart/2009/layout/CirclePictureHierarchy"/>
+    <dgm:cxn modelId="{E4432453-4CEB-4D84-86A0-45E4CDE4E38B}" type="presParOf" srcId="{7D0E1727-9216-3445-818E-80E211046C15}" destId="{6AB470B2-B496-C94C-A757-92C1BA655AC5}" srcOrd="1" destOrd="0" presId="urn:microsoft.com/office/officeart/2009/layout/CirclePictureHierarchy"/>
+    <dgm:cxn modelId="{3048E63A-61C4-4999-91C0-7740144BBE5C}" type="presParOf" srcId="{6AB470B2-B496-C94C-A757-92C1BA655AC5}" destId="{8E06502C-1370-E842-B35E-10002848B2DA}" srcOrd="0" destOrd="0" presId="urn:microsoft.com/office/officeart/2009/layout/CirclePictureHierarchy"/>
+    <dgm:cxn modelId="{EB954CF2-B494-4A8D-AB18-F8EE7B7B7A56}" type="presParOf" srcId="{8E06502C-1370-E842-B35E-10002848B2DA}" destId="{D4D69B3C-0DA3-2D4F-9E5E-11E8848DE2E5}" srcOrd="0" destOrd="0" presId="urn:microsoft.com/office/officeart/2009/layout/CirclePictureHierarchy"/>
+    <dgm:cxn modelId="{A7F330A8-38FA-4583-9B66-87B3EFFDBB02}" type="presParOf" srcId="{8E06502C-1370-E842-B35E-10002848B2DA}" destId="{D30D3209-90F4-3C4A-8104-AA954316C8F1}" srcOrd="1" destOrd="0" presId="urn:microsoft.com/office/officeart/2009/layout/CirclePictureHierarchy"/>
+    <dgm:cxn modelId="{3DA9BBF7-CC37-483E-BFF7-06985BBF4D05}" type="presParOf" srcId="{6AB470B2-B496-C94C-A757-92C1BA655AC5}" destId="{39B68B7C-1975-7140-9DB8-2928F2F63B6F}" srcOrd="1" destOrd="0" presId="urn:microsoft.com/office/officeart/2009/layout/CirclePictureHierarchy"/>
+    <dgm:cxn modelId="{99B7F405-FD4A-444D-BC45-54FCAA3895C4}" type="presParOf" srcId="{7D0E1727-9216-3445-818E-80E211046C15}" destId="{2FF95DA7-72F9-1A43-9F5E-80FBA96CD482}" srcOrd="2" destOrd="0" presId="urn:microsoft.com/office/officeart/2009/layout/CirclePictureHierarchy"/>
+    <dgm:cxn modelId="{53B723B9-FA0B-46E3-8F38-D3EA1346C54E}" type="presParOf" srcId="{7D0E1727-9216-3445-818E-80E211046C15}" destId="{FA66B28E-62CF-D140-836F-4429D2ADAFCB}" srcOrd="3" destOrd="0" presId="urn:microsoft.com/office/officeart/2009/layout/CirclePictureHierarchy"/>
+    <dgm:cxn modelId="{8244F511-5E02-4511-A521-C4DF97EDF25E}" type="presParOf" srcId="{FA66B28E-62CF-D140-836F-4429D2ADAFCB}" destId="{0D56951D-4B88-BD42-B807-0E44BBFF856F}" srcOrd="0" destOrd="0" presId="urn:microsoft.com/office/officeart/2009/layout/CirclePictureHierarchy"/>
+    <dgm:cxn modelId="{9649A496-AD73-4E34-A78F-81E8E5E5D2FA}" type="presParOf" srcId="{0D56951D-4B88-BD42-B807-0E44BBFF856F}" destId="{C72D1D74-287F-F749-BC77-99380F54D781}" srcOrd="0" destOrd="0" presId="urn:microsoft.com/office/officeart/2009/layout/CirclePictureHierarchy"/>
+    <dgm:cxn modelId="{5F477C31-7A5D-465F-8472-FF8F9C58CEF4}" type="presParOf" srcId="{0D56951D-4B88-BD42-B807-0E44BBFF856F}" destId="{D4B88A17-B652-C14D-9057-64B84A1A460F}" srcOrd="1" destOrd="0" presId="urn:microsoft.com/office/officeart/2009/layout/CirclePictureHierarchy"/>
+    <dgm:cxn modelId="{B788FEE6-BDDE-489C-9771-209B412ADBD7}" type="presParOf" srcId="{FA66B28E-62CF-D140-836F-4429D2ADAFCB}" destId="{EB2F29CB-16D9-2447-80A1-82980CC34AD6}" srcOrd="1" destOrd="0" presId="urn:microsoft.com/office/officeart/2009/layout/CirclePictureHierarchy"/>
+    <dgm:cxn modelId="{DABCDCA1-7878-42DF-8C7D-8BBE6D30A879}" type="presParOf" srcId="{EB2F29CB-16D9-2447-80A1-82980CC34AD6}" destId="{D7500795-A7B4-9F4E-B8BA-6474E50D0319}" srcOrd="0" destOrd="0" presId="urn:microsoft.com/office/officeart/2009/layout/CirclePictureHierarchy"/>
+    <dgm:cxn modelId="{12420B7E-4933-4FE1-849A-002142FE5A1D}" type="presParOf" srcId="{EB2F29CB-16D9-2447-80A1-82980CC34AD6}" destId="{3F67E0B3-B715-EE42-87A1-3E4046DD01EF}" srcOrd="1" destOrd="0" presId="urn:microsoft.com/office/officeart/2009/layout/CirclePictureHierarchy"/>
+    <dgm:cxn modelId="{4C539754-5E3F-4318-957D-D14CA0D6CDDE}" type="presParOf" srcId="{3F67E0B3-B715-EE42-87A1-3E4046DD01EF}" destId="{9F26DF26-4C2D-8E48-965A-860EE6C994D5}" srcOrd="0" destOrd="0" presId="urn:microsoft.com/office/officeart/2009/layout/CirclePictureHierarchy"/>
+    <dgm:cxn modelId="{10CD81F2-AE73-42BE-B970-8AB99BF800AE}" type="presParOf" srcId="{9F26DF26-4C2D-8E48-965A-860EE6C994D5}" destId="{82B25CE1-DF82-E44B-BD69-190CD7321A84}" srcOrd="0" destOrd="0" presId="urn:microsoft.com/office/officeart/2009/layout/CirclePictureHierarchy"/>
+    <dgm:cxn modelId="{4DA54DCE-F51B-4260-A417-AFDC649DAEDD}" type="presParOf" srcId="{9F26DF26-4C2D-8E48-965A-860EE6C994D5}" destId="{FF0FF5D5-4878-B949-A02F-A20E59C52D62}" srcOrd="1" destOrd="0" presId="urn:microsoft.com/office/officeart/2009/layout/CirclePictureHierarchy"/>
+    <dgm:cxn modelId="{E59D5A8E-A8B1-46D5-9B38-22651311B8C4}" type="presParOf" srcId="{3F67E0B3-B715-EE42-87A1-3E4046DD01EF}" destId="{CE8B3E29-BD3E-E246-B90A-A53E3379C16C}" srcOrd="1" destOrd="0" presId="urn:microsoft.com/office/officeart/2009/layout/CirclePictureHierarchy"/>
   </dgm:cxnLst>
   <dgm:bg/>
   <dgm:whole/>
@@ -7657,7 +7748,7 @@
 </file>
 
 <file path=customXml/itemProps1.xml><?xml version="1.0" encoding="utf-8"?>
-<ds:datastoreItem xmlns:ds="http://schemas.openxmlformats.org/officeDocument/2006/customXml" ds:itemID="{F36A8D1D-261D-4217-8499-8AE47CFA2976}">
+<ds:datastoreItem xmlns:ds="http://schemas.openxmlformats.org/officeDocument/2006/customXml" ds:itemID="{46183DA8-734C-47ED-987F-3071D0F46721}">
   <ds:schemaRefs>
     <ds:schemaRef ds:uri="http://schemas.openxmlformats.org/officeDocument/2006/bibliography"/>
   </ds:schemaRefs>

</xml_diff>

<commit_message>
Added thread safety and testing to Canvas. More work on design revised
</commit_message>
<xml_diff>
--- a/docs/design-revised.docx
+++ b/docs/design-revised.docx
@@ -2,30 +2,2161 @@
 <file path=word/document.xml><?xml version="1.0" encoding="utf-8"?>
 <w:document xmlns:wpc="http://schemas.microsoft.com/office/word/2010/wordprocessingCanvas" xmlns:mc="http://schemas.openxmlformats.org/markup-compatibility/2006" xmlns:o="urn:schemas-microsoft-com:office:office" xmlns:r="http://schemas.openxmlformats.org/officeDocument/2006/relationships" xmlns:m="http://schemas.openxmlformats.org/officeDocument/2006/math" xmlns:v="urn:schemas-microsoft-com:vml" xmlns:wp14="http://schemas.microsoft.com/office/word/2010/wordprocessingDrawing" xmlns:wp="http://schemas.openxmlformats.org/drawingml/2006/wordprocessingDrawing" xmlns:w10="urn:schemas-microsoft-com:office:word" xmlns:w="http://schemas.openxmlformats.org/wordprocessingml/2006/main" xmlns:w14="http://schemas.microsoft.com/office/word/2010/wordml" xmlns:w15="http://schemas.microsoft.com/office/word/2012/wordml" xmlns:wpg="http://schemas.microsoft.com/office/word/2010/wordprocessingGroup" xmlns:wpi="http://schemas.microsoft.com/office/word/2010/wordprocessingInk" xmlns:wne="http://schemas.microsoft.com/office/word/2006/wordml" xmlns:wps="http://schemas.microsoft.com/office/word/2010/wordprocessingShape" mc:Ignorable="w14 w15 wp14">
   <w:body>
-    <w:p>
-      <w:r>
-        <w:t>Harihar Subramanyam</w:t>
-      </w:r>
-    </w:p>
-    <w:p>
-      <w:r>
-        <w:t>Zeke Schmois</w:t>
-      </w:r>
-    </w:p>
-    <w:p>
-      <w:r>
-        <w:t>Robert Perez</w:t>
-      </w:r>
-    </w:p>
+    <w:sdt>
+      <w:sdtPr>
+        <w:id w:val="1864626233"/>
+        <w:docPartObj>
+          <w:docPartGallery w:val="Cover Pages"/>
+          <w:docPartUnique/>
+        </w:docPartObj>
+      </w:sdtPr>
+      <w:sdtEndPr>
+        <w:rPr>
+          <w:rStyle w:val="IntenseEmphasis"/>
+          <w:b/>
+          <w:bCs/>
+          <w:i/>
+          <w:iCs/>
+          <w:color w:val="4F81BD" w:themeColor="accent1"/>
+        </w:rPr>
+      </w:sdtEndPr>
+      <w:sdtContent>
+        <w:p>
+          <w:r>
+            <w:rPr>
+              <w:noProof/>
+            </w:rPr>
+            <mc:AlternateContent>
+              <mc:Choice Requires="wpg">
+                <w:drawing>
+                  <wp:anchor distT="0" distB="0" distL="114300" distR="114300" simplePos="0" relativeHeight="251668992" behindDoc="0" locked="0" layoutInCell="1" allowOverlap="1" wp14:anchorId="12EAF868" wp14:editId="5B487A6E">
+                    <wp:simplePos x="0" y="0"/>
+                    <wp:positionH relativeFrom="page">
+                      <wp:align>center</wp:align>
+                    </wp:positionH>
+                    <mc:AlternateContent>
+                      <mc:Choice Requires="wp14">
+                        <wp:positionV relativeFrom="page">
+                          <wp14:pctPosVOffset>2300</wp14:pctPosVOffset>
+                        </wp:positionV>
+                      </mc:Choice>
+                      <mc:Fallback>
+                        <wp:positionV relativeFrom="page">
+                          <wp:posOffset>231140</wp:posOffset>
+                        </wp:positionV>
+                      </mc:Fallback>
+                    </mc:AlternateContent>
+                    <wp:extent cx="7315200" cy="1215391"/>
+                    <wp:effectExtent l="0" t="0" r="1270" b="1905"/>
+                    <wp:wrapNone/>
+                    <wp:docPr id="149" name="Group 149"/>
+                    <wp:cNvGraphicFramePr/>
+                    <a:graphic xmlns:a="http://schemas.openxmlformats.org/drawingml/2006/main">
+                      <a:graphicData uri="http://schemas.microsoft.com/office/word/2010/wordprocessingGroup">
+                        <wpg:wgp>
+                          <wpg:cNvGrpSpPr/>
+                          <wpg:grpSpPr>
+                            <a:xfrm>
+                              <a:off x="0" y="0"/>
+                              <a:ext cx="7315200" cy="1215391"/>
+                              <a:chOff x="0" y="-1"/>
+                              <a:chExt cx="7315200" cy="1216153"/>
+                            </a:xfrm>
+                          </wpg:grpSpPr>
+                          <wps:wsp>
+                            <wps:cNvPr id="150" name="Rectangle 51"/>
+                            <wps:cNvSpPr/>
+                            <wps:spPr>
+                              <a:xfrm>
+                                <a:off x="0" y="-1"/>
+                                <a:ext cx="7315200" cy="1130373"/>
+                              </a:xfrm>
+                              <a:custGeom>
+                                <a:avLst/>
+                                <a:gdLst>
+                                  <a:gd name="connsiteX0" fmla="*/ 0 w 7312660"/>
+                                  <a:gd name="connsiteY0" fmla="*/ 0 h 1215390"/>
+                                  <a:gd name="connsiteX1" fmla="*/ 7312660 w 7312660"/>
+                                  <a:gd name="connsiteY1" fmla="*/ 0 h 1215390"/>
+                                  <a:gd name="connsiteX2" fmla="*/ 7312660 w 7312660"/>
+                                  <a:gd name="connsiteY2" fmla="*/ 1215390 h 1215390"/>
+                                  <a:gd name="connsiteX3" fmla="*/ 0 w 7312660"/>
+                                  <a:gd name="connsiteY3" fmla="*/ 1215390 h 1215390"/>
+                                  <a:gd name="connsiteX4" fmla="*/ 0 w 7312660"/>
+                                  <a:gd name="connsiteY4" fmla="*/ 0 h 1215390"/>
+                                  <a:gd name="connsiteX0" fmla="*/ 0 w 7312660"/>
+                                  <a:gd name="connsiteY0" fmla="*/ 0 h 1215390"/>
+                                  <a:gd name="connsiteX1" fmla="*/ 7312660 w 7312660"/>
+                                  <a:gd name="connsiteY1" fmla="*/ 0 h 1215390"/>
+                                  <a:gd name="connsiteX2" fmla="*/ 7312660 w 7312660"/>
+                                  <a:gd name="connsiteY2" fmla="*/ 1215390 h 1215390"/>
+                                  <a:gd name="connsiteX3" fmla="*/ 3667125 w 7312660"/>
+                                  <a:gd name="connsiteY3" fmla="*/ 1209675 h 1215390"/>
+                                  <a:gd name="connsiteX4" fmla="*/ 0 w 7312660"/>
+                                  <a:gd name="connsiteY4" fmla="*/ 1215390 h 1215390"/>
+                                  <a:gd name="connsiteX5" fmla="*/ 0 w 7312660"/>
+                                  <a:gd name="connsiteY5" fmla="*/ 0 h 1215390"/>
+                                  <a:gd name="connsiteX0" fmla="*/ 0 w 7312660"/>
+                                  <a:gd name="connsiteY0" fmla="*/ 0 h 1215390"/>
+                                  <a:gd name="connsiteX1" fmla="*/ 7312660 w 7312660"/>
+                                  <a:gd name="connsiteY1" fmla="*/ 0 h 1215390"/>
+                                  <a:gd name="connsiteX2" fmla="*/ 7312660 w 7312660"/>
+                                  <a:gd name="connsiteY2" fmla="*/ 1215390 h 1215390"/>
+                                  <a:gd name="connsiteX3" fmla="*/ 3619500 w 7312660"/>
+                                  <a:gd name="connsiteY3" fmla="*/ 733425 h 1215390"/>
+                                  <a:gd name="connsiteX4" fmla="*/ 0 w 7312660"/>
+                                  <a:gd name="connsiteY4" fmla="*/ 1215390 h 1215390"/>
+                                  <a:gd name="connsiteX5" fmla="*/ 0 w 7312660"/>
+                                  <a:gd name="connsiteY5" fmla="*/ 0 h 1215390"/>
+                                  <a:gd name="connsiteX0" fmla="*/ 0 w 7312660"/>
+                                  <a:gd name="connsiteY0" fmla="*/ 0 h 1215390"/>
+                                  <a:gd name="connsiteX1" fmla="*/ 7312660 w 7312660"/>
+                                  <a:gd name="connsiteY1" fmla="*/ 0 h 1215390"/>
+                                  <a:gd name="connsiteX2" fmla="*/ 7312660 w 7312660"/>
+                                  <a:gd name="connsiteY2" fmla="*/ 1129665 h 1215390"/>
+                                  <a:gd name="connsiteX3" fmla="*/ 3619500 w 7312660"/>
+                                  <a:gd name="connsiteY3" fmla="*/ 733425 h 1215390"/>
+                                  <a:gd name="connsiteX4" fmla="*/ 0 w 7312660"/>
+                                  <a:gd name="connsiteY4" fmla="*/ 1215390 h 1215390"/>
+                                  <a:gd name="connsiteX5" fmla="*/ 0 w 7312660"/>
+                                  <a:gd name="connsiteY5" fmla="*/ 0 h 1215390"/>
+                                  <a:gd name="connsiteX0" fmla="*/ 9525 w 7322185"/>
+                                  <a:gd name="connsiteY0" fmla="*/ 0 h 1129665"/>
+                                  <a:gd name="connsiteX1" fmla="*/ 7322185 w 7322185"/>
+                                  <a:gd name="connsiteY1" fmla="*/ 0 h 1129665"/>
+                                  <a:gd name="connsiteX2" fmla="*/ 7322185 w 7322185"/>
+                                  <a:gd name="connsiteY2" fmla="*/ 1129665 h 1129665"/>
+                                  <a:gd name="connsiteX3" fmla="*/ 3629025 w 7322185"/>
+                                  <a:gd name="connsiteY3" fmla="*/ 733425 h 1129665"/>
+                                  <a:gd name="connsiteX4" fmla="*/ 0 w 7322185"/>
+                                  <a:gd name="connsiteY4" fmla="*/ 1091565 h 1129665"/>
+                                  <a:gd name="connsiteX5" fmla="*/ 9525 w 7322185"/>
+                                  <a:gd name="connsiteY5" fmla="*/ 0 h 1129665"/>
+                                  <a:gd name="connsiteX0" fmla="*/ 0 w 7312660"/>
+                                  <a:gd name="connsiteY0" fmla="*/ 0 h 1129665"/>
+                                  <a:gd name="connsiteX1" fmla="*/ 7312660 w 7312660"/>
+                                  <a:gd name="connsiteY1" fmla="*/ 0 h 1129665"/>
+                                  <a:gd name="connsiteX2" fmla="*/ 7312660 w 7312660"/>
+                                  <a:gd name="connsiteY2" fmla="*/ 1129665 h 1129665"/>
+                                  <a:gd name="connsiteX3" fmla="*/ 3619500 w 7312660"/>
+                                  <a:gd name="connsiteY3" fmla="*/ 733425 h 1129665"/>
+                                  <a:gd name="connsiteX4" fmla="*/ 0 w 7312660"/>
+                                  <a:gd name="connsiteY4" fmla="*/ 1091565 h 1129665"/>
+                                  <a:gd name="connsiteX5" fmla="*/ 0 w 7312660"/>
+                                  <a:gd name="connsiteY5" fmla="*/ 0 h 1129665"/>
+                                </a:gdLst>
+                                <a:ahLst/>
+                                <a:cxnLst>
+                                  <a:cxn ang="0">
+                                    <a:pos x="connsiteX0" y="connsiteY0"/>
+                                  </a:cxn>
+                                  <a:cxn ang="0">
+                                    <a:pos x="connsiteX1" y="connsiteY1"/>
+                                  </a:cxn>
+                                  <a:cxn ang="0">
+                                    <a:pos x="connsiteX2" y="connsiteY2"/>
+                                  </a:cxn>
+                                  <a:cxn ang="0">
+                                    <a:pos x="connsiteX3" y="connsiteY3"/>
+                                  </a:cxn>
+                                  <a:cxn ang="0">
+                                    <a:pos x="connsiteX4" y="connsiteY4"/>
+                                  </a:cxn>
+                                  <a:cxn ang="0">
+                                    <a:pos x="connsiteX5" y="connsiteY5"/>
+                                  </a:cxn>
+                                </a:cxnLst>
+                                <a:rect l="l" t="t" r="r" b="b"/>
+                                <a:pathLst>
+                                  <a:path w="7312660" h="1129665">
+                                    <a:moveTo>
+                                      <a:pt x="0" y="0"/>
+                                    </a:moveTo>
+                                    <a:lnTo>
+                                      <a:pt x="7312660" y="0"/>
+                                    </a:lnTo>
+                                    <a:lnTo>
+                                      <a:pt x="7312660" y="1129665"/>
+                                    </a:lnTo>
+                                    <a:lnTo>
+                                      <a:pt x="3619500" y="733425"/>
+                                    </a:lnTo>
+                                    <a:lnTo>
+                                      <a:pt x="0" y="1091565"/>
+                                    </a:lnTo>
+                                    <a:lnTo>
+                                      <a:pt x="0" y="0"/>
+                                    </a:lnTo>
+                                    <a:close/>
+                                  </a:path>
+                                </a:pathLst>
+                              </a:custGeom>
+                              <a:ln>
+                                <a:noFill/>
+                              </a:ln>
+                            </wps:spPr>
+                            <wps:style>
+                              <a:lnRef idx="2">
+                                <a:schemeClr val="accent1">
+                                  <a:shade val="50000"/>
+                                </a:schemeClr>
+                              </a:lnRef>
+                              <a:fillRef idx="1">
+                                <a:schemeClr val="accent1"/>
+                              </a:fillRef>
+                              <a:effectRef idx="0">
+                                <a:schemeClr val="accent1"/>
+                              </a:effectRef>
+                              <a:fontRef idx="minor">
+                                <a:schemeClr val="lt1"/>
+                              </a:fontRef>
+                            </wps:style>
+                            <wps:bodyPr rot="0" spcFirstLastPara="0" vertOverflow="overflow" horzOverflow="overflow" vert="horz" wrap="square" lIns="91440" tIns="45720" rIns="91440" bIns="45720" numCol="1" spcCol="0" rtlCol="0" fromWordArt="0" anchor="ctr" anchorCtr="0" forceAA="0" compatLnSpc="1">
+                              <a:prstTxWarp prst="textNoShape">
+                                <a:avLst/>
+                              </a:prstTxWarp>
+                              <a:noAutofit/>
+                            </wps:bodyPr>
+                          </wps:wsp>
+                          <wps:wsp>
+                            <wps:cNvPr id="151" name="Rectangle 151"/>
+                            <wps:cNvSpPr/>
+                            <wps:spPr>
+                              <a:xfrm>
+                                <a:off x="0" y="0"/>
+                                <a:ext cx="7315200" cy="1216152"/>
+                              </a:xfrm>
+                              <a:prstGeom prst="rect">
+                                <a:avLst/>
+                              </a:prstGeom>
+                              <a:blipFill>
+                                <a:blip r:embed="rId6"/>
+                                <a:stretch>
+                                  <a:fillRect r="-7574"/>
+                                </a:stretch>
+                              </a:blipFill>
+                              <a:ln>
+                                <a:noFill/>
+                              </a:ln>
+                            </wps:spPr>
+                            <wps:style>
+                              <a:lnRef idx="2">
+                                <a:schemeClr val="accent1">
+                                  <a:shade val="50000"/>
+                                </a:schemeClr>
+                              </a:lnRef>
+                              <a:fillRef idx="1">
+                                <a:schemeClr val="accent1"/>
+                              </a:fillRef>
+                              <a:effectRef idx="0">
+                                <a:schemeClr val="accent1"/>
+                              </a:effectRef>
+                              <a:fontRef idx="minor">
+                                <a:schemeClr val="lt1"/>
+                              </a:fontRef>
+                            </wps:style>
+                            <wps:bodyPr rot="0" spcFirstLastPara="0" vertOverflow="overflow" horzOverflow="overflow" vert="horz" wrap="square" lIns="91440" tIns="45720" rIns="91440" bIns="45720" numCol="1" spcCol="0" rtlCol="0" fromWordArt="0" anchor="ctr" anchorCtr="0" forceAA="0" compatLnSpc="1">
+                              <a:prstTxWarp prst="textNoShape">
+                                <a:avLst/>
+                              </a:prstTxWarp>
+                              <a:noAutofit/>
+                            </wps:bodyPr>
+                          </wps:wsp>
+                        </wpg:wgp>
+                      </a:graphicData>
+                    </a:graphic>
+                    <wp14:sizeRelH relativeFrom="page">
+                      <wp14:pctWidth>94100</wp14:pctWidth>
+                    </wp14:sizeRelH>
+                    <wp14:sizeRelV relativeFrom="page">
+                      <wp14:pctHeight>12100</wp14:pctHeight>
+                    </wp14:sizeRelV>
+                  </wp:anchor>
+                </w:drawing>
+              </mc:Choice>
+              <mc:Fallback>
+                <w:pict>
+                  <v:group w14:anchorId="68279C82" id="Group 149" o:spid="_x0000_s1026" style="position:absolute;margin-left:0;margin-top:0;width:8in;height:95.7pt;z-index:251668992;mso-width-percent:941;mso-height-percent:121;mso-top-percent:23;mso-position-horizontal:center;mso-position-horizontal-relative:page;mso-position-vertical-relative:page;mso-width-percent:941;mso-height-percent:121;mso-top-percent:23" coordorigin="" coordsize="73152,12161" o:gfxdata="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">
+                    <v:shape id="Rectangle 51" o:spid="_x0000_s1027" style="position:absolute;width:73152;height:11303;visibility:visible;mso-wrap-style:square;v-text-anchor:middle" coordsize="7312660,1129665" o:gfxdata="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" path="m,l7312660,r,1129665l3619500,733425,,1091565,,xe" fillcolor="#4f81bd [3204]" stroked="f" strokeweight="2pt">
+                      <v:path arrowok="t" o:connecttype="custom" o:connectlocs="0,0;7315200,0;7315200,1130373;3620757,733885;0,1092249;0,0" o:connectangles="0,0,0,0,0,0"/>
+                    </v:shape>
+                    <v:rect id="Rectangle 151" o:spid="_x0000_s1028" style="position:absolute;width:73152;height:12161;visibility:visible;mso-wrap-style:square;v-text-anchor:middle" o:gfxdata="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" stroked="f" strokeweight="2pt">
+                      <v:fill r:id="rId7" o:title="" recolor="t" rotate="t" type="frame"/>
+                    </v:rect>
+                    <w10:wrap anchorx="page" anchory="page"/>
+                  </v:group>
+                </w:pict>
+              </mc:Fallback>
+            </mc:AlternateContent>
+          </w:r>
+          <w:r>
+            <w:rPr>
+              <w:noProof/>
+            </w:rPr>
+            <mc:AlternateContent>
+              <mc:Choice Requires="wps">
+                <w:drawing>
+                  <wp:anchor distT="0" distB="0" distL="114300" distR="114300" simplePos="0" relativeHeight="251666944" behindDoc="0" locked="0" layoutInCell="1" allowOverlap="1" wp14:anchorId="068DC733" wp14:editId="081F9EF6">
+                    <wp:simplePos x="0" y="0"/>
+                    <wp:positionH relativeFrom="page">
+                      <wp:align>center</wp:align>
+                    </wp:positionH>
+                    <mc:AlternateContent>
+                      <mc:Choice Requires="wp14">
+                        <wp:positionV relativeFrom="page">
+                          <wp14:pctPosVOffset>81800</wp14:pctPosVOffset>
+                        </wp:positionV>
+                      </mc:Choice>
+                      <mc:Fallback>
+                        <wp:positionV relativeFrom="page">
+                          <wp:posOffset>8227695</wp:posOffset>
+                        </wp:positionV>
+                      </mc:Fallback>
+                    </mc:AlternateContent>
+                    <wp:extent cx="7315200" cy="914400"/>
+                    <wp:effectExtent l="0" t="0" r="0" b="8255"/>
+                    <wp:wrapSquare wrapText="bothSides"/>
+                    <wp:docPr id="152" name="Text Box 152"/>
+                    <wp:cNvGraphicFramePr/>
+                    <a:graphic xmlns:a="http://schemas.openxmlformats.org/drawingml/2006/main">
+                      <a:graphicData uri="http://schemas.microsoft.com/office/word/2010/wordprocessingShape">
+                        <wps:wsp>
+                          <wps:cNvSpPr txBox="1"/>
+                          <wps:spPr>
+                            <a:xfrm>
+                              <a:off x="0" y="0"/>
+                              <a:ext cx="7315200" cy="914400"/>
+                            </a:xfrm>
+                            <a:prstGeom prst="rect">
+                              <a:avLst/>
+                            </a:prstGeom>
+                            <a:noFill/>
+                            <a:ln w="6350">
+                              <a:noFill/>
+                            </a:ln>
+                            <a:effectLst/>
+                          </wps:spPr>
+                          <wps:style>
+                            <a:lnRef idx="0">
+                              <a:schemeClr val="accent1"/>
+                            </a:lnRef>
+                            <a:fillRef idx="0">
+                              <a:schemeClr val="accent1"/>
+                            </a:fillRef>
+                            <a:effectRef idx="0">
+                              <a:schemeClr val="accent1"/>
+                            </a:effectRef>
+                            <a:fontRef idx="minor">
+                              <a:schemeClr val="dk1"/>
+                            </a:fontRef>
+                          </wps:style>
+                          <wps:txbx>
+                            <w:txbxContent>
+                              <w:p>
+                                <w:pPr>
+                                  <w:pStyle w:val="NoSpacing"/>
+                                  <w:jc w:val="right"/>
+                                  <w:rPr>
+                                    <w:color w:val="595959" w:themeColor="text1" w:themeTint="A6"/>
+                                    <w:sz w:val="28"/>
+                                    <w:szCs w:val="28"/>
+                                  </w:rPr>
+                                </w:pPr>
+                                <w:r>
+                                  <w:rPr>
+                                    <w:color w:val="595959" w:themeColor="text1" w:themeTint="A6"/>
+                                    <w:sz w:val="28"/>
+                                    <w:szCs w:val="28"/>
+                                  </w:rPr>
+                                  <w:t>Harihar Subramanyam</w:t>
+                                </w:r>
+                              </w:p>
+                              <w:p>
+                                <w:pPr>
+                                  <w:pStyle w:val="NoSpacing"/>
+                                  <w:jc w:val="right"/>
+                                  <w:rPr>
+                                    <w:color w:val="595959" w:themeColor="text1" w:themeTint="A6"/>
+                                    <w:sz w:val="28"/>
+                                    <w:szCs w:val="28"/>
+                                  </w:rPr>
+                                </w:pPr>
+                                <w:r>
+                                  <w:rPr>
+                                    <w:color w:val="595959" w:themeColor="text1" w:themeTint="A6"/>
+                                    <w:sz w:val="28"/>
+                                    <w:szCs w:val="28"/>
+                                  </w:rPr>
+                                  <w:t>Zeke Schmois</w:t>
+                                </w:r>
+                              </w:p>
+                              <w:p>
+                                <w:pPr>
+                                  <w:pStyle w:val="NoSpacing"/>
+                                  <w:jc w:val="right"/>
+                                  <w:rPr>
+                                    <w:color w:val="595959" w:themeColor="text1" w:themeTint="A6"/>
+                                    <w:sz w:val="18"/>
+                                    <w:szCs w:val="18"/>
+                                  </w:rPr>
+                                </w:pPr>
+                                <w:r>
+                                  <w:rPr>
+                                    <w:color w:val="595959" w:themeColor="text1" w:themeTint="A6"/>
+                                    <w:sz w:val="28"/>
+                                    <w:szCs w:val="28"/>
+                                  </w:rPr>
+                                  <w:t>Robert Perez</w:t>
+                                </w:r>
+                              </w:p>
+                            </w:txbxContent>
+                          </wps:txbx>
+                          <wps:bodyPr rot="0" spcFirstLastPara="0" vertOverflow="overflow" horzOverflow="overflow" vert="horz" wrap="square" lIns="1600200" tIns="0" rIns="685800" bIns="0" numCol="1" spcCol="0" rtlCol="0" fromWordArt="0" anchor="b" anchorCtr="0" forceAA="0" compatLnSpc="1">
+                            <a:prstTxWarp prst="textNoShape">
+                              <a:avLst/>
+                            </a:prstTxWarp>
+                            <a:noAutofit/>
+                          </wps:bodyPr>
+                        </wps:wsp>
+                      </a:graphicData>
+                    </a:graphic>
+                    <wp14:sizeRelH relativeFrom="page">
+                      <wp14:pctWidth>94100</wp14:pctWidth>
+                    </wp14:sizeRelH>
+                    <wp14:sizeRelV relativeFrom="page">
+                      <wp14:pctHeight>9200</wp14:pctHeight>
+                    </wp14:sizeRelV>
+                  </wp:anchor>
+                </w:drawing>
+              </mc:Choice>
+              <mc:Fallback>
+                <w:pict>
+                  <v:shapetype w14:anchorId="068DC733" id="_x0000_t202" coordsize="21600,21600" o:spt="202" path="m,l,21600r21600,l21600,xe">
+                    <v:stroke joinstyle="miter"/>
+                    <v:path gradientshapeok="t" o:connecttype="rect"/>
+                  </v:shapetype>
+                  <v:shape id="Text Box 152" o:spid="_x0000_s1026" type="#_x0000_t202" style="position:absolute;margin-left:0;margin-top:0;width:8in;height:1in;z-index:251666944;visibility:visible;mso-wrap-style:square;mso-width-percent:941;mso-height-percent:92;mso-top-percent:818;mso-wrap-distance-left:9pt;mso-wrap-distance-top:0;mso-wrap-distance-right:9pt;mso-wrap-distance-bottom:0;mso-position-horizontal:center;mso-position-horizontal-relative:page;mso-position-vertical-relative:page;mso-width-percent:941;mso-height-percent:92;mso-top-percent:818;mso-width-relative:page;mso-height-relative:page;v-text-anchor:bottom" o:gfxdata="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" filled="f" stroked="f" strokeweight=".5pt">
+                    <v:textbox inset="126pt,0,54pt,0">
+                      <w:txbxContent>
+                        <w:p>
+                          <w:pPr>
+                            <w:pStyle w:val="NoSpacing"/>
+                            <w:jc w:val="right"/>
+                            <w:rPr>
+                              <w:color w:val="595959" w:themeColor="text1" w:themeTint="A6"/>
+                              <w:sz w:val="28"/>
+                              <w:szCs w:val="28"/>
+                            </w:rPr>
+                          </w:pPr>
+                          <w:r>
+                            <w:rPr>
+                              <w:color w:val="595959" w:themeColor="text1" w:themeTint="A6"/>
+                              <w:sz w:val="28"/>
+                              <w:szCs w:val="28"/>
+                            </w:rPr>
+                            <w:t>Harihar Subramanyam</w:t>
+                          </w:r>
+                        </w:p>
+                        <w:p>
+                          <w:pPr>
+                            <w:pStyle w:val="NoSpacing"/>
+                            <w:jc w:val="right"/>
+                            <w:rPr>
+                              <w:color w:val="595959" w:themeColor="text1" w:themeTint="A6"/>
+                              <w:sz w:val="28"/>
+                              <w:szCs w:val="28"/>
+                            </w:rPr>
+                          </w:pPr>
+                          <w:r>
+                            <w:rPr>
+                              <w:color w:val="595959" w:themeColor="text1" w:themeTint="A6"/>
+                              <w:sz w:val="28"/>
+                              <w:szCs w:val="28"/>
+                            </w:rPr>
+                            <w:t>Zeke Schmois</w:t>
+                          </w:r>
+                        </w:p>
+                        <w:p>
+                          <w:pPr>
+                            <w:pStyle w:val="NoSpacing"/>
+                            <w:jc w:val="right"/>
+                            <w:rPr>
+                              <w:color w:val="595959" w:themeColor="text1" w:themeTint="A6"/>
+                              <w:sz w:val="18"/>
+                              <w:szCs w:val="18"/>
+                            </w:rPr>
+                          </w:pPr>
+                          <w:r>
+                            <w:rPr>
+                              <w:color w:val="595959" w:themeColor="text1" w:themeTint="A6"/>
+                              <w:sz w:val="28"/>
+                              <w:szCs w:val="28"/>
+                            </w:rPr>
+                            <w:t>Robert Perez</w:t>
+                          </w:r>
+                        </w:p>
+                      </w:txbxContent>
+                    </v:textbox>
+                    <w10:wrap type="square" anchorx="page" anchory="page"/>
+                  </v:shape>
+                </w:pict>
+              </mc:Fallback>
+            </mc:AlternateContent>
+          </w:r>
+          <w:r>
+            <w:rPr>
+              <w:noProof/>
+            </w:rPr>
+            <mc:AlternateContent>
+              <mc:Choice Requires="wps">
+                <w:drawing>
+                  <wp:anchor distT="0" distB="0" distL="114300" distR="114300" simplePos="0" relativeHeight="251667968" behindDoc="0" locked="0" layoutInCell="1" allowOverlap="1" wp14:anchorId="4021F605" wp14:editId="71E7EF8F">
+                    <wp:simplePos x="0" y="0"/>
+                    <wp:positionH relativeFrom="page">
+                      <wp:align>center</wp:align>
+                    </wp:positionH>
+                    <mc:AlternateContent>
+                      <mc:Choice Requires="wp14">
+                        <wp:positionV relativeFrom="page">
+                          <wp14:pctPosVOffset>70000</wp14:pctPosVOffset>
+                        </wp:positionV>
+                      </mc:Choice>
+                      <mc:Fallback>
+                        <wp:positionV relativeFrom="page">
+                          <wp:posOffset>7040880</wp:posOffset>
+                        </wp:positionV>
+                      </mc:Fallback>
+                    </mc:AlternateContent>
+                    <wp:extent cx="7315200" cy="1009650"/>
+                    <wp:effectExtent l="0" t="0" r="0" b="0"/>
+                    <wp:wrapSquare wrapText="bothSides"/>
+                    <wp:docPr id="153" name="Text Box 153"/>
+                    <wp:cNvGraphicFramePr/>
+                    <a:graphic xmlns:a="http://schemas.openxmlformats.org/drawingml/2006/main">
+                      <a:graphicData uri="http://schemas.microsoft.com/office/word/2010/wordprocessingShape">
+                        <wps:wsp>
+                          <wps:cNvSpPr txBox="1"/>
+                          <wps:spPr>
+                            <a:xfrm>
+                              <a:off x="0" y="0"/>
+                              <a:ext cx="7315200" cy="1009650"/>
+                            </a:xfrm>
+                            <a:prstGeom prst="rect">
+                              <a:avLst/>
+                            </a:prstGeom>
+                            <a:noFill/>
+                            <a:ln w="6350">
+                              <a:noFill/>
+                            </a:ln>
+                            <a:effectLst/>
+                          </wps:spPr>
+                          <wps:style>
+                            <a:lnRef idx="0">
+                              <a:schemeClr val="accent1"/>
+                            </a:lnRef>
+                            <a:fillRef idx="0">
+                              <a:schemeClr val="accent1"/>
+                            </a:fillRef>
+                            <a:effectRef idx="0">
+                              <a:schemeClr val="accent1"/>
+                            </a:effectRef>
+                            <a:fontRef idx="minor">
+                              <a:schemeClr val="dk1"/>
+                            </a:fontRef>
+                          </wps:style>
+                          <wps:txbx>
+                            <w:txbxContent>
+                              <w:p>
+                                <w:pPr>
+                                  <w:pStyle w:val="NoSpacing"/>
+                                  <w:jc w:val="right"/>
+                                  <w:rPr>
+                                    <w:color w:val="4F81BD" w:themeColor="accent1"/>
+                                    <w:sz w:val="28"/>
+                                    <w:szCs w:val="28"/>
+                                  </w:rPr>
+                                </w:pPr>
+                              </w:p>
+                              <w:sdt>
+                                <w:sdtPr>
+                                  <w:rPr>
+                                    <w:color w:val="595959" w:themeColor="text1" w:themeTint="A6"/>
+                                    <w:sz w:val="20"/>
+                                    <w:szCs w:val="20"/>
+                                  </w:rPr>
+                                  <w:alias w:val="Abstract"/>
+                                  <w:tag w:val=""/>
+                                  <w:id w:val="1375273687"/>
+                                  <w:showingPlcHdr/>
+                                  <w:dataBinding w:prefixMappings="xmlns:ns0='http://schemas.microsoft.com/office/2006/coverPageProps' " w:xpath="/ns0:CoverPageProperties[1]/ns0:Abstract[1]" w:storeItemID="{55AF091B-3C7A-41E3-B477-F2FDAA23CFDA}"/>
+                                  <w:text w:multiLine="1"/>
+                                </w:sdtPr>
+                                <w:sdtContent>
+                                  <w:p>
+                                    <w:pPr>
+                                      <w:pStyle w:val="NoSpacing"/>
+                                      <w:jc w:val="right"/>
+                                      <w:rPr>
+                                        <w:color w:val="595959" w:themeColor="text1" w:themeTint="A6"/>
+                                        <w:sz w:val="20"/>
+                                        <w:szCs w:val="20"/>
+                                      </w:rPr>
+                                    </w:pPr>
+                                    <w:r>
+                                      <w:rPr>
+                                        <w:color w:val="595959" w:themeColor="text1" w:themeTint="A6"/>
+                                        <w:sz w:val="20"/>
+                                        <w:szCs w:val="20"/>
+                                      </w:rPr>
+                                      <w:t xml:space="preserve">     </w:t>
+                                    </w:r>
+                                  </w:p>
+                                </w:sdtContent>
+                              </w:sdt>
+                            </w:txbxContent>
+                          </wps:txbx>
+                          <wps:bodyPr rot="0" spcFirstLastPara="0" vertOverflow="overflow" horzOverflow="overflow" vert="horz" wrap="square" lIns="1600200" tIns="0" rIns="685800" bIns="0" numCol="1" spcCol="0" rtlCol="0" fromWordArt="0" anchor="t" anchorCtr="0" forceAA="0" compatLnSpc="1">
+                            <a:prstTxWarp prst="textNoShape">
+                              <a:avLst/>
+                            </a:prstTxWarp>
+                            <a:spAutoFit/>
+                          </wps:bodyPr>
+                        </wps:wsp>
+                      </a:graphicData>
+                    </a:graphic>
+                    <wp14:sizeRelH relativeFrom="page">
+                      <wp14:pctWidth>94100</wp14:pctWidth>
+                    </wp14:sizeRelH>
+                    <wp14:sizeRelV relativeFrom="page">
+                      <wp14:pctHeight>10000</wp14:pctHeight>
+                    </wp14:sizeRelV>
+                  </wp:anchor>
+                </w:drawing>
+              </mc:Choice>
+              <mc:Fallback>
+                <w:pict>
+                  <v:shape w14:anchorId="4021F605" id="Text Box 153" o:spid="_x0000_s1027" type="#_x0000_t202" style="position:absolute;margin-left:0;margin-top:0;width:8in;height:79.5pt;z-index:251667968;visibility:visible;mso-wrap-style:square;mso-width-percent:941;mso-height-percent:100;mso-top-percent:700;mso-wrap-distance-left:9pt;mso-wrap-distance-top:0;mso-wrap-distance-right:9pt;mso-wrap-distance-bottom:0;mso-position-horizontal:center;mso-position-horizontal-relative:page;mso-position-vertical-relative:page;mso-width-percent:941;mso-height-percent:100;mso-top-percent:700;mso-width-relative:page;mso-height-relative:page;v-text-anchor:top" o:gfxdata="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" filled="f" stroked="f" strokeweight=".5pt">
+                    <v:textbox style="mso-fit-shape-to-text:t" inset="126pt,0,54pt,0">
+                      <w:txbxContent>
+                        <w:p>
+                          <w:pPr>
+                            <w:pStyle w:val="NoSpacing"/>
+                            <w:jc w:val="right"/>
+                            <w:rPr>
+                              <w:color w:val="4F81BD" w:themeColor="accent1"/>
+                              <w:sz w:val="28"/>
+                              <w:szCs w:val="28"/>
+                            </w:rPr>
+                          </w:pPr>
+                        </w:p>
+                        <w:sdt>
+                          <w:sdtPr>
+                            <w:rPr>
+                              <w:color w:val="595959" w:themeColor="text1" w:themeTint="A6"/>
+                              <w:sz w:val="20"/>
+                              <w:szCs w:val="20"/>
+                            </w:rPr>
+                            <w:alias w:val="Abstract"/>
+                            <w:tag w:val=""/>
+                            <w:id w:val="1375273687"/>
+                            <w:showingPlcHdr/>
+                            <w:dataBinding w:prefixMappings="xmlns:ns0='http://schemas.microsoft.com/office/2006/coverPageProps' " w:xpath="/ns0:CoverPageProperties[1]/ns0:Abstract[1]" w:storeItemID="{55AF091B-3C7A-41E3-B477-F2FDAA23CFDA}"/>
+                            <w:text w:multiLine="1"/>
+                          </w:sdtPr>
+                          <w:sdtContent>
+                            <w:p>
+                              <w:pPr>
+                                <w:pStyle w:val="NoSpacing"/>
+                                <w:jc w:val="right"/>
+                                <w:rPr>
+                                  <w:color w:val="595959" w:themeColor="text1" w:themeTint="A6"/>
+                                  <w:sz w:val="20"/>
+                                  <w:szCs w:val="20"/>
+                                </w:rPr>
+                              </w:pPr>
+                              <w:r>
+                                <w:rPr>
+                                  <w:color w:val="595959" w:themeColor="text1" w:themeTint="A6"/>
+                                  <w:sz w:val="20"/>
+                                  <w:szCs w:val="20"/>
+                                </w:rPr>
+                                <w:t xml:space="preserve">     </w:t>
+                              </w:r>
+                            </w:p>
+                          </w:sdtContent>
+                        </w:sdt>
+                      </w:txbxContent>
+                    </v:textbox>
+                    <w10:wrap type="square" anchorx="page" anchory="page"/>
+                  </v:shape>
+                </w:pict>
+              </mc:Fallback>
+            </mc:AlternateContent>
+          </w:r>
+          <w:r>
+            <w:rPr>
+              <w:noProof/>
+            </w:rPr>
+            <mc:AlternateContent>
+              <mc:Choice Requires="wps">
+                <w:drawing>
+                  <wp:anchor distT="0" distB="0" distL="114300" distR="114300" simplePos="0" relativeHeight="251665920" behindDoc="0" locked="0" layoutInCell="1" allowOverlap="1" wp14:anchorId="69DE47AB" wp14:editId="0F705BBE">
+                    <wp:simplePos x="0" y="0"/>
+                    <wp:positionH relativeFrom="page">
+                      <wp:align>center</wp:align>
+                    </wp:positionH>
+                    <mc:AlternateContent>
+                      <mc:Choice Requires="wp14">
+                        <wp:positionV relativeFrom="page">
+                          <wp14:pctPosVOffset>30000</wp14:pctPosVOffset>
+                        </wp:positionV>
+                      </mc:Choice>
+                      <mc:Fallback>
+                        <wp:positionV relativeFrom="page">
+                          <wp:posOffset>3017520</wp:posOffset>
+                        </wp:positionV>
+                      </mc:Fallback>
+                    </mc:AlternateContent>
+                    <wp:extent cx="7315200" cy="3638550"/>
+                    <wp:effectExtent l="0" t="0" r="0" b="6350"/>
+                    <wp:wrapSquare wrapText="bothSides"/>
+                    <wp:docPr id="154" name="Text Box 154"/>
+                    <wp:cNvGraphicFramePr/>
+                    <a:graphic xmlns:a="http://schemas.openxmlformats.org/drawingml/2006/main">
+                      <a:graphicData uri="http://schemas.microsoft.com/office/word/2010/wordprocessingShape">
+                        <wps:wsp>
+                          <wps:cNvSpPr txBox="1"/>
+                          <wps:spPr>
+                            <a:xfrm>
+                              <a:off x="0" y="0"/>
+                              <a:ext cx="7315200" cy="3638550"/>
+                            </a:xfrm>
+                            <a:prstGeom prst="rect">
+                              <a:avLst/>
+                            </a:prstGeom>
+                            <a:noFill/>
+                            <a:ln w="6350">
+                              <a:noFill/>
+                            </a:ln>
+                            <a:effectLst/>
+                          </wps:spPr>
+                          <wps:style>
+                            <a:lnRef idx="0">
+                              <a:schemeClr val="accent1"/>
+                            </a:lnRef>
+                            <a:fillRef idx="0">
+                              <a:schemeClr val="accent1"/>
+                            </a:fillRef>
+                            <a:effectRef idx="0">
+                              <a:schemeClr val="accent1"/>
+                            </a:effectRef>
+                            <a:fontRef idx="minor">
+                              <a:schemeClr val="dk1"/>
+                            </a:fontRef>
+                          </wps:style>
+                          <wps:txbx>
+                            <w:txbxContent>
+                              <w:p>
+                                <w:pPr>
+                                  <w:jc w:val="right"/>
+                                  <w:rPr>
+                                    <w:color w:val="4F81BD" w:themeColor="accent1"/>
+                                    <w:sz w:val="64"/>
+                                    <w:szCs w:val="64"/>
+                                  </w:rPr>
+                                </w:pPr>
+                                <w:sdt>
+                                  <w:sdtPr>
+                                    <w:rPr>
+                                      <w:caps/>
+                                      <w:color w:val="4F81BD" w:themeColor="accent1"/>
+                                      <w:sz w:val="64"/>
+                                      <w:szCs w:val="64"/>
+                                    </w:rPr>
+                                    <w:alias w:val="Title"/>
+                                    <w:tag w:val=""/>
+                                    <w:id w:val="630141079"/>
+                                    <w:dataBinding w:prefixMappings="xmlns:ns0='http://purl.org/dc/elements/1.1/' xmlns:ns1='http://schemas.openxmlformats.org/package/2006/metadata/core-properties' " w:xpath="/ns1:coreProperties[1]/ns0:title[1]" w:storeItemID="{6C3C8BC8-F283-45AE-878A-BAB7291924A1}"/>
+                                    <w:text w:multiLine="1"/>
+                                  </w:sdtPr>
+                                  <w:sdtContent>
+                                    <w:r>
+                                      <w:rPr>
+                                        <w:caps/>
+                                        <w:color w:val="4F81BD" w:themeColor="accent1"/>
+                                        <w:sz w:val="64"/>
+                                        <w:szCs w:val="64"/>
+                                      </w:rPr>
+                                      <w:t xml:space="preserve">6.005 Project 2 – </w:t>
+                                    </w:r>
+                                    <w:r>
+                                      <w:rPr>
+                                        <w:caps/>
+                                        <w:color w:val="4F81BD" w:themeColor="accent1"/>
+                                        <w:sz w:val="64"/>
+                                        <w:szCs w:val="64"/>
+                                      </w:rPr>
+                                      <w:t xml:space="preserve">Revised </w:t>
+                                    </w:r>
+                                    <w:r>
+                                      <w:rPr>
+                                        <w:caps/>
+                                        <w:color w:val="4F81BD" w:themeColor="accent1"/>
+                                        <w:sz w:val="64"/>
+                                        <w:szCs w:val="64"/>
+                                      </w:rPr>
+                                      <w:t>Design Document</w:t>
+                                    </w:r>
+                                  </w:sdtContent>
+                                </w:sdt>
+                              </w:p>
+                              <w:sdt>
+                                <w:sdtPr>
+                                  <w:rPr>
+                                    <w:color w:val="404040" w:themeColor="text1" w:themeTint="BF"/>
+                                    <w:sz w:val="36"/>
+                                    <w:szCs w:val="36"/>
+                                  </w:rPr>
+                                  <w:alias w:val="Subtitle"/>
+                                  <w:tag w:val=""/>
+                                  <w:id w:val="1759551507"/>
+                                  <w:dataBinding w:prefixMappings="xmlns:ns0='http://purl.org/dc/elements/1.1/' xmlns:ns1='http://schemas.openxmlformats.org/package/2006/metadata/core-properties' " w:xpath="/ns1:coreProperties[1]/ns0:subject[1]" w:storeItemID="{6C3C8BC8-F283-45AE-878A-BAB7291924A1}"/>
+                                  <w:text/>
+                                </w:sdtPr>
+                                <w:sdtContent>
+                                  <w:p>
+                                    <w:pPr>
+                                      <w:jc w:val="right"/>
+                                      <w:rPr>
+                                        <w:smallCaps/>
+                                        <w:color w:val="404040" w:themeColor="text1" w:themeTint="BF"/>
+                                        <w:sz w:val="36"/>
+                                        <w:szCs w:val="36"/>
+                                      </w:rPr>
+                                    </w:pPr>
+                                    <w:r>
+                                      <w:rPr>
+                                        <w:color w:val="404040" w:themeColor="text1" w:themeTint="BF"/>
+                                        <w:sz w:val="36"/>
+                                        <w:szCs w:val="36"/>
+                                      </w:rPr>
+                                      <w:t>Collaborative Whiteboard</w:t>
+                                    </w:r>
+                                  </w:p>
+                                </w:sdtContent>
+                              </w:sdt>
+                            </w:txbxContent>
+                          </wps:txbx>
+                          <wps:bodyPr rot="0" spcFirstLastPara="0" vertOverflow="overflow" horzOverflow="overflow" vert="horz" wrap="square" lIns="1600200" tIns="0" rIns="685800" bIns="0" numCol="1" spcCol="0" rtlCol="0" fromWordArt="0" anchor="b" anchorCtr="0" forceAA="0" compatLnSpc="1">
+                            <a:prstTxWarp prst="textNoShape">
+                              <a:avLst/>
+                            </a:prstTxWarp>
+                            <a:noAutofit/>
+                          </wps:bodyPr>
+                        </wps:wsp>
+                      </a:graphicData>
+                    </a:graphic>
+                    <wp14:sizeRelH relativeFrom="page">
+                      <wp14:pctWidth>94100</wp14:pctWidth>
+                    </wp14:sizeRelH>
+                    <wp14:sizeRelV relativeFrom="page">
+                      <wp14:pctHeight>36300</wp14:pctHeight>
+                    </wp14:sizeRelV>
+                  </wp:anchor>
+                </w:drawing>
+              </mc:Choice>
+              <mc:Fallback>
+                <w:pict>
+                  <v:shape w14:anchorId="69DE47AB" id="Text Box 154" o:spid="_x0000_s1028" type="#_x0000_t202" style="position:absolute;margin-left:0;margin-top:0;width:8in;height:286.5pt;z-index:251665920;visibility:visible;mso-wrap-style:square;mso-width-percent:941;mso-height-percent:363;mso-top-percent:300;mso-wrap-distance-left:9pt;mso-wrap-distance-top:0;mso-wrap-distance-right:9pt;mso-wrap-distance-bottom:0;mso-position-horizontal:center;mso-position-horizontal-relative:page;mso-position-vertical-relative:page;mso-width-percent:941;mso-height-percent:363;mso-top-percent:300;mso-width-relative:page;mso-height-relative:page;v-text-anchor:bottom" o:gfxdata="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" filled="f" stroked="f" strokeweight=".5pt">
+                    <v:textbox inset="126pt,0,54pt,0">
+                      <w:txbxContent>
+                        <w:p>
+                          <w:pPr>
+                            <w:jc w:val="right"/>
+                            <w:rPr>
+                              <w:color w:val="4F81BD" w:themeColor="accent1"/>
+                              <w:sz w:val="64"/>
+                              <w:szCs w:val="64"/>
+                            </w:rPr>
+                          </w:pPr>
+                          <w:sdt>
+                            <w:sdtPr>
+                              <w:rPr>
+                                <w:caps/>
+                                <w:color w:val="4F81BD" w:themeColor="accent1"/>
+                                <w:sz w:val="64"/>
+                                <w:szCs w:val="64"/>
+                              </w:rPr>
+                              <w:alias w:val="Title"/>
+                              <w:tag w:val=""/>
+                              <w:id w:val="630141079"/>
+                              <w:dataBinding w:prefixMappings="xmlns:ns0='http://purl.org/dc/elements/1.1/' xmlns:ns1='http://schemas.openxmlformats.org/package/2006/metadata/core-properties' " w:xpath="/ns1:coreProperties[1]/ns0:title[1]" w:storeItemID="{6C3C8BC8-F283-45AE-878A-BAB7291924A1}"/>
+                              <w:text w:multiLine="1"/>
+                            </w:sdtPr>
+                            <w:sdtContent>
+                              <w:r>
+                                <w:rPr>
+                                  <w:caps/>
+                                  <w:color w:val="4F81BD" w:themeColor="accent1"/>
+                                  <w:sz w:val="64"/>
+                                  <w:szCs w:val="64"/>
+                                </w:rPr>
+                                <w:t xml:space="preserve">6.005 Project 2 – </w:t>
+                              </w:r>
+                              <w:r>
+                                <w:rPr>
+                                  <w:caps/>
+                                  <w:color w:val="4F81BD" w:themeColor="accent1"/>
+                                  <w:sz w:val="64"/>
+                                  <w:szCs w:val="64"/>
+                                </w:rPr>
+                                <w:t xml:space="preserve">Revised </w:t>
+                              </w:r>
+                              <w:r>
+                                <w:rPr>
+                                  <w:caps/>
+                                  <w:color w:val="4F81BD" w:themeColor="accent1"/>
+                                  <w:sz w:val="64"/>
+                                  <w:szCs w:val="64"/>
+                                </w:rPr>
+                                <w:t>Design Document</w:t>
+                              </w:r>
+                            </w:sdtContent>
+                          </w:sdt>
+                        </w:p>
+                        <w:sdt>
+                          <w:sdtPr>
+                            <w:rPr>
+                              <w:color w:val="404040" w:themeColor="text1" w:themeTint="BF"/>
+                              <w:sz w:val="36"/>
+                              <w:szCs w:val="36"/>
+                            </w:rPr>
+                            <w:alias w:val="Subtitle"/>
+                            <w:tag w:val=""/>
+                            <w:id w:val="1759551507"/>
+                            <w:dataBinding w:prefixMappings="xmlns:ns0='http://purl.org/dc/elements/1.1/' xmlns:ns1='http://schemas.openxmlformats.org/package/2006/metadata/core-properties' " w:xpath="/ns1:coreProperties[1]/ns0:subject[1]" w:storeItemID="{6C3C8BC8-F283-45AE-878A-BAB7291924A1}"/>
+                            <w:text/>
+                          </w:sdtPr>
+                          <w:sdtContent>
+                            <w:p>
+                              <w:pPr>
+                                <w:jc w:val="right"/>
+                                <w:rPr>
+                                  <w:smallCaps/>
+                                  <w:color w:val="404040" w:themeColor="text1" w:themeTint="BF"/>
+                                  <w:sz w:val="36"/>
+                                  <w:szCs w:val="36"/>
+                                </w:rPr>
+                              </w:pPr>
+                              <w:r>
+                                <w:rPr>
+                                  <w:color w:val="404040" w:themeColor="text1" w:themeTint="BF"/>
+                                  <w:sz w:val="36"/>
+                                  <w:szCs w:val="36"/>
+                                </w:rPr>
+                                <w:t>Collaborative Whiteboard</w:t>
+                              </w:r>
+                            </w:p>
+                          </w:sdtContent>
+                        </w:sdt>
+                      </w:txbxContent>
+                    </v:textbox>
+                    <w10:wrap type="square" anchorx="page" anchory="page"/>
+                  </v:shape>
+                </w:pict>
+              </mc:Fallback>
+            </mc:AlternateContent>
+          </w:r>
+        </w:p>
+        <w:p>
+          <w:pPr>
+            <w:rPr>
+              <w:rStyle w:val="IntenseEmphasis"/>
+            </w:rPr>
+          </w:pPr>
+          <w:r>
+            <w:rPr>
+              <w:rStyle w:val="IntenseEmphasis"/>
+            </w:rPr>
+            <w:br w:type="page"/>
+          </w:r>
+        </w:p>
+      </w:sdtContent>
+    </w:sdt>
+    <w:sdt>
+      <w:sdtPr>
+        <w:id w:val="-1640870809"/>
+        <w:docPartObj>
+          <w:docPartGallery w:val="Table of Contents"/>
+          <w:docPartUnique/>
+        </w:docPartObj>
+      </w:sdtPr>
+      <w:sdtEndPr>
+        <w:rPr>
+          <w:rFonts w:asciiTheme="minorHAnsi" w:eastAsiaTheme="minorEastAsia" w:hAnsiTheme="minorHAnsi" w:cstheme="minorBidi"/>
+          <w:b/>
+          <w:bCs/>
+          <w:noProof/>
+          <w:color w:val="auto"/>
+          <w:sz w:val="24"/>
+          <w:szCs w:val="24"/>
+        </w:rPr>
+      </w:sdtEndPr>
+      <w:sdtContent>
+        <w:p>
+          <w:pPr>
+            <w:pStyle w:val="TOCHeading"/>
+          </w:pPr>
+          <w:r>
+            <w:t>Contents</w:t>
+          </w:r>
+        </w:p>
+        <w:p>
+          <w:pPr>
+            <w:pStyle w:val="TOC1"/>
+            <w:tabs>
+              <w:tab w:val="right" w:leader="dot" w:pos="8630"/>
+            </w:tabs>
+            <w:rPr>
+              <w:noProof/>
+            </w:rPr>
+          </w:pPr>
+          <w:r>
+            <w:fldChar w:fldCharType="begin"/>
+          </w:r>
+          <w:r>
+            <w:instrText xml:space="preserve"> TOC \o "1-3" \h \z \u </w:instrText>
+          </w:r>
+          <w:r>
+            <w:fldChar w:fldCharType="separate"/>
+          </w:r>
+          <w:hyperlink w:anchor="_Toc374554029" w:history="1">
+            <w:r>
+              <w:rPr>
+                <w:rStyle w:val="Hyperlink"/>
+                <w:i/>
+                <w:iCs/>
+                <w:noProof/>
+              </w:rPr>
+              <w:t>ADTs:</w:t>
+            </w:r>
+            <w:r>
+              <w:rPr>
+                <w:noProof/>
+                <w:webHidden/>
+              </w:rPr>
+              <w:tab/>
+            </w:r>
+            <w:r>
+              <w:rPr>
+                <w:noProof/>
+                <w:webHidden/>
+              </w:rPr>
+              <w:fldChar w:fldCharType="begin"/>
+            </w:r>
+            <w:r>
+              <w:rPr>
+                <w:noProof/>
+                <w:webHidden/>
+              </w:rPr>
+              <w:instrText xml:space="preserve"> PAGEREF _Toc374554029 \h </w:instrText>
+            </w:r>
+            <w:r>
+              <w:rPr>
+                <w:noProof/>
+                <w:webHidden/>
+              </w:rPr>
+            </w:r>
+            <w:r>
+              <w:rPr>
+                <w:noProof/>
+                <w:webHidden/>
+              </w:rPr>
+              <w:fldChar w:fldCharType="separate"/>
+            </w:r>
+            <w:r>
+              <w:rPr>
+                <w:noProof/>
+                <w:webHidden/>
+              </w:rPr>
+              <w:t>2</w:t>
+            </w:r>
+            <w:r>
+              <w:rPr>
+                <w:noProof/>
+                <w:webHidden/>
+              </w:rPr>
+              <w:fldChar w:fldCharType="end"/>
+            </w:r>
+          </w:hyperlink>
+        </w:p>
+        <w:p>
+          <w:pPr>
+            <w:pStyle w:val="TOC2"/>
+            <w:tabs>
+              <w:tab w:val="right" w:leader="dot" w:pos="8630"/>
+            </w:tabs>
+            <w:rPr>
+              <w:noProof/>
+            </w:rPr>
+          </w:pPr>
+          <w:hyperlink w:anchor="_Toc374554030" w:history="1">
+            <w:r>
+              <w:rPr>
+                <w:rStyle w:val="Hyperlink"/>
+                <w:noProof/>
+              </w:rPr>
+              <w:t>Line:</w:t>
+            </w:r>
+            <w:r>
+              <w:rPr>
+                <w:noProof/>
+                <w:webHidden/>
+              </w:rPr>
+              <w:tab/>
+            </w:r>
+            <w:r>
+              <w:rPr>
+                <w:noProof/>
+                <w:webHidden/>
+              </w:rPr>
+              <w:fldChar w:fldCharType="begin"/>
+            </w:r>
+            <w:r>
+              <w:rPr>
+                <w:noProof/>
+                <w:webHidden/>
+              </w:rPr>
+              <w:instrText xml:space="preserve"> PAGEREF _Toc374554030 \h </w:instrText>
+            </w:r>
+            <w:r>
+              <w:rPr>
+                <w:noProof/>
+                <w:webHidden/>
+              </w:rPr>
+            </w:r>
+            <w:r>
+              <w:rPr>
+                <w:noProof/>
+                <w:webHidden/>
+              </w:rPr>
+              <w:fldChar w:fldCharType="separate"/>
+            </w:r>
+            <w:r>
+              <w:rPr>
+                <w:noProof/>
+                <w:webHidden/>
+              </w:rPr>
+              <w:t>2</w:t>
+            </w:r>
+            <w:r>
+              <w:rPr>
+                <w:noProof/>
+                <w:webHidden/>
+              </w:rPr>
+              <w:fldChar w:fldCharType="end"/>
+            </w:r>
+          </w:hyperlink>
+        </w:p>
+        <w:p>
+          <w:pPr>
+            <w:pStyle w:val="TOC2"/>
+            <w:tabs>
+              <w:tab w:val="right" w:leader="dot" w:pos="8630"/>
+            </w:tabs>
+            <w:rPr>
+              <w:noProof/>
+            </w:rPr>
+          </w:pPr>
+          <w:hyperlink w:anchor="_Toc374554031" w:history="1">
+            <w:r>
+              <w:rPr>
+                <w:rStyle w:val="Hyperlink"/>
+                <w:noProof/>
+              </w:rPr>
+              <w:t>User:</w:t>
+            </w:r>
+            <w:r>
+              <w:rPr>
+                <w:noProof/>
+                <w:webHidden/>
+              </w:rPr>
+              <w:tab/>
+            </w:r>
+            <w:r>
+              <w:rPr>
+                <w:noProof/>
+                <w:webHidden/>
+              </w:rPr>
+              <w:fldChar w:fldCharType="begin"/>
+            </w:r>
+            <w:r>
+              <w:rPr>
+                <w:noProof/>
+                <w:webHidden/>
+              </w:rPr>
+              <w:instrText xml:space="preserve"> PAGEREF _Toc374554031 \h </w:instrText>
+            </w:r>
+            <w:r>
+              <w:rPr>
+                <w:noProof/>
+                <w:webHidden/>
+              </w:rPr>
+            </w:r>
+            <w:r>
+              <w:rPr>
+                <w:noProof/>
+                <w:webHidden/>
+              </w:rPr>
+              <w:fldChar w:fldCharType="separate"/>
+            </w:r>
+            <w:r>
+              <w:rPr>
+                <w:noProof/>
+                <w:webHidden/>
+              </w:rPr>
+              <w:t>2</w:t>
+            </w:r>
+            <w:r>
+              <w:rPr>
+                <w:noProof/>
+                <w:webHidden/>
+              </w:rPr>
+              <w:fldChar w:fldCharType="end"/>
+            </w:r>
+          </w:hyperlink>
+        </w:p>
+        <w:p>
+          <w:pPr>
+            <w:pStyle w:val="TOC2"/>
+            <w:tabs>
+              <w:tab w:val="right" w:leader="dot" w:pos="8630"/>
+            </w:tabs>
+            <w:rPr>
+              <w:noProof/>
+            </w:rPr>
+          </w:pPr>
+          <w:hyperlink w:anchor="_Toc374554032" w:history="1">
+            <w:r>
+              <w:rPr>
+                <w:rStyle w:val="Hyperlink"/>
+                <w:noProof/>
+              </w:rPr>
+              <w:t>Whiteboard:</w:t>
+            </w:r>
+            <w:r>
+              <w:rPr>
+                <w:noProof/>
+                <w:webHidden/>
+              </w:rPr>
+              <w:tab/>
+            </w:r>
+            <w:r>
+              <w:rPr>
+                <w:noProof/>
+                <w:webHidden/>
+              </w:rPr>
+              <w:fldChar w:fldCharType="begin"/>
+            </w:r>
+            <w:r>
+              <w:rPr>
+                <w:noProof/>
+                <w:webHidden/>
+              </w:rPr>
+              <w:instrText xml:space="preserve"> PAGEREF _Toc374554032 \h </w:instrText>
+            </w:r>
+            <w:r>
+              <w:rPr>
+                <w:noProof/>
+                <w:webHidden/>
+              </w:rPr>
+            </w:r>
+            <w:r>
+              <w:rPr>
+                <w:noProof/>
+                <w:webHidden/>
+              </w:rPr>
+              <w:fldChar w:fldCharType="separate"/>
+            </w:r>
+            <w:r>
+              <w:rPr>
+                <w:noProof/>
+                <w:webHidden/>
+              </w:rPr>
+              <w:t>2</w:t>
+            </w:r>
+            <w:r>
+              <w:rPr>
+                <w:noProof/>
+                <w:webHidden/>
+              </w:rPr>
+              <w:fldChar w:fldCharType="end"/>
+            </w:r>
+          </w:hyperlink>
+        </w:p>
+        <w:p>
+          <w:pPr>
+            <w:pStyle w:val="TOC2"/>
+            <w:tabs>
+              <w:tab w:val="right" w:leader="dot" w:pos="8630"/>
+            </w:tabs>
+            <w:rPr>
+              <w:noProof/>
+            </w:rPr>
+          </w:pPr>
+          <w:hyperlink w:anchor="_Toc374554033" w:history="1">
+            <w:r>
+              <w:rPr>
+                <w:rStyle w:val="Hyperlink"/>
+                <w:noProof/>
+              </w:rPr>
+              <w:t>LobbyModel:</w:t>
+            </w:r>
+            <w:r>
+              <w:rPr>
+                <w:noProof/>
+                <w:webHidden/>
+              </w:rPr>
+              <w:tab/>
+            </w:r>
+            <w:r>
+              <w:rPr>
+                <w:noProof/>
+                <w:webHidden/>
+              </w:rPr>
+              <w:fldChar w:fldCharType="begin"/>
+            </w:r>
+            <w:r>
+              <w:rPr>
+                <w:noProof/>
+                <w:webHidden/>
+              </w:rPr>
+              <w:instrText xml:space="preserve"> PAGEREF _Toc374554033 \h </w:instrText>
+            </w:r>
+            <w:r>
+              <w:rPr>
+                <w:noProof/>
+                <w:webHidden/>
+              </w:rPr>
+            </w:r>
+            <w:r>
+              <w:rPr>
+                <w:noProof/>
+                <w:webHidden/>
+              </w:rPr>
+              <w:fldChar w:fldCharType="separate"/>
+            </w:r>
+            <w:r>
+              <w:rPr>
+                <w:noProof/>
+                <w:webHidden/>
+              </w:rPr>
+              <w:t>2</w:t>
+            </w:r>
+            <w:r>
+              <w:rPr>
+                <w:noProof/>
+                <w:webHidden/>
+              </w:rPr>
+              <w:fldChar w:fldCharType="end"/>
+            </w:r>
+          </w:hyperlink>
+        </w:p>
+        <w:p>
+          <w:pPr>
+            <w:pStyle w:val="TOC1"/>
+            <w:tabs>
+              <w:tab w:val="right" w:leader="dot" w:pos="8630"/>
+            </w:tabs>
+            <w:rPr>
+              <w:noProof/>
+            </w:rPr>
+          </w:pPr>
+          <w:hyperlink w:anchor="_Toc374554034" w:history="1">
+            <w:r>
+              <w:rPr>
+                <w:rStyle w:val="Hyperlink"/>
+                <w:i/>
+                <w:iCs/>
+                <w:noProof/>
+              </w:rPr>
+              <w:t>Server Side:</w:t>
+            </w:r>
+            <w:r>
+              <w:rPr>
+                <w:noProof/>
+                <w:webHidden/>
+              </w:rPr>
+              <w:tab/>
+            </w:r>
+            <w:r>
+              <w:rPr>
+                <w:noProof/>
+                <w:webHidden/>
+              </w:rPr>
+              <w:fldChar w:fldCharType="begin"/>
+            </w:r>
+            <w:r>
+              <w:rPr>
+                <w:noProof/>
+                <w:webHidden/>
+              </w:rPr>
+              <w:instrText xml:space="preserve"> PAGEREF _Toc374554034 \h </w:instrText>
+            </w:r>
+            <w:r>
+              <w:rPr>
+                <w:noProof/>
+                <w:webHidden/>
+              </w:rPr>
+            </w:r>
+            <w:r>
+              <w:rPr>
+                <w:noProof/>
+                <w:webHidden/>
+              </w:rPr>
+              <w:fldChar w:fldCharType="separate"/>
+            </w:r>
+            <w:r>
+              <w:rPr>
+                <w:noProof/>
+                <w:webHidden/>
+              </w:rPr>
+              <w:t>5</w:t>
+            </w:r>
+            <w:r>
+              <w:rPr>
+                <w:noProof/>
+                <w:webHidden/>
+              </w:rPr>
+              <w:fldChar w:fldCharType="end"/>
+            </w:r>
+          </w:hyperlink>
+        </w:p>
+        <w:p>
+          <w:pPr>
+            <w:pStyle w:val="TOC2"/>
+            <w:tabs>
+              <w:tab w:val="right" w:leader="dot" w:pos="8630"/>
+            </w:tabs>
+            <w:rPr>
+              <w:noProof/>
+            </w:rPr>
+          </w:pPr>
+          <w:hyperlink w:anchor="_Toc374554035" w:history="1">
+            <w:r>
+              <w:rPr>
+                <w:rStyle w:val="Hyperlink"/>
+                <w:noProof/>
+              </w:rPr>
+              <w:t>MessageHandler:</w:t>
+            </w:r>
+            <w:r>
+              <w:rPr>
+                <w:noProof/>
+                <w:webHidden/>
+              </w:rPr>
+              <w:tab/>
+            </w:r>
+            <w:r>
+              <w:rPr>
+                <w:noProof/>
+                <w:webHidden/>
+              </w:rPr>
+              <w:fldChar w:fldCharType="begin"/>
+            </w:r>
+            <w:r>
+              <w:rPr>
+                <w:noProof/>
+                <w:webHidden/>
+              </w:rPr>
+              <w:instrText xml:space="preserve"> PAGEREF _Toc374554035 \h </w:instrText>
+            </w:r>
+            <w:r>
+              <w:rPr>
+                <w:noProof/>
+                <w:webHidden/>
+              </w:rPr>
+            </w:r>
+            <w:r>
+              <w:rPr>
+                <w:noProof/>
+                <w:webHidden/>
+              </w:rPr>
+              <w:fldChar w:fldCharType="separate"/>
+            </w:r>
+            <w:r>
+              <w:rPr>
+                <w:noProof/>
+                <w:webHidden/>
+              </w:rPr>
+              <w:t>5</w:t>
+            </w:r>
+            <w:r>
+              <w:rPr>
+                <w:noProof/>
+                <w:webHidden/>
+              </w:rPr>
+              <w:fldChar w:fldCharType="end"/>
+            </w:r>
+          </w:hyperlink>
+        </w:p>
+        <w:p>
+          <w:pPr>
+            <w:pStyle w:val="TOC2"/>
+            <w:tabs>
+              <w:tab w:val="right" w:leader="dot" w:pos="8630"/>
+            </w:tabs>
+            <w:rPr>
+              <w:noProof/>
+            </w:rPr>
+          </w:pPr>
+          <w:hyperlink w:anchor="_Toc374554036" w:history="1">
+            <w:r>
+              <w:rPr>
+                <w:rStyle w:val="Hyperlink"/>
+                <w:noProof/>
+              </w:rPr>
+              <w:t>UserThread:</w:t>
+            </w:r>
+            <w:r>
+              <w:rPr>
+                <w:noProof/>
+                <w:webHidden/>
+              </w:rPr>
+              <w:tab/>
+            </w:r>
+            <w:r>
+              <w:rPr>
+                <w:noProof/>
+                <w:webHidden/>
+              </w:rPr>
+              <w:fldChar w:fldCharType="begin"/>
+            </w:r>
+            <w:r>
+              <w:rPr>
+                <w:noProof/>
+                <w:webHidden/>
+              </w:rPr>
+              <w:instrText xml:space="preserve"> PAGEREF _Toc374554036 \h </w:instrText>
+            </w:r>
+            <w:r>
+              <w:rPr>
+                <w:noProof/>
+                <w:webHidden/>
+              </w:rPr>
+            </w:r>
+            <w:r>
+              <w:rPr>
+                <w:noProof/>
+                <w:webHidden/>
+              </w:rPr>
+              <w:fldChar w:fldCharType="separate"/>
+            </w:r>
+            <w:r>
+              <w:rPr>
+                <w:noProof/>
+                <w:webHidden/>
+              </w:rPr>
+              <w:t>5</w:t>
+            </w:r>
+            <w:r>
+              <w:rPr>
+                <w:noProof/>
+                <w:webHidden/>
+              </w:rPr>
+              <w:fldChar w:fldCharType="end"/>
+            </w:r>
+          </w:hyperlink>
+        </w:p>
+        <w:p>
+          <w:pPr>
+            <w:pStyle w:val="TOC2"/>
+            <w:tabs>
+              <w:tab w:val="right" w:leader="dot" w:pos="8630"/>
+            </w:tabs>
+            <w:rPr>
+              <w:noProof/>
+            </w:rPr>
+          </w:pPr>
+          <w:hyperlink w:anchor="_Toc374554037" w:history="1">
+            <w:r>
+              <w:rPr>
+                <w:rStyle w:val="Hyperlink"/>
+                <w:noProof/>
+              </w:rPr>
+              <w:t>WhiteboardServer:</w:t>
+            </w:r>
+            <w:r>
+              <w:rPr>
+                <w:noProof/>
+                <w:webHidden/>
+              </w:rPr>
+              <w:tab/>
+            </w:r>
+            <w:r>
+              <w:rPr>
+                <w:noProof/>
+                <w:webHidden/>
+              </w:rPr>
+              <w:fldChar w:fldCharType="begin"/>
+            </w:r>
+            <w:r>
+              <w:rPr>
+                <w:noProof/>
+                <w:webHidden/>
+              </w:rPr>
+              <w:instrText xml:space="preserve"> PAGEREF _Toc374554037 \h </w:instrText>
+            </w:r>
+            <w:r>
+              <w:rPr>
+                <w:noProof/>
+                <w:webHidden/>
+              </w:rPr>
+            </w:r>
+            <w:r>
+              <w:rPr>
+                <w:noProof/>
+                <w:webHidden/>
+              </w:rPr>
+              <w:fldChar w:fldCharType="separate"/>
+            </w:r>
+            <w:r>
+              <w:rPr>
+                <w:noProof/>
+                <w:webHidden/>
+              </w:rPr>
+              <w:t>5</w:t>
+            </w:r>
+            <w:r>
+              <w:rPr>
+                <w:noProof/>
+                <w:webHidden/>
+              </w:rPr>
+              <w:fldChar w:fldCharType="end"/>
+            </w:r>
+          </w:hyperlink>
+        </w:p>
+        <w:p>
+          <w:pPr>
+            <w:pStyle w:val="TOC1"/>
+            <w:tabs>
+              <w:tab w:val="right" w:leader="dot" w:pos="8630"/>
+            </w:tabs>
+            <w:rPr>
+              <w:noProof/>
+            </w:rPr>
+          </w:pPr>
+          <w:hyperlink w:anchor="_Toc374554038" w:history="1">
+            <w:r>
+              <w:rPr>
+                <w:rStyle w:val="Hyperlink"/>
+                <w:i/>
+                <w:iCs/>
+                <w:noProof/>
+              </w:rPr>
+              <w:t>Protocol:</w:t>
+            </w:r>
+            <w:r>
+              <w:rPr>
+                <w:noProof/>
+                <w:webHidden/>
+              </w:rPr>
+              <w:tab/>
+            </w:r>
+            <w:r>
+              <w:rPr>
+                <w:noProof/>
+                <w:webHidden/>
+              </w:rPr>
+              <w:fldChar w:fldCharType="begin"/>
+            </w:r>
+            <w:r>
+              <w:rPr>
+                <w:noProof/>
+                <w:webHidden/>
+              </w:rPr>
+              <w:instrText xml:space="preserve"> PAGEREF _Toc374554038 \h </w:instrText>
+            </w:r>
+            <w:r>
+              <w:rPr>
+                <w:noProof/>
+                <w:webHidden/>
+              </w:rPr>
+            </w:r>
+            <w:r>
+              <w:rPr>
+                <w:noProof/>
+                <w:webHidden/>
+              </w:rPr>
+              <w:fldChar w:fldCharType="separate"/>
+            </w:r>
+            <w:r>
+              <w:rPr>
+                <w:noProof/>
+                <w:webHidden/>
+              </w:rPr>
+              <w:t>6</w:t>
+            </w:r>
+            <w:r>
+              <w:rPr>
+                <w:noProof/>
+                <w:webHidden/>
+              </w:rPr>
+              <w:fldChar w:fldCharType="end"/>
+            </w:r>
+          </w:hyperlink>
+        </w:p>
+        <w:p>
+          <w:pPr>
+            <w:pStyle w:val="TOC1"/>
+            <w:tabs>
+              <w:tab w:val="right" w:leader="dot" w:pos="8630"/>
+            </w:tabs>
+            <w:rPr>
+              <w:noProof/>
+            </w:rPr>
+          </w:pPr>
+          <w:hyperlink w:anchor="_Toc374554039" w:history="1">
+            <w:r>
+              <w:rPr>
+                <w:rStyle w:val="Hyperlink"/>
+                <w:i/>
+                <w:iCs/>
+                <w:noProof/>
+              </w:rPr>
+              <w:t>Client Side:</w:t>
+            </w:r>
+            <w:r>
+              <w:rPr>
+                <w:noProof/>
+                <w:webHidden/>
+              </w:rPr>
+              <w:tab/>
+            </w:r>
+            <w:r>
+              <w:rPr>
+                <w:noProof/>
+                <w:webHidden/>
+              </w:rPr>
+              <w:fldChar w:fldCharType="begin"/>
+            </w:r>
+            <w:r>
+              <w:rPr>
+                <w:noProof/>
+                <w:webHidden/>
+              </w:rPr>
+              <w:instrText xml:space="preserve"> PAGEREF _Toc374554039 \h </w:instrText>
+            </w:r>
+            <w:r>
+              <w:rPr>
+                <w:noProof/>
+                <w:webHidden/>
+              </w:rPr>
+            </w:r>
+            <w:r>
+              <w:rPr>
+                <w:noProof/>
+                <w:webHidden/>
+              </w:rPr>
+              <w:fldChar w:fldCharType="separate"/>
+            </w:r>
+            <w:r>
+              <w:rPr>
+                <w:noProof/>
+                <w:webHidden/>
+              </w:rPr>
+              <w:t>7</w:t>
+            </w:r>
+            <w:r>
+              <w:rPr>
+                <w:noProof/>
+                <w:webHidden/>
+              </w:rPr>
+              <w:fldChar w:fldCharType="end"/>
+            </w:r>
+          </w:hyperlink>
+        </w:p>
+        <w:p>
+          <w:pPr>
+            <w:pStyle w:val="TOC2"/>
+            <w:tabs>
+              <w:tab w:val="right" w:leader="dot" w:pos="8630"/>
+            </w:tabs>
+            <w:rPr>
+              <w:noProof/>
+            </w:rPr>
+          </w:pPr>
+          <w:hyperlink w:anchor="_Toc374554040" w:history="1">
+            <w:r>
+              <w:rPr>
+                <w:rStyle w:val="Hyperlink"/>
+                <w:noProof/>
+              </w:rPr>
+              <w:t>WhiteboardClient</w:t>
+            </w:r>
+            <w:r>
+              <w:rPr>
+                <w:rStyle w:val="Hyperlink"/>
+                <w:noProof/>
+              </w:rPr>
+              <w:t>:</w:t>
+            </w:r>
+            <w:r>
+              <w:rPr>
+                <w:noProof/>
+                <w:webHidden/>
+              </w:rPr>
+              <w:tab/>
+            </w:r>
+            <w:r>
+              <w:rPr>
+                <w:noProof/>
+                <w:webHidden/>
+              </w:rPr>
+              <w:fldChar w:fldCharType="begin"/>
+            </w:r>
+            <w:r>
+              <w:rPr>
+                <w:noProof/>
+                <w:webHidden/>
+              </w:rPr>
+              <w:instrText xml:space="preserve"> PAGEREF _Toc374554040 \h </w:instrText>
+            </w:r>
+            <w:r>
+              <w:rPr>
+                <w:noProof/>
+                <w:webHidden/>
+              </w:rPr>
+            </w:r>
+            <w:r>
+              <w:rPr>
+                <w:noProof/>
+                <w:webHidden/>
+              </w:rPr>
+              <w:fldChar w:fldCharType="separate"/>
+            </w:r>
+            <w:r>
+              <w:rPr>
+                <w:noProof/>
+                <w:webHidden/>
+              </w:rPr>
+              <w:t>7</w:t>
+            </w:r>
+            <w:r>
+              <w:rPr>
+                <w:noProof/>
+                <w:webHidden/>
+              </w:rPr>
+              <w:fldChar w:fldCharType="end"/>
+            </w:r>
+          </w:hyperlink>
+        </w:p>
+        <w:p>
+          <w:pPr>
+            <w:pStyle w:val="TOC2"/>
+            <w:tabs>
+              <w:tab w:val="right" w:leader="dot" w:pos="8630"/>
+            </w:tabs>
+            <w:rPr>
+              <w:noProof/>
+            </w:rPr>
+          </w:pPr>
+          <w:hyperlink w:anchor="_Toc374554041" w:history="1">
+            <w:r>
+              <w:rPr>
+                <w:rStyle w:val="Hyperlink"/>
+                <w:noProof/>
+              </w:rPr>
+              <w:t>Canvas:</w:t>
+            </w:r>
+            <w:r>
+              <w:rPr>
+                <w:noProof/>
+                <w:webHidden/>
+              </w:rPr>
+              <w:tab/>
+            </w:r>
+            <w:r>
+              <w:rPr>
+                <w:noProof/>
+                <w:webHidden/>
+              </w:rPr>
+              <w:fldChar w:fldCharType="begin"/>
+            </w:r>
+            <w:r>
+              <w:rPr>
+                <w:noProof/>
+                <w:webHidden/>
+              </w:rPr>
+              <w:instrText xml:space="preserve"> PAGEREF _Toc374554041 \h </w:instrText>
+            </w:r>
+            <w:r>
+              <w:rPr>
+                <w:noProof/>
+                <w:webHidden/>
+              </w:rPr>
+            </w:r>
+            <w:r>
+              <w:rPr>
+                <w:noProof/>
+                <w:webHidden/>
+              </w:rPr>
+              <w:fldChar w:fldCharType="separate"/>
+            </w:r>
+            <w:r>
+              <w:rPr>
+                <w:noProof/>
+                <w:webHidden/>
+              </w:rPr>
+              <w:t>8</w:t>
+            </w:r>
+            <w:r>
+              <w:rPr>
+                <w:noProof/>
+                <w:webHidden/>
+              </w:rPr>
+              <w:fldChar w:fldCharType="end"/>
+            </w:r>
+          </w:hyperlink>
+        </w:p>
+        <w:p>
+          <w:pPr>
+            <w:pStyle w:val="TOC1"/>
+            <w:tabs>
+              <w:tab w:val="right" w:leader="dot" w:pos="8630"/>
+            </w:tabs>
+            <w:rPr>
+              <w:noProof/>
+            </w:rPr>
+          </w:pPr>
+          <w:hyperlink w:anchor="_Toc374554042" w:history="1">
+            <w:r>
+              <w:rPr>
+                <w:rStyle w:val="Hyperlink"/>
+                <w:noProof/>
+              </w:rPr>
+              <w:t>Concurrency Strategy:</w:t>
+            </w:r>
+            <w:r>
+              <w:rPr>
+                <w:noProof/>
+                <w:webHidden/>
+              </w:rPr>
+              <w:tab/>
+            </w:r>
+            <w:r>
+              <w:rPr>
+                <w:noProof/>
+                <w:webHidden/>
+              </w:rPr>
+              <w:fldChar w:fldCharType="begin"/>
+            </w:r>
+            <w:r>
+              <w:rPr>
+                <w:noProof/>
+                <w:webHidden/>
+              </w:rPr>
+              <w:instrText xml:space="preserve"> PAGEREF _Toc374554042 \h </w:instrText>
+            </w:r>
+            <w:r>
+              <w:rPr>
+                <w:noProof/>
+                <w:webHidden/>
+              </w:rPr>
+            </w:r>
+            <w:r>
+              <w:rPr>
+                <w:noProof/>
+                <w:webHidden/>
+              </w:rPr>
+              <w:fldChar w:fldCharType="separate"/>
+            </w:r>
+            <w:r>
+              <w:rPr>
+                <w:noProof/>
+                <w:webHidden/>
+              </w:rPr>
+              <w:t>10</w:t>
+            </w:r>
+            <w:r>
+              <w:rPr>
+                <w:noProof/>
+                <w:webHidden/>
+              </w:rPr>
+              <w:fldChar w:fldCharType="end"/>
+            </w:r>
+          </w:hyperlink>
+        </w:p>
+        <w:p>
+          <w:pPr>
+            <w:pStyle w:val="TOC1"/>
+            <w:tabs>
+              <w:tab w:val="right" w:leader="dot" w:pos="8630"/>
+            </w:tabs>
+            <w:rPr>
+              <w:noProof/>
+            </w:rPr>
+          </w:pPr>
+          <w:hyperlink w:anchor="_Toc374554043" w:history="1">
+            <w:r>
+              <w:rPr>
+                <w:rStyle w:val="Hyperlink"/>
+                <w:i/>
+                <w:iCs/>
+                <w:noProof/>
+              </w:rPr>
+              <w:t>Testing Strategy:</w:t>
+            </w:r>
+            <w:r>
+              <w:rPr>
+                <w:noProof/>
+                <w:webHidden/>
+              </w:rPr>
+              <w:tab/>
+            </w:r>
+            <w:r>
+              <w:rPr>
+                <w:noProof/>
+                <w:webHidden/>
+              </w:rPr>
+              <w:fldChar w:fldCharType="begin"/>
+            </w:r>
+            <w:r>
+              <w:rPr>
+                <w:noProof/>
+                <w:webHidden/>
+              </w:rPr>
+              <w:instrText xml:space="preserve"> PAGEREF _Toc374554043 \h </w:instrText>
+            </w:r>
+            <w:r>
+              <w:rPr>
+                <w:noProof/>
+                <w:webHidden/>
+              </w:rPr>
+            </w:r>
+            <w:r>
+              <w:rPr>
+                <w:noProof/>
+                <w:webHidden/>
+              </w:rPr>
+              <w:fldChar w:fldCharType="separate"/>
+            </w:r>
+            <w:r>
+              <w:rPr>
+                <w:noProof/>
+                <w:webHidden/>
+              </w:rPr>
+              <w:t>11</w:t>
+            </w:r>
+            <w:r>
+              <w:rPr>
+                <w:noProof/>
+                <w:webHidden/>
+              </w:rPr>
+              <w:fldChar w:fldCharType="end"/>
+            </w:r>
+          </w:hyperlink>
+        </w:p>
+        <w:p>
+          <w:pPr>
+            <w:pStyle w:val="TOC2"/>
+            <w:tabs>
+              <w:tab w:val="right" w:leader="dot" w:pos="8630"/>
+            </w:tabs>
+            <w:rPr>
+              <w:noProof/>
+            </w:rPr>
+          </w:pPr>
+          <w:hyperlink w:anchor="_Toc374554044" w:history="1">
+            <w:r>
+              <w:rPr>
+                <w:rStyle w:val="Hyperlink"/>
+                <w:noProof/>
+              </w:rPr>
+              <w:t>Manual Clie</w:t>
+            </w:r>
+            <w:r>
+              <w:rPr>
+                <w:rStyle w:val="Hyperlink"/>
+                <w:noProof/>
+              </w:rPr>
+              <w:t>n</w:t>
+            </w:r>
+            <w:r>
+              <w:rPr>
+                <w:rStyle w:val="Hyperlink"/>
+                <w:noProof/>
+              </w:rPr>
+              <w:t>t Tests:</w:t>
+            </w:r>
+            <w:r>
+              <w:rPr>
+                <w:noProof/>
+                <w:webHidden/>
+              </w:rPr>
+              <w:tab/>
+            </w:r>
+            <w:r>
+              <w:rPr>
+                <w:noProof/>
+                <w:webHidden/>
+              </w:rPr>
+              <w:fldChar w:fldCharType="begin"/>
+            </w:r>
+            <w:r>
+              <w:rPr>
+                <w:noProof/>
+                <w:webHidden/>
+              </w:rPr>
+              <w:instrText xml:space="preserve"> PAGEREF _Toc374554044 \h </w:instrText>
+            </w:r>
+            <w:r>
+              <w:rPr>
+                <w:noProof/>
+                <w:webHidden/>
+              </w:rPr>
+            </w:r>
+            <w:r>
+              <w:rPr>
+                <w:noProof/>
+                <w:webHidden/>
+              </w:rPr>
+              <w:fldChar w:fldCharType="separate"/>
+            </w:r>
+            <w:r>
+              <w:rPr>
+                <w:noProof/>
+                <w:webHidden/>
+              </w:rPr>
+              <w:t>11</w:t>
+            </w:r>
+            <w:r>
+              <w:rPr>
+                <w:noProof/>
+                <w:webHidden/>
+              </w:rPr>
+              <w:fldChar w:fldCharType="end"/>
+            </w:r>
+          </w:hyperlink>
+        </w:p>
+        <w:p>
+          <w:r>
+            <w:rPr>
+              <w:b/>
+              <w:bCs/>
+              <w:noProof/>
+            </w:rPr>
+            <w:fldChar w:fldCharType="end"/>
+          </w:r>
+        </w:p>
+      </w:sdtContent>
+    </w:sdt>
     <w:p/>
     <w:p>
       <w:pPr>
         <w:pStyle w:val="Heading1"/>
         <w:jc w:val="center"/>
       </w:pPr>
-      <w:r>
-        <w:t>6.005 Project 2 – Design Document</w:t>
-      </w:r>
     </w:p>
     <w:p>
       <w:pPr>
@@ -34,12 +2165,41 @@
           <w:rStyle w:val="IntenseEmphasis"/>
         </w:rPr>
       </w:pPr>
-      <w:r>
-        <w:rPr>
-          <w:rStyle w:val="IntenseEmphasis"/>
-        </w:rPr>
+    </w:p>
+    <w:p>
+      <w:pPr>
+        <w:rPr>
+          <w:rStyle w:val="IntenseEmphasis"/>
+          <w:rFonts w:asciiTheme="majorHAnsi" w:eastAsiaTheme="majorEastAsia" w:hAnsiTheme="majorHAnsi" w:cstheme="majorBidi"/>
+          <w:b w:val="0"/>
+          <w:bCs w:val="0"/>
+          <w:sz w:val="32"/>
+          <w:szCs w:val="32"/>
+        </w:rPr>
+      </w:pPr>
+      <w:r>
+        <w:rPr>
+          <w:rStyle w:val="IntenseEmphasis"/>
+        </w:rPr>
+        <w:br w:type="page"/>
+      </w:r>
+    </w:p>
+    <w:p>
+      <w:pPr>
+        <w:pStyle w:val="Heading1"/>
+        <w:rPr>
+          <w:rStyle w:val="IntenseEmphasis"/>
+        </w:rPr>
+      </w:pPr>
+      <w:bookmarkStart w:id="0" w:name="_Toc374554029"/>
+      <w:r>
+        <w:rPr>
+          <w:rStyle w:val="IntenseEmphasis"/>
+        </w:rPr>
+        <w:lastRenderedPageBreak/>
         <w:t>ADTs:</w:t>
       </w:r>
+      <w:bookmarkEnd w:id="0"/>
       <w:r>
         <w:rPr>
           <w:rStyle w:val="IntenseEmphasis"/>
@@ -65,12 +2225,14 @@
       <w:pPr>
         <w:jc w:val="both"/>
       </w:pPr>
+      <w:bookmarkStart w:id="1" w:name="_Toc374554030"/>
       <w:r>
         <w:rPr>
           <w:rStyle w:val="Heading2Char"/>
         </w:rPr>
         <w:t>Line:</w:t>
       </w:r>
+      <w:bookmarkEnd w:id="1"/>
       <w:r>
         <w:t xml:space="preserve"> This is an immutable datatype which represents a line drawn on the board. It consists of a stroke thickness, a color (specified by the alpha, red, green, and blue components), and two (x,y) pairs marking the endpoints of the line.</w:t>
       </w:r>
@@ -87,12 +2249,14 @@
       <w:pPr>
         <w:jc w:val="both"/>
       </w:pPr>
+      <w:bookmarkStart w:id="2" w:name="_Toc374554031"/>
       <w:r>
         <w:rPr>
           <w:rStyle w:val="Heading2Char"/>
         </w:rPr>
         <w:t>User:</w:t>
       </w:r>
+      <w:bookmarkEnd w:id="2"/>
       <w:r>
         <w:t xml:space="preserve"> This datatype encapsulates the two main aspects of a user – name and ID. The name is a string which reflects the “human-readable name” of the user (ex. Harihar, Zeke, Robert). The ID is an integer which is unique to every user (this uniqueness is ensured by the LobbyModel, which is responsible for creating users). The user’s ID is immutable, but the name can be changed if needed.</w:t>
       </w:r>
@@ -106,12 +2270,14 @@
       <w:pPr>
         <w:jc w:val="both"/>
       </w:pPr>
+      <w:bookmarkStart w:id="3" w:name="_Toc374554032"/>
       <w:r>
         <w:rPr>
           <w:rStyle w:val="Heading2Char"/>
         </w:rPr>
         <w:t>Whiteboard:</w:t>
       </w:r>
+      <w:bookmarkEnd w:id="3"/>
       <w:r>
         <w:rPr>
           <w:b/>
@@ -140,12 +2306,14 @@
       <w:pPr>
         <w:jc w:val="both"/>
       </w:pPr>
+      <w:bookmarkStart w:id="4" w:name="_Toc374554033"/>
       <w:r>
         <w:rPr>
           <w:rStyle w:val="Heading2Char"/>
         </w:rPr>
         <w:t>LobbyModel:</w:t>
       </w:r>
+      <w:bookmarkEnd w:id="4"/>
       <w:r>
         <w:t xml:space="preserve"> This is the most important ADT because it combines the Line, User, and Whiteboard classes to create a representation of a </w:t>
       </w:r>
@@ -225,7 +2393,6 @@
         <w:jc w:val="both"/>
       </w:pPr>
       <w:r>
-        <w:lastRenderedPageBreak/>
         <w:t xml:space="preserve">Map&lt;Integer, Whiteboard&gt; boardForID </w:t>
       </w:r>
     </w:p>
@@ -395,7 +2562,7 @@
             <wp:cNvGraphicFramePr/>
             <a:graphic xmlns:a="http://schemas.openxmlformats.org/drawingml/2006/main">
               <a:graphicData uri="http://schemas.openxmlformats.org/drawingml/2006/diagram">
-                <dgm:relIds xmlns:dgm="http://schemas.openxmlformats.org/drawingml/2006/diagram" xmlns:r="http://schemas.openxmlformats.org/officeDocument/2006/relationships" r:dm="rId5" r:lo="rId6" r:qs="rId7" r:cs="rId8"/>
+                <dgm:relIds xmlns:dgm="http://schemas.openxmlformats.org/drawingml/2006/diagram" xmlns:r="http://schemas.openxmlformats.org/officeDocument/2006/relationships" r:dm="rId8" r:lo="rId9" r:qs="rId10" r:cs="rId11"/>
               </a:graphicData>
             </a:graphic>
           </wp:inline>
@@ -497,7 +2664,7 @@
                     </pic:cNvPicPr>
                   </pic:nvPicPr>
                   <pic:blipFill>
-                    <a:blip r:embed="rId10">
+                    <a:blip r:embed="rId13">
                       <a:extLst>
                         <a:ext uri="{28A0092B-C50C-407E-A947-70E740481C1C}">
                           <a14:useLocalDpi xmlns:a14="http://schemas.microsoft.com/office/drawing/2010/main" val="0"/>
@@ -554,6 +2721,7 @@
           <w:rStyle w:val="IntenseEmphasis"/>
         </w:rPr>
       </w:pPr>
+      <w:bookmarkStart w:id="5" w:name="_Toc374554034"/>
       <w:r>
         <w:rPr>
           <w:rStyle w:val="IntenseEmphasis"/>
@@ -561,6 +2729,7 @@
         <w:lastRenderedPageBreak/>
         <w:t>Server Side:</w:t>
       </w:r>
+      <w:bookmarkEnd w:id="5"/>
     </w:p>
     <w:p>
       <w:pPr>
@@ -589,12 +2758,14 @@
       <w:pPr>
         <w:jc w:val="both"/>
       </w:pPr>
+      <w:bookmarkStart w:id="6" w:name="_Toc374554035"/>
       <w:r>
         <w:rPr>
           <w:rStyle w:val="Heading2Char"/>
         </w:rPr>
         <w:t>MessageHandler:</w:t>
       </w:r>
+      <w:bookmarkEnd w:id="6"/>
       <w:r>
         <w:t xml:space="preserve"> </w:t>
       </w:r>
@@ -669,12 +2840,14 @@
       <w:pPr>
         <w:jc w:val="both"/>
       </w:pPr>
+      <w:bookmarkStart w:id="7" w:name="_Toc374554036"/>
       <w:r>
         <w:rPr>
           <w:rStyle w:val="Heading2Char"/>
         </w:rPr>
         <w:t>UserThread:</w:t>
       </w:r>
+      <w:bookmarkEnd w:id="7"/>
       <w:r>
         <w:t xml:space="preserve"> </w:t>
       </w:r>
@@ -694,12 +2867,14 @@
       <w:pPr>
         <w:jc w:val="both"/>
       </w:pPr>
+      <w:bookmarkStart w:id="8" w:name="_Toc374554037"/>
       <w:r>
         <w:rPr>
           <w:rStyle w:val="Heading2Char"/>
         </w:rPr>
         <w:t>WhiteboardServer:</w:t>
       </w:r>
+      <w:bookmarkEnd w:id="8"/>
       <w:r>
         <w:t xml:space="preserve"> </w:t>
       </w:r>
@@ -742,6 +2917,7 @@
           <w:b/>
         </w:rPr>
       </w:pPr>
+      <w:bookmarkStart w:id="9" w:name="_Toc374554038"/>
       <w:r>
         <w:rPr>
           <w:rStyle w:val="IntenseEmphasis"/>
@@ -749,6 +2925,7 @@
         <w:lastRenderedPageBreak/>
         <w:t>Protocol:</w:t>
       </w:r>
+      <w:bookmarkEnd w:id="9"/>
     </w:p>
     <w:p>
       <w:pPr>
@@ -1391,6 +3568,7 @@
           <w:b/>
         </w:rPr>
       </w:pPr>
+      <w:bookmarkStart w:id="10" w:name="_Toc374554039"/>
       <w:r>
         <w:rPr>
           <w:rStyle w:val="IntenseEmphasis"/>
@@ -1398,6 +3576,7 @@
         <w:lastRenderedPageBreak/>
         <w:t>Client Side:</w:t>
       </w:r>
+      <w:bookmarkEnd w:id="10"/>
     </w:p>
     <w:p>
       <w:pPr>
@@ -1421,12 +3600,20 @@
       <w:pPr>
         <w:jc w:val="both"/>
       </w:pPr>
+      <w:bookmarkStart w:id="11" w:name="_Toc374554040"/>
       <w:r>
         <w:rPr>
           <w:rStyle w:val="Heading2Char"/>
         </w:rPr>
-        <w:t>LobbyGUI:</w:t>
-      </w:r>
+        <w:t>WhiteboardClient</w:t>
+      </w:r>
+      <w:r>
+        <w:rPr>
+          <w:rStyle w:val="Heading2Char"/>
+        </w:rPr>
+        <w:t>:</w:t>
+      </w:r>
+      <w:bookmarkEnd w:id="11"/>
       <w:r>
         <w:t xml:space="preserve"> This </w:t>
       </w:r>
@@ -1486,7 +3673,7 @@
                     </pic:cNvPicPr>
                   </pic:nvPicPr>
                   <pic:blipFill>
-                    <a:blip r:embed="rId11">
+                    <a:blip r:embed="rId14">
                       <a:extLst>
                         <a:ext uri="{28A0092B-C50C-407E-A947-70E740481C1C}">
                           <a14:useLocalDpi xmlns:a14="http://schemas.microsoft.com/office/drawing/2010/main" val="0"/>
@@ -1663,6 +3850,7 @@
       <w:pPr>
         <w:jc w:val="both"/>
       </w:pPr>
+      <w:bookmarkStart w:id="12" w:name="_Toc374554041"/>
       <w:r>
         <w:rPr>
           <w:rStyle w:val="Heading2Char"/>
@@ -1670,6 +3858,7 @@
         <w:lastRenderedPageBreak/>
         <w:t>Canvas:</w:t>
       </w:r>
+      <w:bookmarkEnd w:id="12"/>
       <w:r>
         <w:rPr>
           <w:b/>
@@ -1721,7 +3910,7 @@
                     <pic:cNvPicPr/>
                   </pic:nvPicPr>
                   <pic:blipFill>
-                    <a:blip r:embed="rId12"/>
+                    <a:blip r:embed="rId15"/>
                     <a:stretch>
                       <a:fillRect/>
                     </a:stretch>
@@ -2018,7 +4207,29 @@
           <w:iCs w:val="0"/>
           <w:color w:val="auto"/>
         </w:rPr>
-        <w:t xml:space="preserve"> response (as in LobbyGUI, we create</w:t>
+        <w:t xml:space="preserve"> response (as in </w:t>
+      </w:r>
+      <w:r>
+        <w:rPr>
+          <w:rStyle w:val="IntenseEmphasis"/>
+          <w:b w:val="0"/>
+          <w:bCs w:val="0"/>
+          <w:i w:val="0"/>
+          <w:iCs w:val="0"/>
+          <w:color w:val="auto"/>
+        </w:rPr>
+        <w:t>WhiteboardClient</w:t>
+      </w:r>
+      <w:r>
+        <w:rPr>
+          <w:rStyle w:val="IntenseEmphasis"/>
+          <w:b w:val="0"/>
+          <w:bCs w:val="0"/>
+          <w:i w:val="0"/>
+          <w:iCs w:val="0"/>
+          <w:color w:val="auto"/>
+        </w:rPr>
+        <w:t>, we create</w:t>
       </w:r>
       <w:r>
         <w:rPr>
@@ -2241,6 +4452,7 @@
           <w:color w:val="345A8A" w:themeColor="accent1" w:themeShade="B5"/>
         </w:rPr>
       </w:pPr>
+      <w:bookmarkStart w:id="13" w:name="_Toc374554042"/>
       <w:r>
         <w:rPr>
           <w:rStyle w:val="IntenseEmphasis"/>
@@ -2286,6 +4498,7 @@
         </w:rPr>
         <w:t>:</w:t>
       </w:r>
+      <w:bookmarkEnd w:id="13"/>
     </w:p>
     <w:p>
       <w:pPr>
@@ -2911,6 +5124,80 @@
     </w:p>
     <w:p>
       <w:pPr>
+        <w:jc w:val="both"/>
+        <w:rPr>
+          <w:rStyle w:val="IntenseEmphasis"/>
+          <w:b w:val="0"/>
+          <w:bCs w:val="0"/>
+          <w:i w:val="0"/>
+          <w:iCs w:val="0"/>
+          <w:color w:val="auto"/>
+        </w:rPr>
+      </w:pPr>
+    </w:p>
+    <w:p>
+      <w:pPr>
+        <w:pStyle w:val="Heading3"/>
+        <w:rPr>
+          <w:rStyle w:val="IntenseEmphasis"/>
+          <w:b w:val="0"/>
+          <w:bCs w:val="0"/>
+          <w:i w:val="0"/>
+          <w:iCs w:val="0"/>
+          <w:color w:val="auto"/>
+        </w:rPr>
+      </w:pPr>
+      <w:r>
+        <w:rPr>
+          <w:rStyle w:val="IntenseEmphasis"/>
+          <w:b w:val="0"/>
+          <w:bCs w:val="0"/>
+          <w:i w:val="0"/>
+          <w:iCs w:val="0"/>
+          <w:color w:val="auto"/>
+        </w:rPr>
+        <w:t>Canvas:</w:t>
+      </w:r>
+    </w:p>
+    <w:p>
+      <w:pPr>
+        <w:jc w:val="both"/>
+        <w:rPr>
+          <w:rStyle w:val="IntenseEmphasis"/>
+          <w:b w:val="0"/>
+          <w:bCs w:val="0"/>
+          <w:i w:val="0"/>
+          <w:iCs w:val="0"/>
+          <w:color w:val="auto"/>
+        </w:rPr>
+      </w:pPr>
+    </w:p>
+    <w:p>
+      <w:pPr>
+        <w:jc w:val="both"/>
+        <w:rPr>
+          <w:rStyle w:val="IntenseEmphasis"/>
+          <w:b w:val="0"/>
+          <w:bCs w:val="0"/>
+          <w:i w:val="0"/>
+          <w:iCs w:val="0"/>
+          <w:color w:val="auto"/>
+        </w:rPr>
+      </w:pPr>
+      <w:r>
+        <w:rPr>
+          <w:rStyle w:val="IntenseEmphasis"/>
+          <w:b w:val="0"/>
+          <w:bCs w:val="0"/>
+          <w:i w:val="0"/>
+          <w:iCs w:val="0"/>
+          <w:color w:val="auto"/>
+        </w:rPr>
+        <w:t>All changes to the board are performed by repainting the entire Canvas and since this is the only operation, and since it is thread-safe itself, the pane is free of these types of concurrency bugs. The second argument is that the user never draws locally. This means that any action is first sent to the server which is then broadcasted to all members of the board. Only then do any changes appear. This blackboxes the server/client interaction and allows for each Canvas connected to the same Lobby Model to have the lastest, "master" copy of the board on the server.</w:t>
+      </w:r>
+    </w:p>
+    <w:p>
+      <w:pPr>
         <w:ind w:firstLine="720"/>
         <w:jc w:val="both"/>
         <w:rPr>
@@ -2987,6 +5274,7 @@
           <w:rStyle w:val="IntenseEmphasis"/>
         </w:rPr>
       </w:pPr>
+      <w:bookmarkStart w:id="14" w:name="_Toc374554043"/>
       <w:r>
         <w:rPr>
           <w:rStyle w:val="IntenseEmphasis"/>
@@ -3000,9 +5288,15 @@
         </w:rPr>
         <w:t xml:space="preserve"> Strategy:</w:t>
       </w:r>
-    </w:p>
-    <w:p>
-      <w:pPr>
+      <w:bookmarkEnd w:id="14"/>
+    </w:p>
+    <w:p>
+      <w:bookmarkStart w:id="15" w:name="_GoBack"/>
+      <w:bookmarkEnd w:id="15"/>
+    </w:p>
+    <w:p>
+      <w:pPr>
+        <w:spacing w:line="360" w:lineRule="auto"/>
         <w:ind w:firstLine="720"/>
         <w:jc w:val="both"/>
         <w:rPr>
@@ -3012,16 +5306,20 @@
           <w:i w:val="0"/>
           <w:iCs w:val="0"/>
           <w:color w:val="auto"/>
-        </w:rPr>
-      </w:pPr>
-      <w:r>
-        <w:rPr>
-          <w:rStyle w:val="IntenseEmphasis"/>
-          <w:b w:val="0"/>
-          <w:bCs w:val="0"/>
-          <w:i w:val="0"/>
-          <w:iCs w:val="0"/>
-          <w:color w:val="auto"/>
+          <w:sz w:val="22"/>
+          <w:szCs w:val="22"/>
+        </w:rPr>
+      </w:pPr>
+      <w:r>
+        <w:rPr>
+          <w:rStyle w:val="IntenseEmphasis"/>
+          <w:b w:val="0"/>
+          <w:bCs w:val="0"/>
+          <w:i w:val="0"/>
+          <w:iCs w:val="0"/>
+          <w:color w:val="auto"/>
+          <w:sz w:val="22"/>
+          <w:szCs w:val="22"/>
         </w:rPr>
         <w:t xml:space="preserve">We aim to do as much testing as possible. </w:t>
       </w:r>
@@ -3033,6 +5331,8 @@
           <w:i w:val="0"/>
           <w:iCs w:val="0"/>
           <w:color w:val="auto"/>
+          <w:sz w:val="22"/>
+          <w:szCs w:val="22"/>
         </w:rPr>
         <w:t>For instance, we will</w:t>
       </w:r>
@@ -3044,6 +5344,8 @@
           <w:i w:val="0"/>
           <w:iCs w:val="0"/>
           <w:color w:val="auto"/>
+          <w:sz w:val="22"/>
+          <w:szCs w:val="22"/>
         </w:rPr>
         <w:t xml:space="preserve"> </w:t>
       </w:r>
@@ -3055,6 +5357,8 @@
           <w:i w:val="0"/>
           <w:iCs w:val="0"/>
           <w:color w:val="auto"/>
+          <w:sz w:val="22"/>
+          <w:szCs w:val="22"/>
         </w:rPr>
         <w:t>w</w:t>
       </w:r>
@@ -3066,6 +5370,8 @@
           <w:i w:val="0"/>
           <w:iCs w:val="0"/>
           <w:color w:val="auto"/>
+          <w:sz w:val="22"/>
+          <w:szCs w:val="22"/>
         </w:rPr>
         <w:t>rite tests</w:t>
       </w:r>
@@ -3077,6 +5383,8 @@
           <w:i w:val="0"/>
           <w:iCs w:val="0"/>
           <w:color w:val="auto"/>
+          <w:sz w:val="22"/>
+          <w:szCs w:val="22"/>
         </w:rPr>
         <w:t xml:space="preserve"> </w:t>
       </w:r>
@@ -3088,6 +5396,8 @@
           <w:i w:val="0"/>
           <w:iCs w:val="0"/>
           <w:color w:val="auto"/>
+          <w:sz w:val="22"/>
+          <w:szCs w:val="22"/>
         </w:rPr>
         <w:t xml:space="preserve">for the </w:t>
       </w:r>
@@ -3099,6 +5409,8 @@
           <w:i w:val="0"/>
           <w:iCs w:val="0"/>
           <w:color w:val="auto"/>
+          <w:sz w:val="22"/>
+          <w:szCs w:val="22"/>
         </w:rPr>
         <w:t xml:space="preserve">MessageHandler which test every </w:t>
       </w:r>
@@ -3110,6 +5422,8 @@
           <w:i w:val="0"/>
           <w:iCs w:val="0"/>
           <w:color w:val="auto"/>
+          <w:sz w:val="22"/>
+          <w:szCs w:val="22"/>
         </w:rPr>
         <w:t xml:space="preserve">message in the protocol and ensure that they return the correct responses. We will also </w:t>
       </w:r>
@@ -3121,6 +5435,8 @@
           <w:i w:val="0"/>
           <w:iCs w:val="0"/>
           <w:color w:val="auto"/>
+          <w:sz w:val="22"/>
+          <w:szCs w:val="22"/>
         </w:rPr>
         <w:t xml:space="preserve">test every method of each of our ADTs </w:t>
       </w:r>
@@ -3132,6 +5448,8 @@
           <w:i w:val="0"/>
           <w:iCs w:val="0"/>
           <w:color w:val="auto"/>
+          <w:sz w:val="22"/>
+          <w:szCs w:val="22"/>
         </w:rPr>
         <w:t>–</w:t>
       </w:r>
@@ -3143,6 +5461,8 @@
           <w:i w:val="0"/>
           <w:iCs w:val="0"/>
           <w:color w:val="auto"/>
+          <w:sz w:val="22"/>
+          <w:szCs w:val="22"/>
         </w:rPr>
         <w:t xml:space="preserve"> </w:t>
       </w:r>
@@ -3154,6 +5474,8 @@
           <w:i w:val="0"/>
           <w:iCs w:val="0"/>
           <w:color w:val="auto"/>
+          <w:sz w:val="22"/>
+          <w:szCs w:val="22"/>
         </w:rPr>
         <w:t>Line, User,</w:t>
       </w:r>
@@ -3165,6 +5487,8 @@
           <w:i w:val="0"/>
           <w:iCs w:val="0"/>
           <w:color w:val="auto"/>
+          <w:sz w:val="22"/>
+          <w:szCs w:val="22"/>
         </w:rPr>
         <w:t xml:space="preserve"> Whiteboard, </w:t>
       </w:r>
@@ -3176,6 +5500,8 @@
           <w:i w:val="0"/>
           <w:iCs w:val="0"/>
           <w:color w:val="auto"/>
+          <w:sz w:val="22"/>
+          <w:szCs w:val="22"/>
         </w:rPr>
         <w:t xml:space="preserve">and </w:t>
       </w:r>
@@ -3187,6 +5513,8 @@
           <w:i w:val="0"/>
           <w:iCs w:val="0"/>
           <w:color w:val="auto"/>
+          <w:sz w:val="22"/>
+          <w:szCs w:val="22"/>
         </w:rPr>
         <w:t>LobbyModel.</w:t>
       </w:r>
@@ -3198,26 +5526,33 @@
           <w:i w:val="0"/>
           <w:iCs w:val="0"/>
           <w:color w:val="auto"/>
+          <w:sz w:val="22"/>
+          <w:szCs w:val="22"/>
         </w:rPr>
         <w:t xml:space="preserve"> </w:t>
       </w:r>
     </w:p>
     <w:p>
       <w:pPr>
+        <w:spacing w:line="360" w:lineRule="auto"/>
         <w:ind w:firstLine="720"/>
         <w:jc w:val="both"/>
         <w:rPr>
           <w:noProof/>
-        </w:rPr>
-      </w:pPr>
-      <w:r>
-        <w:rPr>
-          <w:rStyle w:val="IntenseEmphasis"/>
-          <w:b w:val="0"/>
-          <w:bCs w:val="0"/>
-          <w:i w:val="0"/>
-          <w:iCs w:val="0"/>
-          <w:color w:val="auto"/>
+          <w:sz w:val="22"/>
+          <w:szCs w:val="22"/>
+        </w:rPr>
+      </w:pPr>
+      <w:r>
+        <w:rPr>
+          <w:rStyle w:val="IntenseEmphasis"/>
+          <w:b w:val="0"/>
+          <w:bCs w:val="0"/>
+          <w:i w:val="0"/>
+          <w:iCs w:val="0"/>
+          <w:color w:val="auto"/>
+          <w:sz w:val="22"/>
+          <w:szCs w:val="22"/>
         </w:rPr>
         <w:t xml:space="preserve">Finally, we will </w:t>
       </w:r>
@@ -3229,6 +5564,8 @@
           <w:i w:val="0"/>
           <w:iCs w:val="0"/>
           <w:color w:val="auto"/>
+          <w:sz w:val="22"/>
+          <w:szCs w:val="22"/>
         </w:rPr>
         <w:t>perform manual tests of the U</w:t>
       </w:r>
@@ -3240,6 +5577,8 @@
           <w:i w:val="0"/>
           <w:iCs w:val="0"/>
           <w:color w:val="auto"/>
+          <w:sz w:val="22"/>
+          <w:szCs w:val="22"/>
         </w:rPr>
         <w:t>I, and document them thoroughly.</w:t>
       </w:r>
@@ -3251,28 +5590,86 @@
           <w:i w:val="0"/>
           <w:iCs w:val="0"/>
           <w:color w:val="auto"/>
-        </w:rPr>
-        <w:t xml:space="preserve"> This includes the Canvas’ functionality such as the different types of drawings and the real-time addition of users to the Canvas. The lobbyGUI is also tested thoroughly as this is the most active View. It must be able to respond to every message previously tested in the MessageHandler. For this reason, this is the last set of tests ran. Proper activity is defined as every Controller</w:t>
-      </w:r>
-      <w:r>
-        <w:rPr>
-          <w:rStyle w:val="IntenseEmphasis"/>
-          <w:b w:val="0"/>
-          <w:bCs w:val="0"/>
-          <w:i w:val="0"/>
-          <w:iCs w:val="0"/>
-          <w:color w:val="auto"/>
-        </w:rPr>
-        <w:t xml:space="preserve">, LobbyGUI, (which is </w:t>
-      </w:r>
-      <w:r>
-        <w:rPr>
-          <w:rStyle w:val="IntenseEmphasis"/>
-          <w:b w:val="0"/>
-          <w:bCs w:val="0"/>
-          <w:i w:val="0"/>
-          <w:iCs w:val="0"/>
-          <w:color w:val="auto"/>
+          <w:sz w:val="22"/>
+          <w:szCs w:val="22"/>
+        </w:rPr>
+        <w:t xml:space="preserve"> This includes the Canvas’ functionality such as the different types of drawings and the real-time addition of users to the Canvas. The </w:t>
+      </w:r>
+      <w:r>
+        <w:rPr>
+          <w:rStyle w:val="IntenseEmphasis"/>
+          <w:b w:val="0"/>
+          <w:bCs w:val="0"/>
+          <w:i w:val="0"/>
+          <w:iCs w:val="0"/>
+          <w:color w:val="auto"/>
+          <w:sz w:val="22"/>
+          <w:szCs w:val="22"/>
+        </w:rPr>
+        <w:t>WhiteboardClient</w:t>
+      </w:r>
+      <w:r>
+        <w:rPr>
+          <w:rStyle w:val="IntenseEmphasis"/>
+          <w:b w:val="0"/>
+          <w:bCs w:val="0"/>
+          <w:i w:val="0"/>
+          <w:iCs w:val="0"/>
+          <w:color w:val="auto"/>
+          <w:sz w:val="22"/>
+          <w:szCs w:val="22"/>
+        </w:rPr>
+        <w:t xml:space="preserve"> is also tested thoroughly as this is the most active View. It must be able to respond to every message previously tested in the MessageHandler. For this reason, this is the last set of tests ran. Proper activity is defined as every Controller</w:t>
+      </w:r>
+      <w:r>
+        <w:rPr>
+          <w:rStyle w:val="IntenseEmphasis"/>
+          <w:b w:val="0"/>
+          <w:bCs w:val="0"/>
+          <w:i w:val="0"/>
+          <w:iCs w:val="0"/>
+          <w:color w:val="auto"/>
+          <w:sz w:val="22"/>
+          <w:szCs w:val="22"/>
+        </w:rPr>
+        <w:t xml:space="preserve">, </w:t>
+      </w:r>
+      <w:r>
+        <w:rPr>
+          <w:rStyle w:val="IntenseEmphasis"/>
+          <w:b w:val="0"/>
+          <w:bCs w:val="0"/>
+          <w:i w:val="0"/>
+          <w:iCs w:val="0"/>
+          <w:color w:val="auto"/>
+          <w:sz w:val="22"/>
+          <w:szCs w:val="22"/>
+        </w:rPr>
+        <w:t>WhiteboardClient</w:t>
+      </w:r>
+      <w:r>
+        <w:rPr>
+          <w:rStyle w:val="IntenseEmphasis"/>
+          <w:b w:val="0"/>
+          <w:bCs w:val="0"/>
+          <w:i w:val="0"/>
+          <w:iCs w:val="0"/>
+          <w:color w:val="auto"/>
+          <w:sz w:val="22"/>
+          <w:szCs w:val="22"/>
+        </w:rPr>
+        <w:t xml:space="preserve">, (which is </w:t>
+      </w:r>
+      <w:r>
+        <w:rPr>
+          <w:rStyle w:val="IntenseEmphasis"/>
+          <w:b w:val="0"/>
+          <w:bCs w:val="0"/>
+          <w:i w:val="0"/>
+          <w:iCs w:val="0"/>
+          <w:color w:val="auto"/>
+          <w:sz w:val="22"/>
+          <w:szCs w:val="22"/>
         </w:rPr>
         <w:t>connected to the running instance of the Model</w:t>
       </w:r>
@@ -3284,6 +5681,8 @@
           <w:i w:val="0"/>
           <w:iCs w:val="0"/>
           <w:color w:val="auto"/>
+          <w:sz w:val="22"/>
+          <w:szCs w:val="22"/>
         </w:rPr>
         <w:t>)</w:t>
       </w:r>
@@ -3295,6 +5694,8 @@
           <w:i w:val="0"/>
           <w:iCs w:val="0"/>
           <w:color w:val="auto"/>
+          <w:sz w:val="22"/>
+          <w:szCs w:val="22"/>
         </w:rPr>
         <w:t xml:space="preserve"> being able to </w:t>
       </w:r>
@@ -3306,12 +5707,42 @@
           <w:i w:val="0"/>
           <w:iCs w:val="0"/>
           <w:color w:val="auto"/>
-        </w:rPr>
-        <w:t>broadcast and receive messages, accurately display them to the View, LobbyGUI.</w:t>
+          <w:sz w:val="22"/>
+          <w:szCs w:val="22"/>
+        </w:rPr>
+        <w:t xml:space="preserve">broadcast and receive messages, accurately display them to the View, </w:t>
+      </w:r>
+      <w:r>
+        <w:rPr>
+          <w:rStyle w:val="IntenseEmphasis"/>
+          <w:b w:val="0"/>
+          <w:bCs w:val="0"/>
+          <w:i w:val="0"/>
+          <w:iCs w:val="0"/>
+          <w:color w:val="auto"/>
+          <w:sz w:val="22"/>
+          <w:szCs w:val="22"/>
+        </w:rPr>
+        <w:t>WhiteboardClient</w:t>
+      </w:r>
+      <w:r>
+        <w:rPr>
+          <w:rStyle w:val="IntenseEmphasis"/>
+          <w:b w:val="0"/>
+          <w:bCs w:val="0"/>
+          <w:i w:val="0"/>
+          <w:iCs w:val="0"/>
+          <w:color w:val="auto"/>
+          <w:sz w:val="22"/>
+          <w:szCs w:val="22"/>
+        </w:rPr>
+        <w:t>.</w:t>
       </w:r>
       <w:r>
         <w:rPr>
           <w:noProof/>
+          <w:sz w:val="22"/>
+          <w:szCs w:val="22"/>
         </w:rPr>
         <w:t xml:space="preserve"> </w:t>
       </w:r>
@@ -3335,6 +5766,7 @@
           <w:iCs w:val="0"/>
         </w:rPr>
       </w:pPr>
+      <w:bookmarkStart w:id="16" w:name="_Toc374554044"/>
       <w:r>
         <w:rPr>
           <w:rStyle w:val="IntenseEmphasis"/>
@@ -3345,13 +5777,123 @@
         </w:rPr>
         <w:t>Manual Client Tests:</w:t>
       </w:r>
-    </w:p>
-    <w:p>
-      <w:bookmarkStart w:id="0" w:name="_GoBack"/>
-      <w:bookmarkEnd w:id="0"/>
-    </w:p>
-    <w:p>
-      <w:pPr>
+      <w:bookmarkEnd w:id="16"/>
+    </w:p>
+    <w:p/>
+    <w:p>
+      <w:pPr>
+        <w:pStyle w:val="Heading3"/>
+      </w:pPr>
+      <w:r>
+        <w:t>WhiteboardClient:</w:t>
+      </w:r>
+    </w:p>
+    <w:p/>
+    <w:p>
+      <w:r>
+        <w:t>Because of its hard-to-test nature, all testing must be done by manually</w:t>
+      </w:r>
+      <w:r>
+        <w:t xml:space="preserve"> </w:t>
+      </w:r>
+      <w:r>
+        <w:t>using the GUI itself. The way this was done is as follows and in this order:</w:t>
+      </w:r>
+    </w:p>
+    <w:p/>
+    <w:p>
+      <w:pPr>
+        <w:pStyle w:val="ListParagraph"/>
+        <w:numPr>
+          <w:ilvl w:val="0"/>
+          <w:numId w:val="1"/>
+        </w:numPr>
+      </w:pPr>
+      <w:r>
+        <w:t>the first GUI is the JOptionPane used to connect to a given serverIP. Test that it correctly connects (when there is a running serverat the given IP) and that incorrect IPs return a JOptionPaneshowing the failure to connect. Also check that the Cancel buttonand red X will cause the entire program to exit. (verify with theLogger's WARNING: Exiting Lobby)</w:t>
+      </w:r>
+    </w:p>
+    <w:p>
+      <w:pPr>
+        <w:pStyle w:val="ListParagraph"/>
+        <w:numPr>
+          <w:ilvl w:val="0"/>
+          <w:numId w:val="1"/>
+        </w:numPr>
+      </w:pPr>
+      <w:r>
+        <w:t xml:space="preserve">the second GUI is the main </w:t>
+      </w:r>
+      <w:r>
+        <w:t>WhiteboardClient</w:t>
+      </w:r>
+      <w:r>
+        <w:t>. Start by testing the generalaesthetics: make sure the labels, lists, boxes, and buttons are inthe correct order and that no resizing of the window is allowed.Also make sure the tables auto-scroll by adding enough boards orusers until there is an overflow.</w:t>
+      </w:r>
+    </w:p>
+    <w:p>
+      <w:pPr>
+        <w:pStyle w:val="ListParagraph"/>
+        <w:numPr>
+          <w:ilvl w:val="0"/>
+          <w:numId w:val="1"/>
+        </w:numPr>
+      </w:pPr>
+      <w:r>
+        <w:t>test the username button by entering a string and watching itchange the username label.</w:t>
+      </w:r>
+    </w:p>
+    <w:p>
+      <w:pPr>
+        <w:pStyle w:val="ListParagraph"/>
+        <w:numPr>
+          <w:ilvl w:val="0"/>
+          <w:numId w:val="1"/>
+        </w:numPr>
+      </w:pPr>
+      <w:r>
+        <w:t>test the create whiteboard button and expect to be automaticallytaken to a Canvas. Then leave the board and test that a new boardis now listed in the table.</w:t>
+      </w:r>
+    </w:p>
+    <w:p>
+      <w:pPr>
+        <w:pStyle w:val="ListParagraph"/>
+        <w:numPr>
+          <w:ilvl w:val="0"/>
+          <w:numId w:val="1"/>
+        </w:numPr>
+      </w:pPr>
+      <w:r>
+        <w:t>f</w:t>
+      </w:r>
+      <w:r>
+        <w:t>inish testing by adding multiple users to the same LobbyModel andassuring their actions of creating boards/changing their usernames,are reflected here.</w:t>
+      </w:r>
+    </w:p>
+    <w:p/>
+    <w:p>
+      <w:pPr>
+        <w:pStyle w:val="Heading3"/>
+      </w:pPr>
+      <w:r>
+        <w:lastRenderedPageBreak/>
+        <w:t>Canvas:</w:t>
+      </w:r>
+    </w:p>
+    <w:p/>
+    <w:p>
+      <w:r>
+        <w:t>Canvas represents a drawing surface that allows the user to draw on it freehand, with the mouse. The following is the functionality being tested: draw with three sizes of stroke, 12 different colors, erase, draw a random spiral, clear the board, leave the board and go back to client GUI, see who's currently collaborating on the board.</w:t>
+      </w:r>
+    </w:p>
+    <w:p/>
+    <w:p>
+      <w:pPr>
+        <w:pStyle w:val="ListParagraph"/>
+        <w:numPr>
+          <w:ilvl w:val="0"/>
+          <w:numId w:val="2"/>
+        </w:numPr>
         <w:jc w:val="both"/>
         <w:rPr>
           <w:rStyle w:val="IntenseEmphasis"/>
@@ -3362,15 +5904,1031 @@
           <w:color w:val="auto"/>
         </w:rPr>
       </w:pPr>
+      <w:r>
+        <w:rPr>
+          <w:rStyle w:val="IntenseEmphasis"/>
+          <w:b w:val="0"/>
+          <w:bCs w:val="0"/>
+          <w:i w:val="0"/>
+          <w:iCs w:val="0"/>
+          <w:color w:val="auto"/>
+        </w:rPr>
+        <w:t>G</w:t>
+      </w:r>
+      <w:r>
+        <w:rPr>
+          <w:rStyle w:val="IntenseEmphasis"/>
+          <w:b w:val="0"/>
+          <w:bCs w:val="0"/>
+          <w:i w:val="0"/>
+          <w:iCs w:val="0"/>
+          <w:color w:val="auto"/>
+        </w:rPr>
+        <w:t>eneral aesthetics are the first thing to notice. Do the buttons appear where they're supposed to and if they do, are they firing the right listeners:</w:t>
+      </w:r>
+    </w:p>
+    <w:p>
+      <w:pPr>
+        <w:jc w:val="both"/>
+        <w:rPr>
+          <w:rStyle w:val="IntenseEmphasis"/>
+          <w:b w:val="0"/>
+          <w:bCs w:val="0"/>
+          <w:i w:val="0"/>
+          <w:iCs w:val="0"/>
+          <w:color w:val="auto"/>
+        </w:rPr>
+      </w:pPr>
+    </w:p>
+    <w:p>
+      <w:pPr>
+        <w:pStyle w:val="ListParagraph"/>
+        <w:numPr>
+          <w:ilvl w:val="0"/>
+          <w:numId w:val="3"/>
+        </w:numPr>
+        <w:jc w:val="both"/>
+        <w:rPr>
+          <w:rStyle w:val="IntenseEmphasis"/>
+          <w:b w:val="0"/>
+          <w:bCs w:val="0"/>
+          <w:i w:val="0"/>
+          <w:iCs w:val="0"/>
+          <w:color w:val="auto"/>
+        </w:rPr>
+      </w:pPr>
+      <w:r>
+        <w:rPr>
+          <w:rStyle w:val="IntenseEmphasis"/>
+          <w:b w:val="0"/>
+          <w:bCs w:val="0"/>
+          <w:i w:val="0"/>
+          <w:iCs w:val="0"/>
+          <w:color w:val="auto"/>
+        </w:rPr>
+        <w:t>The eraser must be setting the pen to white color and large</w:t>
+      </w:r>
+      <w:r>
+        <w:rPr>
+          <w:rStyle w:val="IntenseEmphasis"/>
+          <w:b w:val="0"/>
+          <w:bCs w:val="0"/>
+          <w:i w:val="0"/>
+          <w:iCs w:val="0"/>
+          <w:color w:val="auto"/>
+        </w:rPr>
+        <w:tab/>
+        <w:t>stroke width.</w:t>
+      </w:r>
+    </w:p>
+    <w:p>
+      <w:pPr>
+        <w:jc w:val="both"/>
+        <w:rPr>
+          <w:rStyle w:val="IntenseEmphasis"/>
+          <w:b w:val="0"/>
+          <w:bCs w:val="0"/>
+          <w:i w:val="0"/>
+          <w:iCs w:val="0"/>
+          <w:color w:val="auto"/>
+        </w:rPr>
+      </w:pPr>
+    </w:p>
+    <w:p>
+      <w:pPr>
+        <w:pStyle w:val="ListParagraph"/>
+        <w:numPr>
+          <w:ilvl w:val="0"/>
+          <w:numId w:val="3"/>
+        </w:numPr>
+        <w:jc w:val="both"/>
+        <w:rPr>
+          <w:rStyle w:val="IntenseEmphasis"/>
+          <w:b w:val="0"/>
+          <w:bCs w:val="0"/>
+          <w:i w:val="0"/>
+          <w:iCs w:val="0"/>
+          <w:color w:val="auto"/>
+        </w:rPr>
+      </w:pPr>
+      <w:r>
+        <w:rPr>
+          <w:rStyle w:val="IntenseEmphasis"/>
+          <w:b w:val="0"/>
+          <w:bCs w:val="0"/>
+          <w:i w:val="0"/>
+          <w:iCs w:val="0"/>
+          <w:color w:val="auto"/>
+        </w:rPr>
+        <w:t>The pencil should change the stroke width to 1 and the color back to black if previously white. Test by pressing multiple colors</w:t>
+      </w:r>
+      <w:r>
+        <w:rPr>
+          <w:rStyle w:val="IntenseEmphasis"/>
+          <w:b w:val="0"/>
+          <w:bCs w:val="0"/>
+          <w:i w:val="0"/>
+          <w:iCs w:val="0"/>
+          <w:color w:val="auto"/>
+        </w:rPr>
+        <w:t xml:space="preserve"> </w:t>
+      </w:r>
+      <w:r>
+        <w:rPr>
+          <w:rStyle w:val="IntenseEmphasis"/>
+          <w:b w:val="0"/>
+          <w:bCs w:val="0"/>
+          <w:i w:val="0"/>
+          <w:iCs w:val="0"/>
+          <w:color w:val="auto"/>
+        </w:rPr>
+        <w:t>and always getting white for eraser and anything else for pencil.</w:t>
+      </w:r>
+    </w:p>
+    <w:p>
+      <w:pPr>
+        <w:jc w:val="both"/>
+        <w:rPr>
+          <w:rStyle w:val="IntenseEmphasis"/>
+          <w:b w:val="0"/>
+          <w:bCs w:val="0"/>
+          <w:i w:val="0"/>
+          <w:iCs w:val="0"/>
+          <w:color w:val="auto"/>
+        </w:rPr>
+      </w:pPr>
+    </w:p>
+    <w:p>
+      <w:pPr>
+        <w:pStyle w:val="ListParagraph"/>
+        <w:numPr>
+          <w:ilvl w:val="0"/>
+          <w:numId w:val="3"/>
+        </w:numPr>
+        <w:jc w:val="both"/>
+        <w:rPr>
+          <w:rStyle w:val="IntenseEmphasis"/>
+          <w:b w:val="0"/>
+          <w:bCs w:val="0"/>
+          <w:i w:val="0"/>
+          <w:iCs w:val="0"/>
+          <w:color w:val="auto"/>
+        </w:rPr>
+      </w:pPr>
+      <w:r>
+        <w:rPr>
+          <w:rStyle w:val="IntenseEmphasis"/>
+          <w:b w:val="0"/>
+          <w:bCs w:val="0"/>
+          <w:i w:val="0"/>
+          <w:iCs w:val="0"/>
+          <w:color w:val="auto"/>
+        </w:rPr>
+        <w:t>The three stroke sizes are tested by looking at the size of a freehand stroke in any color. Even with eraser mode on, the stroke can be modified for finer erasing resolution</w:t>
+      </w:r>
+      <w:r>
+        <w:rPr>
+          <w:rStyle w:val="IntenseEmphasis"/>
+          <w:b w:val="0"/>
+          <w:bCs w:val="0"/>
+          <w:i w:val="0"/>
+          <w:iCs w:val="0"/>
+          <w:color w:val="auto"/>
+        </w:rPr>
+        <w:t>.</w:t>
+      </w:r>
+    </w:p>
+    <w:p>
+      <w:pPr>
+        <w:pStyle w:val="ListParagraph"/>
+        <w:ind w:left="1080"/>
+        <w:jc w:val="both"/>
+        <w:rPr>
+          <w:rStyle w:val="IntenseEmphasis"/>
+          <w:b w:val="0"/>
+          <w:bCs w:val="0"/>
+          <w:i w:val="0"/>
+          <w:iCs w:val="0"/>
+          <w:color w:val="auto"/>
+        </w:rPr>
+      </w:pPr>
+    </w:p>
+    <w:p>
+      <w:pPr>
+        <w:pStyle w:val="ListParagraph"/>
+        <w:numPr>
+          <w:ilvl w:val="0"/>
+          <w:numId w:val="3"/>
+        </w:numPr>
+        <w:jc w:val="both"/>
+        <w:rPr>
+          <w:rStyle w:val="IntenseEmphasis"/>
+          <w:b w:val="0"/>
+          <w:bCs w:val="0"/>
+          <w:i w:val="0"/>
+          <w:iCs w:val="0"/>
+          <w:color w:val="auto"/>
+        </w:rPr>
+      </w:pPr>
+      <w:r>
+        <w:rPr>
+          <w:rStyle w:val="IntenseEmphasis"/>
+          <w:b w:val="0"/>
+          <w:bCs w:val="0"/>
+          <w:i w:val="0"/>
+          <w:iCs w:val="0"/>
+          <w:color w:val="auto"/>
+        </w:rPr>
+        <w:t>Draw turtle draws a random spiral with the given color and stroke width 1 somewhere inside the white space. Test it by clicking it several times and trying different colors to make sure they all work and that the window layout is not drawn over.</w:t>
+      </w:r>
+    </w:p>
+    <w:p>
+      <w:pPr>
+        <w:jc w:val="both"/>
+        <w:rPr>
+          <w:rStyle w:val="IntenseEmphasis"/>
+          <w:b w:val="0"/>
+          <w:bCs w:val="0"/>
+          <w:i w:val="0"/>
+          <w:iCs w:val="0"/>
+          <w:color w:val="auto"/>
+        </w:rPr>
+      </w:pPr>
+    </w:p>
+    <w:p>
+      <w:pPr>
+        <w:pStyle w:val="ListParagraph"/>
+        <w:numPr>
+          <w:ilvl w:val="0"/>
+          <w:numId w:val="3"/>
+        </w:numPr>
+        <w:jc w:val="both"/>
+        <w:rPr>
+          <w:rStyle w:val="IntenseEmphasis"/>
+          <w:b w:val="0"/>
+          <w:bCs w:val="0"/>
+          <w:i w:val="0"/>
+          <w:iCs w:val="0"/>
+          <w:color w:val="auto"/>
+        </w:rPr>
+      </w:pPr>
+      <w:r>
+        <w:rPr>
+          <w:rStyle w:val="IntenseEmphasis"/>
+          <w:b w:val="0"/>
+          <w:bCs w:val="0"/>
+          <w:i w:val="0"/>
+          <w:iCs w:val="0"/>
+          <w:color w:val="auto"/>
+        </w:rPr>
+        <w:t xml:space="preserve">Clear board will clear anything on the board. Draw something and </w:t>
+      </w:r>
+      <w:r>
+        <w:rPr>
+          <w:rStyle w:val="IntenseEmphasis"/>
+          <w:b w:val="0"/>
+          <w:bCs w:val="0"/>
+          <w:i w:val="0"/>
+          <w:iCs w:val="0"/>
+          <w:color w:val="auto"/>
+        </w:rPr>
+        <w:tab/>
+        <w:t>watch it dissapear once we press the button.</w:t>
+      </w:r>
+    </w:p>
+    <w:p>
+      <w:pPr>
+        <w:jc w:val="both"/>
+        <w:rPr>
+          <w:rStyle w:val="IntenseEmphasis"/>
+          <w:b w:val="0"/>
+          <w:bCs w:val="0"/>
+          <w:i w:val="0"/>
+          <w:iCs w:val="0"/>
+          <w:color w:val="auto"/>
+        </w:rPr>
+      </w:pPr>
+    </w:p>
+    <w:p>
+      <w:pPr>
+        <w:pStyle w:val="ListParagraph"/>
+        <w:numPr>
+          <w:ilvl w:val="0"/>
+          <w:numId w:val="3"/>
+        </w:numPr>
+        <w:jc w:val="both"/>
+        <w:rPr>
+          <w:rStyle w:val="IntenseEmphasis"/>
+          <w:b w:val="0"/>
+          <w:bCs w:val="0"/>
+          <w:i w:val="0"/>
+          <w:iCs w:val="0"/>
+          <w:color w:val="auto"/>
+        </w:rPr>
+      </w:pPr>
+      <w:r>
+        <w:rPr>
+          <w:rStyle w:val="IntenseEmphasis"/>
+          <w:b w:val="0"/>
+          <w:bCs w:val="0"/>
+          <w:i w:val="0"/>
+          <w:iCs w:val="0"/>
+          <w:color w:val="auto"/>
+        </w:rPr>
+        <w:t>LEAVE BOARD should close the Canvas and reopen the lobby.</w:t>
+      </w:r>
+    </w:p>
+    <w:p>
+      <w:pPr>
+        <w:jc w:val="both"/>
+        <w:rPr>
+          <w:rStyle w:val="IntenseEmphasis"/>
+          <w:b w:val="0"/>
+          <w:bCs w:val="0"/>
+          <w:i w:val="0"/>
+          <w:iCs w:val="0"/>
+          <w:color w:val="auto"/>
+        </w:rPr>
+      </w:pPr>
+    </w:p>
+    <w:p>
+      <w:pPr>
+        <w:pStyle w:val="ListParagraph"/>
+        <w:numPr>
+          <w:ilvl w:val="0"/>
+          <w:numId w:val="3"/>
+        </w:numPr>
+        <w:jc w:val="both"/>
+        <w:rPr>
+          <w:rStyle w:val="IntenseEmphasis"/>
+          <w:b w:val="0"/>
+          <w:bCs w:val="0"/>
+          <w:i w:val="0"/>
+          <w:iCs w:val="0"/>
+          <w:color w:val="auto"/>
+        </w:rPr>
+      </w:pPr>
+      <w:r>
+        <w:rPr>
+          <w:rStyle w:val="IntenseEmphasis"/>
+          <w:b w:val="0"/>
+          <w:bCs w:val="0"/>
+          <w:i w:val="0"/>
+          <w:iCs w:val="0"/>
+          <w:color w:val="auto"/>
+        </w:rPr>
+        <w:t xml:space="preserve">The color palate can be tested by clicking on each color and </w:t>
+      </w:r>
+      <w:r>
+        <w:rPr>
+          <w:rStyle w:val="IntenseEmphasis"/>
+          <w:b w:val="0"/>
+          <w:bCs w:val="0"/>
+          <w:i w:val="0"/>
+          <w:iCs w:val="0"/>
+          <w:color w:val="auto"/>
+        </w:rPr>
+        <w:tab/>
+        <w:t>making sure the boundaries are set correctly (the correct color should be selected at each boundary of each square). It must also</w:t>
+      </w:r>
+      <w:r>
+        <w:rPr>
+          <w:rStyle w:val="IntenseEmphasis"/>
+          <w:b w:val="0"/>
+          <w:bCs w:val="0"/>
+          <w:i w:val="0"/>
+          <w:iCs w:val="0"/>
+          <w:color w:val="auto"/>
+        </w:rPr>
+        <w:t xml:space="preserve"> </w:t>
+      </w:r>
+      <w:r>
+        <w:rPr>
+          <w:rStyle w:val="IntenseEmphasis"/>
+          <w:b w:val="0"/>
+          <w:bCs w:val="0"/>
+          <w:i w:val="0"/>
+          <w:iCs w:val="0"/>
+          <w:color w:val="auto"/>
+        </w:rPr>
+        <w:t>be tested with combination of all other buttons. The only one that</w:t>
+      </w:r>
+      <w:r>
+        <w:rPr>
+          <w:rStyle w:val="IntenseEmphasis"/>
+          <w:b w:val="0"/>
+          <w:bCs w:val="0"/>
+          <w:i w:val="0"/>
+          <w:iCs w:val="0"/>
+          <w:color w:val="auto"/>
+        </w:rPr>
+        <w:t xml:space="preserve"> </w:t>
+      </w:r>
+      <w:r>
+        <w:rPr>
+          <w:rStyle w:val="IntenseEmphasis"/>
+          <w:b w:val="0"/>
+          <w:bCs w:val="0"/>
+          <w:i w:val="0"/>
+          <w:iCs w:val="0"/>
+          <w:color w:val="auto"/>
+        </w:rPr>
+        <w:t>should change the color is eraser and pencil.</w:t>
+      </w:r>
+    </w:p>
+    <w:p>
+      <w:pPr>
+        <w:jc w:val="both"/>
+        <w:rPr>
+          <w:rStyle w:val="IntenseEmphasis"/>
+          <w:b w:val="0"/>
+          <w:bCs w:val="0"/>
+          <w:i w:val="0"/>
+          <w:iCs w:val="0"/>
+          <w:color w:val="auto"/>
+        </w:rPr>
+      </w:pPr>
+    </w:p>
+    <w:p>
+      <w:pPr>
+        <w:pStyle w:val="ListParagraph"/>
+        <w:numPr>
+          <w:ilvl w:val="0"/>
+          <w:numId w:val="3"/>
+        </w:numPr>
+        <w:jc w:val="both"/>
+        <w:rPr>
+          <w:rStyle w:val="IntenseEmphasis"/>
+          <w:b w:val="0"/>
+          <w:bCs w:val="0"/>
+          <w:i w:val="0"/>
+          <w:iCs w:val="0"/>
+          <w:color w:val="auto"/>
+        </w:rPr>
+      </w:pPr>
+      <w:r>
+        <w:rPr>
+          <w:rStyle w:val="IntenseEmphasis"/>
+          <w:b w:val="0"/>
+          <w:bCs w:val="0"/>
+          <w:i w:val="0"/>
+          <w:iCs w:val="0"/>
+          <w:color w:val="auto"/>
+        </w:rPr>
+        <w:t>The current color label should always change the square color to</w:t>
+      </w:r>
+      <w:r>
+        <w:rPr>
+          <w:rStyle w:val="IntenseEmphasis"/>
+          <w:b w:val="0"/>
+          <w:bCs w:val="0"/>
+          <w:i w:val="0"/>
+          <w:iCs w:val="0"/>
+          <w:color w:val="auto"/>
+        </w:rPr>
+        <w:t xml:space="preserve"> </w:t>
+      </w:r>
+      <w:r>
+        <w:rPr>
+          <w:rStyle w:val="IntenseEmphasis"/>
+          <w:b w:val="0"/>
+          <w:bCs w:val="0"/>
+          <w:i w:val="0"/>
+          <w:iCs w:val="0"/>
+          <w:color w:val="auto"/>
+        </w:rPr>
+        <w:t>the current color therefore try clicking every button previously</w:t>
+      </w:r>
+      <w:r>
+        <w:rPr>
+          <w:rStyle w:val="IntenseEmphasis"/>
+          <w:b w:val="0"/>
+          <w:bCs w:val="0"/>
+          <w:i w:val="0"/>
+          <w:iCs w:val="0"/>
+          <w:color w:val="auto"/>
+        </w:rPr>
+        <w:t xml:space="preserve"> </w:t>
+      </w:r>
+      <w:r>
+        <w:rPr>
+          <w:rStyle w:val="IntenseEmphasis"/>
+          <w:b w:val="0"/>
+          <w:bCs w:val="0"/>
+          <w:i w:val="0"/>
+          <w:iCs w:val="0"/>
+          <w:color w:val="auto"/>
+        </w:rPr>
+        <w:tab/>
+        <w:t>tested, changing colors and making sure what is drawn at each step</w:t>
+      </w:r>
+      <w:r>
+        <w:rPr>
+          <w:rStyle w:val="IntenseEmphasis"/>
+          <w:b w:val="0"/>
+          <w:bCs w:val="0"/>
+          <w:i w:val="0"/>
+          <w:iCs w:val="0"/>
+          <w:color w:val="auto"/>
+        </w:rPr>
+        <w:t xml:space="preserve"> </w:t>
+      </w:r>
+      <w:r>
+        <w:rPr>
+          <w:rStyle w:val="IntenseEmphasis"/>
+          <w:b w:val="0"/>
+          <w:bCs w:val="0"/>
+          <w:i w:val="0"/>
+          <w:iCs w:val="0"/>
+          <w:color w:val="auto"/>
+        </w:rPr>
+        <w:t>is the color displayed in this square.</w:t>
+      </w:r>
+    </w:p>
+    <w:p>
+      <w:pPr>
+        <w:jc w:val="both"/>
+        <w:rPr>
+          <w:rStyle w:val="IntenseEmphasis"/>
+          <w:b w:val="0"/>
+          <w:bCs w:val="0"/>
+          <w:i w:val="0"/>
+          <w:iCs w:val="0"/>
+          <w:color w:val="auto"/>
+        </w:rPr>
+      </w:pPr>
+    </w:p>
+    <w:p>
+      <w:pPr>
+        <w:pStyle w:val="ListParagraph"/>
+        <w:numPr>
+          <w:ilvl w:val="0"/>
+          <w:numId w:val="3"/>
+        </w:numPr>
+        <w:jc w:val="both"/>
+        <w:rPr>
+          <w:rStyle w:val="IntenseEmphasis"/>
+          <w:b w:val="0"/>
+          <w:bCs w:val="0"/>
+          <w:i w:val="0"/>
+          <w:iCs w:val="0"/>
+          <w:color w:val="auto"/>
+        </w:rPr>
+      </w:pPr>
+      <w:r>
+        <w:rPr>
+          <w:rStyle w:val="IntenseEmphasis"/>
+          <w:b w:val="0"/>
+          <w:bCs w:val="0"/>
+          <w:i w:val="0"/>
+          <w:iCs w:val="0"/>
+          <w:color w:val="auto"/>
+        </w:rPr>
+        <w:t>The Active Users table has no functionality other than</w:t>
+      </w:r>
+      <w:r>
+        <w:rPr>
+          <w:rStyle w:val="IntenseEmphasis"/>
+          <w:b w:val="0"/>
+          <w:bCs w:val="0"/>
+          <w:i w:val="0"/>
+          <w:iCs w:val="0"/>
+          <w:color w:val="auto"/>
+        </w:rPr>
+        <w:t xml:space="preserve"> </w:t>
+      </w:r>
+      <w:r>
+        <w:rPr>
+          <w:rStyle w:val="IntenseEmphasis"/>
+          <w:b w:val="0"/>
+          <w:bCs w:val="0"/>
+          <w:i w:val="0"/>
+          <w:iCs w:val="0"/>
+          <w:color w:val="auto"/>
+        </w:rPr>
+        <w:t>displaying all other users collaborating in a white font color</w:t>
+      </w:r>
+      <w:r>
+        <w:rPr>
+          <w:rStyle w:val="IntenseEmphasis"/>
+          <w:b w:val="0"/>
+          <w:bCs w:val="0"/>
+          <w:i w:val="0"/>
+          <w:iCs w:val="0"/>
+          <w:color w:val="auto"/>
+        </w:rPr>
+        <w:t xml:space="preserve"> </w:t>
+      </w:r>
+      <w:r>
+        <w:rPr>
+          <w:rStyle w:val="IntenseEmphasis"/>
+          <w:b w:val="0"/>
+          <w:bCs w:val="0"/>
+          <w:i w:val="0"/>
+          <w:iCs w:val="0"/>
+          <w:color w:val="auto"/>
+        </w:rPr>
+        <w:t>while the current user is in large font and yello</w:t>
+      </w:r>
+      <w:r>
+        <w:rPr>
+          <w:rStyle w:val="IntenseEmphasis"/>
+          <w:b w:val="0"/>
+          <w:bCs w:val="0"/>
+          <w:i w:val="0"/>
+          <w:iCs w:val="0"/>
+          <w:color w:val="auto"/>
+        </w:rPr>
+        <w:t>w</w:t>
+      </w:r>
+      <w:r>
+        <w:rPr>
+          <w:rStyle w:val="IntenseEmphasis"/>
+          <w:b w:val="0"/>
+          <w:bCs w:val="0"/>
+          <w:i w:val="0"/>
+          <w:iCs w:val="0"/>
+          <w:color w:val="auto"/>
+        </w:rPr>
+        <w:t>.</w:t>
+      </w:r>
+    </w:p>
+    <w:p>
+      <w:pPr>
+        <w:jc w:val="both"/>
+        <w:rPr>
+          <w:rStyle w:val="IntenseEmphasis"/>
+          <w:b w:val="0"/>
+          <w:bCs w:val="0"/>
+          <w:i w:val="0"/>
+          <w:iCs w:val="0"/>
+          <w:color w:val="auto"/>
+        </w:rPr>
+      </w:pPr>
+    </w:p>
+    <w:p>
+      <w:pPr>
+        <w:pStyle w:val="ListParagraph"/>
+        <w:numPr>
+          <w:ilvl w:val="0"/>
+          <w:numId w:val="2"/>
+        </w:numPr>
+        <w:jc w:val="both"/>
+        <w:rPr>
+          <w:rStyle w:val="IntenseEmphasis"/>
+          <w:b w:val="0"/>
+          <w:bCs w:val="0"/>
+          <w:i w:val="0"/>
+          <w:iCs w:val="0"/>
+          <w:color w:val="auto"/>
+        </w:rPr>
+      </w:pPr>
+      <w:r>
+        <w:rPr>
+          <w:rStyle w:val="IntenseEmphasis"/>
+          <w:b w:val="0"/>
+          <w:bCs w:val="0"/>
+          <w:i w:val="0"/>
+          <w:iCs w:val="0"/>
+          <w:color w:val="auto"/>
+        </w:rPr>
+        <w:lastRenderedPageBreak/>
+        <w:t>The next part is testing that a Canvas is initialized correctly if given a set of lines which is done by creating a table by another user, having them draw for a while, then connecting this user to the same board and expecting all lines to be pre-loaded.</w:t>
+      </w:r>
+    </w:p>
+    <w:p>
+      <w:pPr>
+        <w:jc w:val="both"/>
+        <w:rPr>
+          <w:rStyle w:val="IntenseEmphasis"/>
+          <w:b w:val="0"/>
+          <w:bCs w:val="0"/>
+          <w:i w:val="0"/>
+          <w:iCs w:val="0"/>
+          <w:color w:val="auto"/>
+        </w:rPr>
+      </w:pPr>
+    </w:p>
+    <w:p>
+      <w:pPr>
+        <w:pStyle w:val="ListParagraph"/>
+        <w:numPr>
+          <w:ilvl w:val="0"/>
+          <w:numId w:val="2"/>
+        </w:numPr>
+        <w:jc w:val="both"/>
+        <w:rPr>
+          <w:rStyle w:val="IntenseEmphasis"/>
+          <w:b w:val="0"/>
+          <w:bCs w:val="0"/>
+          <w:i w:val="0"/>
+          <w:iCs w:val="0"/>
+          <w:color w:val="auto"/>
+        </w:rPr>
+      </w:pPr>
+      <w:r>
+        <w:rPr>
+          <w:rStyle w:val="IntenseEmphasis"/>
+          <w:b w:val="0"/>
+          <w:bCs w:val="0"/>
+          <w:i w:val="0"/>
+          <w:iCs w:val="0"/>
+          <w:color w:val="auto"/>
+        </w:rPr>
+        <w:t xml:space="preserve"> Testing the user list, it's crucial to see that no name can extend beyond the layout window.</w:t>
+      </w:r>
     </w:p>
     <w:sectPr>
       <w:pgSz w:w="12240" w:h="15840"/>
       <w:pgMar w:top="1440" w:right="1800" w:bottom="1440" w:left="1800" w:header="720" w:footer="720" w:gutter="0"/>
+      <w:pgNumType w:start="0"/>
       <w:cols w:space="720"/>
+      <w:titlePg/>
       <w:docGrid w:linePitch="360"/>
     </w:sectPr>
   </w:body>
 </w:document>
+</file>
+
+<file path=word/numbering.xml><?xml version="1.0" encoding="utf-8"?>
+<w:numbering xmlns:wpc="http://schemas.microsoft.com/office/word/2010/wordprocessingCanvas" xmlns:mc="http://schemas.openxmlformats.org/markup-compatibility/2006" xmlns:o="urn:schemas-microsoft-com:office:office" xmlns:r="http://schemas.openxmlformats.org/officeDocument/2006/relationships" xmlns:m="http://schemas.openxmlformats.org/officeDocument/2006/math" xmlns:v="urn:schemas-microsoft-com:vml" xmlns:wp14="http://schemas.microsoft.com/office/word/2010/wordprocessingDrawing" xmlns:wp="http://schemas.openxmlformats.org/drawingml/2006/wordprocessingDrawing" xmlns:w10="urn:schemas-microsoft-com:office:word" xmlns:w="http://schemas.openxmlformats.org/wordprocessingml/2006/main" xmlns:w14="http://schemas.microsoft.com/office/word/2010/wordml" xmlns:w15="http://schemas.microsoft.com/office/word/2012/wordml" xmlns:wpg="http://schemas.microsoft.com/office/word/2010/wordprocessingGroup" xmlns:wpi="http://schemas.microsoft.com/office/word/2010/wordprocessingInk" xmlns:wne="http://schemas.microsoft.com/office/word/2006/wordml" xmlns:wps="http://schemas.microsoft.com/office/word/2010/wordprocessingShape" mc:Ignorable="w14 w15 wp14">
+  <w:abstractNum w:abstractNumId="0">
+    <w:nsid w:val="1A950638"/>
+    <w:multiLevelType w:val="hybridMultilevel"/>
+    <w:tmpl w:val="375E7F36"/>
+    <w:lvl w:ilvl="0" w:tplc="0409000F">
+      <w:start w:val="1"/>
+      <w:numFmt w:val="decimal"/>
+      <w:lvlText w:val="%1."/>
+      <w:lvlJc w:val="left"/>
+      <w:pPr>
+        <w:ind w:left="720" w:hanging="360"/>
+      </w:pPr>
+      <w:rPr>
+        <w:rFonts w:hint="default"/>
+      </w:rPr>
+    </w:lvl>
+    <w:lvl w:ilvl="1" w:tplc="04090019" w:tentative="1">
+      <w:start w:val="1"/>
+      <w:numFmt w:val="lowerLetter"/>
+      <w:lvlText w:val="%2."/>
+      <w:lvlJc w:val="left"/>
+      <w:pPr>
+        <w:ind w:left="1440" w:hanging="360"/>
+      </w:pPr>
+    </w:lvl>
+    <w:lvl w:ilvl="2" w:tplc="0409001B" w:tentative="1">
+      <w:start w:val="1"/>
+      <w:numFmt w:val="lowerRoman"/>
+      <w:lvlText w:val="%3."/>
+      <w:lvlJc w:val="right"/>
+      <w:pPr>
+        <w:ind w:left="2160" w:hanging="180"/>
+      </w:pPr>
+    </w:lvl>
+    <w:lvl w:ilvl="3" w:tplc="0409000F" w:tentative="1">
+      <w:start w:val="1"/>
+      <w:numFmt w:val="decimal"/>
+      <w:lvlText w:val="%4."/>
+      <w:lvlJc w:val="left"/>
+      <w:pPr>
+        <w:ind w:left="2880" w:hanging="360"/>
+      </w:pPr>
+    </w:lvl>
+    <w:lvl w:ilvl="4" w:tplc="04090019" w:tentative="1">
+      <w:start w:val="1"/>
+      <w:numFmt w:val="lowerLetter"/>
+      <w:lvlText w:val="%5."/>
+      <w:lvlJc w:val="left"/>
+      <w:pPr>
+        <w:ind w:left="3600" w:hanging="360"/>
+      </w:pPr>
+    </w:lvl>
+    <w:lvl w:ilvl="5" w:tplc="0409001B" w:tentative="1">
+      <w:start w:val="1"/>
+      <w:numFmt w:val="lowerRoman"/>
+      <w:lvlText w:val="%6."/>
+      <w:lvlJc w:val="right"/>
+      <w:pPr>
+        <w:ind w:left="4320" w:hanging="180"/>
+      </w:pPr>
+    </w:lvl>
+    <w:lvl w:ilvl="6" w:tplc="0409000F" w:tentative="1">
+      <w:start w:val="1"/>
+      <w:numFmt w:val="decimal"/>
+      <w:lvlText w:val="%7."/>
+      <w:lvlJc w:val="left"/>
+      <w:pPr>
+        <w:ind w:left="5040" w:hanging="360"/>
+      </w:pPr>
+    </w:lvl>
+    <w:lvl w:ilvl="7" w:tplc="04090019" w:tentative="1">
+      <w:start w:val="1"/>
+      <w:numFmt w:val="lowerLetter"/>
+      <w:lvlText w:val="%8."/>
+      <w:lvlJc w:val="left"/>
+      <w:pPr>
+        <w:ind w:left="5760" w:hanging="360"/>
+      </w:pPr>
+    </w:lvl>
+    <w:lvl w:ilvl="8" w:tplc="0409001B" w:tentative="1">
+      <w:start w:val="1"/>
+      <w:numFmt w:val="lowerRoman"/>
+      <w:lvlText w:val="%9."/>
+      <w:lvlJc w:val="right"/>
+      <w:pPr>
+        <w:ind w:left="6480" w:hanging="180"/>
+      </w:pPr>
+    </w:lvl>
+  </w:abstractNum>
+  <w:abstractNum w:abstractNumId="1">
+    <w:nsid w:val="6EC00487"/>
+    <w:multiLevelType w:val="hybridMultilevel"/>
+    <w:tmpl w:val="FCA4E196"/>
+    <w:lvl w:ilvl="0" w:tplc="6F7A39CE">
+      <w:start w:val="1"/>
+      <w:numFmt w:val="lowerLetter"/>
+      <w:lvlText w:val="%1."/>
+      <w:lvlJc w:val="left"/>
+      <w:pPr>
+        <w:ind w:left="1080" w:hanging="360"/>
+      </w:pPr>
+      <w:rPr>
+        <w:rFonts w:hint="default"/>
+      </w:rPr>
+    </w:lvl>
+    <w:lvl w:ilvl="1" w:tplc="04090019" w:tentative="1">
+      <w:start w:val="1"/>
+      <w:numFmt w:val="lowerLetter"/>
+      <w:lvlText w:val="%2."/>
+      <w:lvlJc w:val="left"/>
+      <w:pPr>
+        <w:ind w:left="1800" w:hanging="360"/>
+      </w:pPr>
+    </w:lvl>
+    <w:lvl w:ilvl="2" w:tplc="0409001B" w:tentative="1">
+      <w:start w:val="1"/>
+      <w:numFmt w:val="lowerRoman"/>
+      <w:lvlText w:val="%3."/>
+      <w:lvlJc w:val="right"/>
+      <w:pPr>
+        <w:ind w:left="2520" w:hanging="180"/>
+      </w:pPr>
+    </w:lvl>
+    <w:lvl w:ilvl="3" w:tplc="0409000F" w:tentative="1">
+      <w:start w:val="1"/>
+      <w:numFmt w:val="decimal"/>
+      <w:lvlText w:val="%4."/>
+      <w:lvlJc w:val="left"/>
+      <w:pPr>
+        <w:ind w:left="3240" w:hanging="360"/>
+      </w:pPr>
+    </w:lvl>
+    <w:lvl w:ilvl="4" w:tplc="04090019" w:tentative="1">
+      <w:start w:val="1"/>
+      <w:numFmt w:val="lowerLetter"/>
+      <w:lvlText w:val="%5."/>
+      <w:lvlJc w:val="left"/>
+      <w:pPr>
+        <w:ind w:left="3960" w:hanging="360"/>
+      </w:pPr>
+    </w:lvl>
+    <w:lvl w:ilvl="5" w:tplc="0409001B" w:tentative="1">
+      <w:start w:val="1"/>
+      <w:numFmt w:val="lowerRoman"/>
+      <w:lvlText w:val="%6."/>
+      <w:lvlJc w:val="right"/>
+      <w:pPr>
+        <w:ind w:left="4680" w:hanging="180"/>
+      </w:pPr>
+    </w:lvl>
+    <w:lvl w:ilvl="6" w:tplc="0409000F" w:tentative="1">
+      <w:start w:val="1"/>
+      <w:numFmt w:val="decimal"/>
+      <w:lvlText w:val="%7."/>
+      <w:lvlJc w:val="left"/>
+      <w:pPr>
+        <w:ind w:left="5400" w:hanging="360"/>
+      </w:pPr>
+    </w:lvl>
+    <w:lvl w:ilvl="7" w:tplc="04090019" w:tentative="1">
+      <w:start w:val="1"/>
+      <w:numFmt w:val="lowerLetter"/>
+      <w:lvlText w:val="%8."/>
+      <w:lvlJc w:val="left"/>
+      <w:pPr>
+        <w:ind w:left="6120" w:hanging="360"/>
+      </w:pPr>
+    </w:lvl>
+    <w:lvl w:ilvl="8" w:tplc="0409001B" w:tentative="1">
+      <w:start w:val="1"/>
+      <w:numFmt w:val="lowerRoman"/>
+      <w:lvlText w:val="%9."/>
+      <w:lvlJc w:val="right"/>
+      <w:pPr>
+        <w:ind w:left="6840" w:hanging="180"/>
+      </w:pPr>
+    </w:lvl>
+  </w:abstractNum>
+  <w:abstractNum w:abstractNumId="2">
+    <w:nsid w:val="71674DA9"/>
+    <w:multiLevelType w:val="hybridMultilevel"/>
+    <w:tmpl w:val="D1C89802"/>
+    <w:lvl w:ilvl="0" w:tplc="0409000F">
+      <w:start w:val="1"/>
+      <w:numFmt w:val="decimal"/>
+      <w:lvlText w:val="%1."/>
+      <w:lvlJc w:val="left"/>
+      <w:pPr>
+        <w:ind w:left="720" w:hanging="360"/>
+      </w:pPr>
+      <w:rPr>
+        <w:rFonts w:hint="default"/>
+      </w:rPr>
+    </w:lvl>
+    <w:lvl w:ilvl="1" w:tplc="04090019" w:tentative="1">
+      <w:start w:val="1"/>
+      <w:numFmt w:val="lowerLetter"/>
+      <w:lvlText w:val="%2."/>
+      <w:lvlJc w:val="left"/>
+      <w:pPr>
+        <w:ind w:left="1440" w:hanging="360"/>
+      </w:pPr>
+    </w:lvl>
+    <w:lvl w:ilvl="2" w:tplc="0409001B" w:tentative="1">
+      <w:start w:val="1"/>
+      <w:numFmt w:val="lowerRoman"/>
+      <w:lvlText w:val="%3."/>
+      <w:lvlJc w:val="right"/>
+      <w:pPr>
+        <w:ind w:left="2160" w:hanging="180"/>
+      </w:pPr>
+    </w:lvl>
+    <w:lvl w:ilvl="3" w:tplc="0409000F" w:tentative="1">
+      <w:start w:val="1"/>
+      <w:numFmt w:val="decimal"/>
+      <w:lvlText w:val="%4."/>
+      <w:lvlJc w:val="left"/>
+      <w:pPr>
+        <w:ind w:left="2880" w:hanging="360"/>
+      </w:pPr>
+    </w:lvl>
+    <w:lvl w:ilvl="4" w:tplc="04090019" w:tentative="1">
+      <w:start w:val="1"/>
+      <w:numFmt w:val="lowerLetter"/>
+      <w:lvlText w:val="%5."/>
+      <w:lvlJc w:val="left"/>
+      <w:pPr>
+        <w:ind w:left="3600" w:hanging="360"/>
+      </w:pPr>
+    </w:lvl>
+    <w:lvl w:ilvl="5" w:tplc="0409001B" w:tentative="1">
+      <w:start w:val="1"/>
+      <w:numFmt w:val="lowerRoman"/>
+      <w:lvlText w:val="%6."/>
+      <w:lvlJc w:val="right"/>
+      <w:pPr>
+        <w:ind w:left="4320" w:hanging="180"/>
+      </w:pPr>
+    </w:lvl>
+    <w:lvl w:ilvl="6" w:tplc="0409000F" w:tentative="1">
+      <w:start w:val="1"/>
+      <w:numFmt w:val="decimal"/>
+      <w:lvlText w:val="%7."/>
+      <w:lvlJc w:val="left"/>
+      <w:pPr>
+        <w:ind w:left="5040" w:hanging="360"/>
+      </w:pPr>
+    </w:lvl>
+    <w:lvl w:ilvl="7" w:tplc="04090019" w:tentative="1">
+      <w:start w:val="1"/>
+      <w:numFmt w:val="lowerLetter"/>
+      <w:lvlText w:val="%8."/>
+      <w:lvlJc w:val="left"/>
+      <w:pPr>
+        <w:ind w:left="5760" w:hanging="360"/>
+      </w:pPr>
+    </w:lvl>
+    <w:lvl w:ilvl="8" w:tplc="0409001B" w:tentative="1">
+      <w:start w:val="1"/>
+      <w:numFmt w:val="lowerRoman"/>
+      <w:lvlText w:val="%9."/>
+      <w:lvlJc w:val="right"/>
+      <w:pPr>
+        <w:ind w:left="6480" w:hanging="180"/>
+      </w:pPr>
+    </w:lvl>
+  </w:abstractNum>
+  <w:num w:numId="1">
+    <w:abstractNumId w:val="2"/>
+  </w:num>
+  <w:num w:numId="2">
+    <w:abstractNumId w:val="0"/>
+  </w:num>
+  <w:num w:numId="3">
+    <w:abstractNumId w:val="1"/>
+  </w:num>
+</w:numbering>
 </file>
 
 <file path=word/styles.xml><?xml version="1.0" encoding="utf-8"?>
@@ -3801,6 +7359,26 @@
       <w:szCs w:val="26"/>
     </w:rPr>
   </w:style>
+  <w:style w:type="paragraph" w:styleId="Heading3">
+    <w:name w:val="heading 3"/>
+    <w:basedOn w:val="Normal"/>
+    <w:next w:val="Normal"/>
+    <w:link w:val="Heading3Char"/>
+    <w:uiPriority w:val="9"/>
+    <w:unhideWhenUsed/>
+    <w:qFormat/>
+    <w:rsid w:val="00234167"/>
+    <w:pPr>
+      <w:keepNext/>
+      <w:keepLines/>
+      <w:spacing w:before="40"/>
+      <w:outlineLvl w:val="2"/>
+    </w:pPr>
+    <w:rPr>
+      <w:rFonts w:asciiTheme="majorHAnsi" w:eastAsiaTheme="majorEastAsia" w:hAnsiTheme="majorHAnsi" w:cstheme="majorBidi"/>
+      <w:color w:val="243F60" w:themeColor="accent1" w:themeShade="7F"/>
+    </w:rPr>
+  </w:style>
   <w:style w:type="character" w:default="1" w:styleId="DefaultParagraphFont">
     <w:name w:val="Default Paragraph Font"/>
     <w:uiPriority w:val="1"/>
@@ -4003,9 +7581,93 @@
   </w:style>
   <w:style w:type="paragraph" w:styleId="NoSpacing">
     <w:name w:val="No Spacing"/>
+    <w:link w:val="NoSpacingChar"/>
     <w:uiPriority w:val="1"/>
     <w:qFormat/>
     <w:rsid w:val="009015B9"/>
+  </w:style>
+  <w:style w:type="character" w:customStyle="1" w:styleId="NoSpacingChar">
+    <w:name w:val="No Spacing Char"/>
+    <w:basedOn w:val="DefaultParagraphFont"/>
+    <w:link w:val="NoSpacing"/>
+    <w:uiPriority w:val="1"/>
+    <w:rsid w:val="005A4C44"/>
+  </w:style>
+  <w:style w:type="paragraph" w:styleId="TOCHeading">
+    <w:name w:val="TOC Heading"/>
+    <w:basedOn w:val="Heading1"/>
+    <w:next w:val="Normal"/>
+    <w:uiPriority w:val="39"/>
+    <w:unhideWhenUsed/>
+    <w:qFormat/>
+    <w:rsid w:val="001D30B3"/>
+    <w:pPr>
+      <w:spacing w:before="240" w:line="259" w:lineRule="auto"/>
+      <w:outlineLvl w:val="9"/>
+    </w:pPr>
+    <w:rPr>
+      <w:b w:val="0"/>
+      <w:bCs w:val="0"/>
+      <w:color w:val="365F91" w:themeColor="accent1" w:themeShade="BF"/>
+    </w:rPr>
+  </w:style>
+  <w:style w:type="paragraph" w:styleId="TOC1">
+    <w:name w:val="toc 1"/>
+    <w:basedOn w:val="Normal"/>
+    <w:next w:val="Normal"/>
+    <w:autoRedefine/>
+    <w:uiPriority w:val="39"/>
+    <w:unhideWhenUsed/>
+    <w:rsid w:val="001D30B3"/>
+    <w:pPr>
+      <w:spacing w:after="100"/>
+    </w:pPr>
+  </w:style>
+  <w:style w:type="paragraph" w:styleId="TOC2">
+    <w:name w:val="toc 2"/>
+    <w:basedOn w:val="Normal"/>
+    <w:next w:val="Normal"/>
+    <w:autoRedefine/>
+    <w:uiPriority w:val="39"/>
+    <w:unhideWhenUsed/>
+    <w:rsid w:val="001D30B3"/>
+    <w:pPr>
+      <w:spacing w:after="100"/>
+      <w:ind w:left="240"/>
+    </w:pPr>
+  </w:style>
+  <w:style w:type="character" w:styleId="Hyperlink">
+    <w:name w:val="Hyperlink"/>
+    <w:basedOn w:val="DefaultParagraphFont"/>
+    <w:uiPriority w:val="99"/>
+    <w:unhideWhenUsed/>
+    <w:rsid w:val="001D30B3"/>
+    <w:rPr>
+      <w:color w:val="0000FF" w:themeColor="hyperlink"/>
+      <w:u w:val="single"/>
+    </w:rPr>
+  </w:style>
+  <w:style w:type="paragraph" w:styleId="ListParagraph">
+    <w:name w:val="List Paragraph"/>
+    <w:basedOn w:val="Normal"/>
+    <w:uiPriority w:val="34"/>
+    <w:qFormat/>
+    <w:rsid w:val="001767A3"/>
+    <w:pPr>
+      <w:ind w:left="720"/>
+      <w:contextualSpacing/>
+    </w:pPr>
+  </w:style>
+  <w:style w:type="character" w:customStyle="1" w:styleId="Heading3Char">
+    <w:name w:val="Heading 3 Char"/>
+    <w:basedOn w:val="DefaultParagraphFont"/>
+    <w:link w:val="Heading3"/>
+    <w:uiPriority w:val="9"/>
+    <w:rsid w:val="00234167"/>
+    <w:rPr>
+      <w:rFonts w:asciiTheme="majorHAnsi" w:eastAsiaTheme="majorEastAsia" w:hAnsiTheme="majorHAnsi" w:cstheme="majorBidi"/>
+      <w:color w:val="243F60" w:themeColor="accent1" w:themeShade="7F"/>
+    </w:rPr>
   </w:style>
 </w:styles>
 </file>
@@ -5093,47 +8755,47 @@
     </dgm:pt>
   </dgm:ptLst>
   <dgm:cxnLst>
-    <dgm:cxn modelId="{6B4EB75D-6FA1-4F57-81FB-2C44A2634679}" type="presOf" srcId="{4C074AE8-1B8B-D340-BC37-E721547C3304}" destId="{FF0FF5D5-4878-B949-A02F-A20E59C52D62}" srcOrd="0" destOrd="0" presId="urn:microsoft.com/office/officeart/2009/layout/CirclePictureHierarchy"/>
-    <dgm:cxn modelId="{4B3E26DB-39CB-4FCF-ABFB-E7794ADFF930}" type="presOf" srcId="{54C54C8C-DA19-0245-B161-B251A6AEAF8C}" destId="{D7500795-A7B4-9F4E-B8BA-6474E50D0319}" srcOrd="0" destOrd="0" presId="urn:microsoft.com/office/officeart/2009/layout/CirclePictureHierarchy"/>
-    <dgm:cxn modelId="{3F1ECFA3-2619-4514-BAB2-4F99931CA6CA}" type="presOf" srcId="{EE7787CD-AB43-3143-B32C-CC5E491E9EEA}" destId="{D30D3209-90F4-3C4A-8104-AA954316C8F1}" srcOrd="0" destOrd="0" presId="urn:microsoft.com/office/officeart/2009/layout/CirclePictureHierarchy"/>
+    <dgm:cxn modelId="{B88DA19B-7ABC-499C-AB64-FF3A59886CB6}" type="presOf" srcId="{33EBA326-897C-C749-8222-63CFE4338950}" destId="{D4B88A17-B652-C14D-9057-64B84A1A460F}" srcOrd="0" destOrd="0" presId="urn:microsoft.com/office/officeart/2009/layout/CirclePictureHierarchy"/>
+    <dgm:cxn modelId="{E920ECE6-0130-46F4-AC9D-6C5A0EA7052A}" type="presOf" srcId="{4C074AE8-1B8B-D340-BC37-E721547C3304}" destId="{FF0FF5D5-4878-B949-A02F-A20E59C52D62}" srcOrd="0" destOrd="0" presId="urn:microsoft.com/office/officeart/2009/layout/CirclePictureHierarchy"/>
+    <dgm:cxn modelId="{B3BAEF8F-2A71-4ADE-9EEA-3C3E0DCDBA7A}" type="presOf" srcId="{A6C72691-F255-2E49-B2B0-7915C0A07F66}" destId="{2FF95DA7-72F9-1A43-9F5E-80FBA96CD482}" srcOrd="0" destOrd="0" presId="urn:microsoft.com/office/officeart/2009/layout/CirclePictureHierarchy"/>
+    <dgm:cxn modelId="{BCDE9719-139F-4439-98D0-8B12CA79148B}" type="presOf" srcId="{EE7787CD-AB43-3143-B32C-CC5E491E9EEA}" destId="{D30D3209-90F4-3C4A-8104-AA954316C8F1}" srcOrd="0" destOrd="0" presId="urn:microsoft.com/office/officeart/2009/layout/CirclePictureHierarchy"/>
+    <dgm:cxn modelId="{F3B55DD5-3E4C-4005-8000-181589C40CA6}" type="presOf" srcId="{F876F55B-2EC7-F949-BD67-D3EA3D8D8A42}" destId="{9B16414E-45B2-3E45-A795-61E71B8870B0}" srcOrd="0" destOrd="0" presId="urn:microsoft.com/office/officeart/2009/layout/CirclePictureHierarchy"/>
+    <dgm:cxn modelId="{676BA22B-32C1-42D9-B181-1429B1538F30}" type="presOf" srcId="{B26310AA-EC3E-A542-8505-0B613715C015}" destId="{612EB908-D9D9-B848-9DBF-3D9AE8509901}" srcOrd="0" destOrd="0" presId="urn:microsoft.com/office/officeart/2009/layout/CirclePictureHierarchy"/>
     <dgm:cxn modelId="{4444801D-7A66-3C40-9EFF-DA1AC48DCEDA}" srcId="{F876F55B-2EC7-F949-BD67-D3EA3D8D8A42}" destId="{33EBA326-897C-C749-8222-63CFE4338950}" srcOrd="1" destOrd="0" parTransId="{A6C72691-F255-2E49-B2B0-7915C0A07F66}" sibTransId="{0D543C0D-5275-F843-AAA9-B0E1544F62AA}"/>
-    <dgm:cxn modelId="{597F9B91-4E91-475A-95B9-B725CD56F078}" type="presOf" srcId="{F876F55B-2EC7-F949-BD67-D3EA3D8D8A42}" destId="{9B16414E-45B2-3E45-A795-61E71B8870B0}" srcOrd="0" destOrd="0" presId="urn:microsoft.com/office/officeart/2009/layout/CirclePictureHierarchy"/>
-    <dgm:cxn modelId="{4F9D3CBE-B1CA-457D-9F47-1F3FE2982ECE}" type="presOf" srcId="{A6C72691-F255-2E49-B2B0-7915C0A07F66}" destId="{2FF95DA7-72F9-1A43-9F5E-80FBA96CD482}" srcOrd="0" destOrd="0" presId="urn:microsoft.com/office/officeart/2009/layout/CirclePictureHierarchy"/>
-    <dgm:cxn modelId="{6F6941F4-96AD-44B2-BD7D-E3D5A095DE94}" type="presOf" srcId="{B26310AA-EC3E-A542-8505-0B613715C015}" destId="{612EB908-D9D9-B848-9DBF-3D9AE8509901}" srcOrd="0" destOrd="0" presId="urn:microsoft.com/office/officeart/2009/layout/CirclePictureHierarchy"/>
+    <dgm:cxn modelId="{D42F41EC-A709-4965-B89F-AEDFB2D66980}" type="presOf" srcId="{54C54C8C-DA19-0245-B161-B251A6AEAF8C}" destId="{D7500795-A7B4-9F4E-B8BA-6474E50D0319}" srcOrd="0" destOrd="0" presId="urn:microsoft.com/office/officeart/2009/layout/CirclePictureHierarchy"/>
+    <dgm:cxn modelId="{77A0FA65-ACC4-4BA2-BD36-5A7772DA0A16}" type="presOf" srcId="{A636C1B5-B350-2942-BA52-76293218CC9E}" destId="{016A116D-47B1-3B46-B27D-A2C935C1055E}" srcOrd="0" destOrd="0" presId="urn:microsoft.com/office/officeart/2009/layout/CirclePictureHierarchy"/>
     <dgm:cxn modelId="{AAB95A14-AAA2-D440-B230-5E668BE411B7}" srcId="{B26310AA-EC3E-A542-8505-0B613715C015}" destId="{F876F55B-2EC7-F949-BD67-D3EA3D8D8A42}" srcOrd="0" destOrd="0" parTransId="{E1547581-25F0-C048-83B7-CE9D4F92055C}" sibTransId="{E98F19A2-01C7-8E4B-AF10-3F73C302D44C}"/>
-    <dgm:cxn modelId="{7C90DBCC-0819-4C17-80D0-74A337411BE9}" type="presOf" srcId="{A636C1B5-B350-2942-BA52-76293218CC9E}" destId="{016A116D-47B1-3B46-B27D-A2C935C1055E}" srcOrd="0" destOrd="0" presId="urn:microsoft.com/office/officeart/2009/layout/CirclePictureHierarchy"/>
-    <dgm:cxn modelId="{F326136A-EB30-449F-975F-56A0A4E2D16A}" type="presOf" srcId="{33EBA326-897C-C749-8222-63CFE4338950}" destId="{D4B88A17-B652-C14D-9057-64B84A1A460F}" srcOrd="0" destOrd="0" presId="urn:microsoft.com/office/officeart/2009/layout/CirclePictureHierarchy"/>
     <dgm:cxn modelId="{16DA4A09-33BF-2143-9C67-AC8E70CFAE84}" srcId="{33EBA326-897C-C749-8222-63CFE4338950}" destId="{4C074AE8-1B8B-D340-BC37-E721547C3304}" srcOrd="0" destOrd="0" parTransId="{54C54C8C-DA19-0245-B161-B251A6AEAF8C}" sibTransId="{52E9FFFD-71C0-1849-A9C0-4ED217EF3859}"/>
     <dgm:cxn modelId="{E553BAED-D42E-9C4D-8B15-DAE1F6F67C03}" srcId="{F876F55B-2EC7-F949-BD67-D3EA3D8D8A42}" destId="{EE7787CD-AB43-3143-B32C-CC5E491E9EEA}" srcOrd="0" destOrd="0" parTransId="{A636C1B5-B350-2942-BA52-76293218CC9E}" sibTransId="{32FAD56D-9141-B643-B5C8-1C09C5E87BA0}"/>
-    <dgm:cxn modelId="{524BE513-C3FA-4608-889B-C5A050504BCD}" type="presParOf" srcId="{612EB908-D9D9-B848-9DBF-3D9AE8509901}" destId="{C43AE6DD-9EB4-7248-9F02-9A4306BE3467}" srcOrd="0" destOrd="0" presId="urn:microsoft.com/office/officeart/2009/layout/CirclePictureHierarchy"/>
-    <dgm:cxn modelId="{7A730AB2-1299-4AD0-801B-7240949F278F}" type="presParOf" srcId="{C43AE6DD-9EB4-7248-9F02-9A4306BE3467}" destId="{A8F001F0-DFE4-1A4E-A54A-4D26D503ED6C}" srcOrd="0" destOrd="0" presId="urn:microsoft.com/office/officeart/2009/layout/CirclePictureHierarchy"/>
-    <dgm:cxn modelId="{0EE6FAC9-1A49-45EF-AA32-9671D72E13D4}" type="presParOf" srcId="{A8F001F0-DFE4-1A4E-A54A-4D26D503ED6C}" destId="{C0154E98-98E5-A746-87CF-8AD1BE5DE1B2}" srcOrd="0" destOrd="0" presId="urn:microsoft.com/office/officeart/2009/layout/CirclePictureHierarchy"/>
-    <dgm:cxn modelId="{23A9D978-2EA7-4078-ADF6-41D7C59672E7}" type="presParOf" srcId="{A8F001F0-DFE4-1A4E-A54A-4D26D503ED6C}" destId="{9B16414E-45B2-3E45-A795-61E71B8870B0}" srcOrd="1" destOrd="0" presId="urn:microsoft.com/office/officeart/2009/layout/CirclePictureHierarchy"/>
-    <dgm:cxn modelId="{FA2282AB-3A50-446A-81BA-0B951841829E}" type="presParOf" srcId="{C43AE6DD-9EB4-7248-9F02-9A4306BE3467}" destId="{7D0E1727-9216-3445-818E-80E211046C15}" srcOrd="1" destOrd="0" presId="urn:microsoft.com/office/officeart/2009/layout/CirclePictureHierarchy"/>
-    <dgm:cxn modelId="{97E08D53-42C0-47DA-89DB-1CC5D1E72324}" type="presParOf" srcId="{7D0E1727-9216-3445-818E-80E211046C15}" destId="{016A116D-47B1-3B46-B27D-A2C935C1055E}" srcOrd="0" destOrd="0" presId="urn:microsoft.com/office/officeart/2009/layout/CirclePictureHierarchy"/>
-    <dgm:cxn modelId="{E4432453-4CEB-4D84-86A0-45E4CDE4E38B}" type="presParOf" srcId="{7D0E1727-9216-3445-818E-80E211046C15}" destId="{6AB470B2-B496-C94C-A757-92C1BA655AC5}" srcOrd="1" destOrd="0" presId="urn:microsoft.com/office/officeart/2009/layout/CirclePictureHierarchy"/>
-    <dgm:cxn modelId="{3048E63A-61C4-4999-91C0-7740144BBE5C}" type="presParOf" srcId="{6AB470B2-B496-C94C-A757-92C1BA655AC5}" destId="{8E06502C-1370-E842-B35E-10002848B2DA}" srcOrd="0" destOrd="0" presId="urn:microsoft.com/office/officeart/2009/layout/CirclePictureHierarchy"/>
-    <dgm:cxn modelId="{EB954CF2-B494-4A8D-AB18-F8EE7B7B7A56}" type="presParOf" srcId="{8E06502C-1370-E842-B35E-10002848B2DA}" destId="{D4D69B3C-0DA3-2D4F-9E5E-11E8848DE2E5}" srcOrd="0" destOrd="0" presId="urn:microsoft.com/office/officeart/2009/layout/CirclePictureHierarchy"/>
-    <dgm:cxn modelId="{A7F330A8-38FA-4583-9B66-87B3EFFDBB02}" type="presParOf" srcId="{8E06502C-1370-E842-B35E-10002848B2DA}" destId="{D30D3209-90F4-3C4A-8104-AA954316C8F1}" srcOrd="1" destOrd="0" presId="urn:microsoft.com/office/officeart/2009/layout/CirclePictureHierarchy"/>
-    <dgm:cxn modelId="{3DA9BBF7-CC37-483E-BFF7-06985BBF4D05}" type="presParOf" srcId="{6AB470B2-B496-C94C-A757-92C1BA655AC5}" destId="{39B68B7C-1975-7140-9DB8-2928F2F63B6F}" srcOrd="1" destOrd="0" presId="urn:microsoft.com/office/officeart/2009/layout/CirclePictureHierarchy"/>
-    <dgm:cxn modelId="{99B7F405-FD4A-444D-BC45-54FCAA3895C4}" type="presParOf" srcId="{7D0E1727-9216-3445-818E-80E211046C15}" destId="{2FF95DA7-72F9-1A43-9F5E-80FBA96CD482}" srcOrd="2" destOrd="0" presId="urn:microsoft.com/office/officeart/2009/layout/CirclePictureHierarchy"/>
-    <dgm:cxn modelId="{53B723B9-FA0B-46E3-8F38-D3EA1346C54E}" type="presParOf" srcId="{7D0E1727-9216-3445-818E-80E211046C15}" destId="{FA66B28E-62CF-D140-836F-4429D2ADAFCB}" srcOrd="3" destOrd="0" presId="urn:microsoft.com/office/officeart/2009/layout/CirclePictureHierarchy"/>
-    <dgm:cxn modelId="{8244F511-5E02-4511-A521-C4DF97EDF25E}" type="presParOf" srcId="{FA66B28E-62CF-D140-836F-4429D2ADAFCB}" destId="{0D56951D-4B88-BD42-B807-0E44BBFF856F}" srcOrd="0" destOrd="0" presId="urn:microsoft.com/office/officeart/2009/layout/CirclePictureHierarchy"/>
-    <dgm:cxn modelId="{9649A496-AD73-4E34-A78F-81E8E5E5D2FA}" type="presParOf" srcId="{0D56951D-4B88-BD42-B807-0E44BBFF856F}" destId="{C72D1D74-287F-F749-BC77-99380F54D781}" srcOrd="0" destOrd="0" presId="urn:microsoft.com/office/officeart/2009/layout/CirclePictureHierarchy"/>
-    <dgm:cxn modelId="{5F477C31-7A5D-465F-8472-FF8F9C58CEF4}" type="presParOf" srcId="{0D56951D-4B88-BD42-B807-0E44BBFF856F}" destId="{D4B88A17-B652-C14D-9057-64B84A1A460F}" srcOrd="1" destOrd="0" presId="urn:microsoft.com/office/officeart/2009/layout/CirclePictureHierarchy"/>
-    <dgm:cxn modelId="{B788FEE6-BDDE-489C-9771-209B412ADBD7}" type="presParOf" srcId="{FA66B28E-62CF-D140-836F-4429D2ADAFCB}" destId="{EB2F29CB-16D9-2447-80A1-82980CC34AD6}" srcOrd="1" destOrd="0" presId="urn:microsoft.com/office/officeart/2009/layout/CirclePictureHierarchy"/>
-    <dgm:cxn modelId="{DABCDCA1-7878-42DF-8C7D-8BBE6D30A879}" type="presParOf" srcId="{EB2F29CB-16D9-2447-80A1-82980CC34AD6}" destId="{D7500795-A7B4-9F4E-B8BA-6474E50D0319}" srcOrd="0" destOrd="0" presId="urn:microsoft.com/office/officeart/2009/layout/CirclePictureHierarchy"/>
-    <dgm:cxn modelId="{12420B7E-4933-4FE1-849A-002142FE5A1D}" type="presParOf" srcId="{EB2F29CB-16D9-2447-80A1-82980CC34AD6}" destId="{3F67E0B3-B715-EE42-87A1-3E4046DD01EF}" srcOrd="1" destOrd="0" presId="urn:microsoft.com/office/officeart/2009/layout/CirclePictureHierarchy"/>
-    <dgm:cxn modelId="{4C539754-5E3F-4318-957D-D14CA0D6CDDE}" type="presParOf" srcId="{3F67E0B3-B715-EE42-87A1-3E4046DD01EF}" destId="{9F26DF26-4C2D-8E48-965A-860EE6C994D5}" srcOrd="0" destOrd="0" presId="urn:microsoft.com/office/officeart/2009/layout/CirclePictureHierarchy"/>
-    <dgm:cxn modelId="{10CD81F2-AE73-42BE-B970-8AB99BF800AE}" type="presParOf" srcId="{9F26DF26-4C2D-8E48-965A-860EE6C994D5}" destId="{82B25CE1-DF82-E44B-BD69-190CD7321A84}" srcOrd="0" destOrd="0" presId="urn:microsoft.com/office/officeart/2009/layout/CirclePictureHierarchy"/>
-    <dgm:cxn modelId="{4DA54DCE-F51B-4260-A417-AFDC649DAEDD}" type="presParOf" srcId="{9F26DF26-4C2D-8E48-965A-860EE6C994D5}" destId="{FF0FF5D5-4878-B949-A02F-A20E59C52D62}" srcOrd="1" destOrd="0" presId="urn:microsoft.com/office/officeart/2009/layout/CirclePictureHierarchy"/>
-    <dgm:cxn modelId="{E59D5A8E-A8B1-46D5-9B38-22651311B8C4}" type="presParOf" srcId="{3F67E0B3-B715-EE42-87A1-3E4046DD01EF}" destId="{CE8B3E29-BD3E-E246-B90A-A53E3379C16C}" srcOrd="1" destOrd="0" presId="urn:microsoft.com/office/officeart/2009/layout/CirclePictureHierarchy"/>
+    <dgm:cxn modelId="{9EFCE72D-2D1B-45AF-9283-57382714E9F1}" type="presParOf" srcId="{612EB908-D9D9-B848-9DBF-3D9AE8509901}" destId="{C43AE6DD-9EB4-7248-9F02-9A4306BE3467}" srcOrd="0" destOrd="0" presId="urn:microsoft.com/office/officeart/2009/layout/CirclePictureHierarchy"/>
+    <dgm:cxn modelId="{24EF6620-DE85-456D-B9E8-010658002BA3}" type="presParOf" srcId="{C43AE6DD-9EB4-7248-9F02-9A4306BE3467}" destId="{A8F001F0-DFE4-1A4E-A54A-4D26D503ED6C}" srcOrd="0" destOrd="0" presId="urn:microsoft.com/office/officeart/2009/layout/CirclePictureHierarchy"/>
+    <dgm:cxn modelId="{0E398475-EC50-417C-A4A5-15FB8F57D3AB}" type="presParOf" srcId="{A8F001F0-DFE4-1A4E-A54A-4D26D503ED6C}" destId="{C0154E98-98E5-A746-87CF-8AD1BE5DE1B2}" srcOrd="0" destOrd="0" presId="urn:microsoft.com/office/officeart/2009/layout/CirclePictureHierarchy"/>
+    <dgm:cxn modelId="{F155E9BA-6501-4C36-B048-867EA80CA41F}" type="presParOf" srcId="{A8F001F0-DFE4-1A4E-A54A-4D26D503ED6C}" destId="{9B16414E-45B2-3E45-A795-61E71B8870B0}" srcOrd="1" destOrd="0" presId="urn:microsoft.com/office/officeart/2009/layout/CirclePictureHierarchy"/>
+    <dgm:cxn modelId="{5BDEC8C2-5F0F-4002-9A37-BB928B2D1D4C}" type="presParOf" srcId="{C43AE6DD-9EB4-7248-9F02-9A4306BE3467}" destId="{7D0E1727-9216-3445-818E-80E211046C15}" srcOrd="1" destOrd="0" presId="urn:microsoft.com/office/officeart/2009/layout/CirclePictureHierarchy"/>
+    <dgm:cxn modelId="{7B747638-4A0D-4B77-A2E7-3AF5C2261563}" type="presParOf" srcId="{7D0E1727-9216-3445-818E-80E211046C15}" destId="{016A116D-47B1-3B46-B27D-A2C935C1055E}" srcOrd="0" destOrd="0" presId="urn:microsoft.com/office/officeart/2009/layout/CirclePictureHierarchy"/>
+    <dgm:cxn modelId="{8139A10C-4E2F-4F8C-867E-1F74E92BCBEA}" type="presParOf" srcId="{7D0E1727-9216-3445-818E-80E211046C15}" destId="{6AB470B2-B496-C94C-A757-92C1BA655AC5}" srcOrd="1" destOrd="0" presId="urn:microsoft.com/office/officeart/2009/layout/CirclePictureHierarchy"/>
+    <dgm:cxn modelId="{F3616DB1-A809-4CAA-820B-57AC63F7FE3E}" type="presParOf" srcId="{6AB470B2-B496-C94C-A757-92C1BA655AC5}" destId="{8E06502C-1370-E842-B35E-10002848B2DA}" srcOrd="0" destOrd="0" presId="urn:microsoft.com/office/officeart/2009/layout/CirclePictureHierarchy"/>
+    <dgm:cxn modelId="{5DADFEE5-0724-4D40-82DE-FD3B9F4D554D}" type="presParOf" srcId="{8E06502C-1370-E842-B35E-10002848B2DA}" destId="{D4D69B3C-0DA3-2D4F-9E5E-11E8848DE2E5}" srcOrd="0" destOrd="0" presId="urn:microsoft.com/office/officeart/2009/layout/CirclePictureHierarchy"/>
+    <dgm:cxn modelId="{569BD621-EDD3-42A3-86E5-FE1A94E47A1A}" type="presParOf" srcId="{8E06502C-1370-E842-B35E-10002848B2DA}" destId="{D30D3209-90F4-3C4A-8104-AA954316C8F1}" srcOrd="1" destOrd="0" presId="urn:microsoft.com/office/officeart/2009/layout/CirclePictureHierarchy"/>
+    <dgm:cxn modelId="{373FCEDC-2B38-4C5C-9D64-DF281E9FC8A5}" type="presParOf" srcId="{6AB470B2-B496-C94C-A757-92C1BA655AC5}" destId="{39B68B7C-1975-7140-9DB8-2928F2F63B6F}" srcOrd="1" destOrd="0" presId="urn:microsoft.com/office/officeart/2009/layout/CirclePictureHierarchy"/>
+    <dgm:cxn modelId="{11CBF5A8-806B-4CF4-98DC-2244901B0FDD}" type="presParOf" srcId="{7D0E1727-9216-3445-818E-80E211046C15}" destId="{2FF95DA7-72F9-1A43-9F5E-80FBA96CD482}" srcOrd="2" destOrd="0" presId="urn:microsoft.com/office/officeart/2009/layout/CirclePictureHierarchy"/>
+    <dgm:cxn modelId="{0AA16EDD-3639-478D-91B8-06BCE63DC311}" type="presParOf" srcId="{7D0E1727-9216-3445-818E-80E211046C15}" destId="{FA66B28E-62CF-D140-836F-4429D2ADAFCB}" srcOrd="3" destOrd="0" presId="urn:microsoft.com/office/officeart/2009/layout/CirclePictureHierarchy"/>
+    <dgm:cxn modelId="{9C97EDAE-7EA0-4CEC-9D1D-7296216E3E87}" type="presParOf" srcId="{FA66B28E-62CF-D140-836F-4429D2ADAFCB}" destId="{0D56951D-4B88-BD42-B807-0E44BBFF856F}" srcOrd="0" destOrd="0" presId="urn:microsoft.com/office/officeart/2009/layout/CirclePictureHierarchy"/>
+    <dgm:cxn modelId="{222ABB36-06A8-41EE-AE48-4E215B9CE994}" type="presParOf" srcId="{0D56951D-4B88-BD42-B807-0E44BBFF856F}" destId="{C72D1D74-287F-F749-BC77-99380F54D781}" srcOrd="0" destOrd="0" presId="urn:microsoft.com/office/officeart/2009/layout/CirclePictureHierarchy"/>
+    <dgm:cxn modelId="{5F17D653-5AF8-4A6F-9CAD-8A3AB8E2A540}" type="presParOf" srcId="{0D56951D-4B88-BD42-B807-0E44BBFF856F}" destId="{D4B88A17-B652-C14D-9057-64B84A1A460F}" srcOrd="1" destOrd="0" presId="urn:microsoft.com/office/officeart/2009/layout/CirclePictureHierarchy"/>
+    <dgm:cxn modelId="{6F0FBD63-2CD3-49C9-B3DB-8737EDD6813D}" type="presParOf" srcId="{FA66B28E-62CF-D140-836F-4429D2ADAFCB}" destId="{EB2F29CB-16D9-2447-80A1-82980CC34AD6}" srcOrd="1" destOrd="0" presId="urn:microsoft.com/office/officeart/2009/layout/CirclePictureHierarchy"/>
+    <dgm:cxn modelId="{2C3752EF-9B54-437F-A285-7A21AABDBFF1}" type="presParOf" srcId="{EB2F29CB-16D9-2447-80A1-82980CC34AD6}" destId="{D7500795-A7B4-9F4E-B8BA-6474E50D0319}" srcOrd="0" destOrd="0" presId="urn:microsoft.com/office/officeart/2009/layout/CirclePictureHierarchy"/>
+    <dgm:cxn modelId="{5B438120-48D8-433C-B729-62C3477E822C}" type="presParOf" srcId="{EB2F29CB-16D9-2447-80A1-82980CC34AD6}" destId="{3F67E0B3-B715-EE42-87A1-3E4046DD01EF}" srcOrd="1" destOrd="0" presId="urn:microsoft.com/office/officeart/2009/layout/CirclePictureHierarchy"/>
+    <dgm:cxn modelId="{DCC33F3C-89A4-48EC-A81E-916839C52F74}" type="presParOf" srcId="{3F67E0B3-B715-EE42-87A1-3E4046DD01EF}" destId="{9F26DF26-4C2D-8E48-965A-860EE6C994D5}" srcOrd="0" destOrd="0" presId="urn:microsoft.com/office/officeart/2009/layout/CirclePictureHierarchy"/>
+    <dgm:cxn modelId="{DFD91EBD-29ED-4852-8BDF-B8F363ABBFCC}" type="presParOf" srcId="{9F26DF26-4C2D-8E48-965A-860EE6C994D5}" destId="{82B25CE1-DF82-E44B-BD69-190CD7321A84}" srcOrd="0" destOrd="0" presId="urn:microsoft.com/office/officeart/2009/layout/CirclePictureHierarchy"/>
+    <dgm:cxn modelId="{87631CD5-7BDC-4A5B-B48E-E406533A074F}" type="presParOf" srcId="{9F26DF26-4C2D-8E48-965A-860EE6C994D5}" destId="{FF0FF5D5-4878-B949-A02F-A20E59C52D62}" srcOrd="1" destOrd="0" presId="urn:microsoft.com/office/officeart/2009/layout/CirclePictureHierarchy"/>
+    <dgm:cxn modelId="{48B68A27-9CD9-4B59-8171-D0405C973623}" type="presParOf" srcId="{3F67E0B3-B715-EE42-87A1-3E4046DD01EF}" destId="{CE8B3E29-BD3E-E246-B90A-A53E3379C16C}" srcOrd="1" destOrd="0" presId="urn:microsoft.com/office/officeart/2009/layout/CirclePictureHierarchy"/>
   </dgm:cxnLst>
   <dgm:bg/>
   <dgm:whole/>
   <dgm:extLst>
     <a:ext uri="http://schemas.microsoft.com/office/drawing/2008/diagram">
-      <dsp:dataModelExt xmlns:dsp="http://schemas.microsoft.com/office/drawing/2008/diagram" relId="rId9" minVer="http://schemas.openxmlformats.org/drawingml/2006/diagram"/>
+      <dsp:dataModelExt xmlns:dsp="http://schemas.microsoft.com/office/drawing/2008/diagram" relId="rId12" minVer="http://schemas.openxmlformats.org/drawingml/2006/diagram"/>
     </a:ext>
   </dgm:extLst>
 </dgm:dataModel>
@@ -7748,7 +11410,7 @@
 </file>
 
 <file path=customXml/itemProps1.xml><?xml version="1.0" encoding="utf-8"?>
-<ds:datastoreItem xmlns:ds="http://schemas.openxmlformats.org/officeDocument/2006/customXml" ds:itemID="{46183DA8-734C-47ED-987F-3071D0F46721}">
+<ds:datastoreItem xmlns:ds="http://schemas.openxmlformats.org/officeDocument/2006/customXml" ds:itemID="{34499C09-3C21-4711-8223-5CF4BDAAE59B}">
   <ds:schemaRefs>
     <ds:schemaRef ds:uri="http://schemas.openxmlformats.org/officeDocument/2006/bibliography"/>
   </ds:schemaRefs>

</xml_diff>